<commit_message>
confirmed changes; identified missing ref
</commit_message>
<xml_diff>
--- a/Comp4710_Paper_v6.docx
+++ b/Comp4710_Paper_v6.docx
@@ -1,6 +1,6 @@
 
 <file path=word/document.xml><?xml version="1.0" encoding="utf-8"?>
-<w:document xmlns:wpc="http://schemas.microsoft.com/office/word/2010/wordprocessingCanvas" xmlns:cx="http://schemas.microsoft.com/office/drawing/2014/chartex" xmlns:cx1="http://schemas.microsoft.com/office/drawing/2015/9/8/chartex" xmlns:cx2="http://schemas.microsoft.com/office/drawing/2015/10/21/chartex" xmlns:cx3="http://schemas.microsoft.com/office/drawing/2016/5/9/chartex" xmlns:cx4="http://schemas.microsoft.com/office/drawing/2016/5/10/chartex" xmlns:cx5="http://schemas.microsoft.com/office/drawing/2016/5/11/chartex" xmlns:cx6="http://schemas.microsoft.com/office/drawing/2016/5/12/chartex" xmlns:cx7="http://schemas.microsoft.com/office/drawing/2016/5/13/chartex" xmlns:cx8="http://schemas.microsoft.com/office/drawing/2016/5/14/chartex" xmlns:mc="http://schemas.openxmlformats.org/markup-compatibility/2006" xmlns:aink="http://schemas.microsoft.com/office/drawing/2016/ink" xmlns:am3d="http://schemas.microsoft.com/office/drawing/2017/model3d" xmlns:o="urn:schemas-microsoft-com:office:office" xmlns:r="http://schemas.openxmlformats.org/officeDocument/2006/relationships" xmlns:m="http://schemas.openxmlformats.org/officeDocument/2006/math" xmlns:v="urn:schemas-microsoft-com:vml" xmlns:wp14="http://schemas.microsoft.com/office/word/2010/wordprocessingDrawing" xmlns:wp="http://schemas.openxmlformats.org/drawingml/2006/wordprocessingDrawing" xmlns:w10="urn:schemas-microsoft-com:office:word" xmlns:w="http://schemas.openxmlformats.org/wordprocessingml/2006/main" xmlns:w14="http://schemas.microsoft.com/office/word/2010/wordml" xmlns:w15="http://schemas.microsoft.com/office/word/2012/wordml" xmlns:w16cex="http://schemas.microsoft.com/office/word/2018/wordml/cex" xmlns:w16cid="http://schemas.microsoft.com/office/word/2016/wordml/cid" xmlns:w16="http://schemas.microsoft.com/office/word/2018/wordml" xmlns:w16sdtdh="http://schemas.microsoft.com/office/word/2020/wordml/sdtdatahash" xmlns:w16se="http://schemas.microsoft.com/office/word/2015/wordml/symex" xmlns:wpg="http://schemas.microsoft.com/office/word/2010/wordprocessingGroup" xmlns:wpi="http://schemas.microsoft.com/office/word/2010/wordprocessingInk" xmlns:wne="http://schemas.microsoft.com/office/word/2006/wordml" xmlns:wps="http://schemas.microsoft.com/office/word/2010/wordprocessingShape" mc:Ignorable="w14 w15 w16se w16cid w16 w16cex w16sdtdh wp14">
+<w:document xmlns:wpc="http://schemas.microsoft.com/office/word/2010/wordprocessingCanvas" xmlns:cx="http://schemas.microsoft.com/office/drawing/2014/chartex" xmlns:cx1="http://schemas.microsoft.com/office/drawing/2015/9/8/chartex" xmlns:cx2="http://schemas.microsoft.com/office/drawing/2015/10/21/chartex" xmlns:cx3="http://schemas.microsoft.com/office/drawing/2016/5/9/chartex" xmlns:cx4="http://schemas.microsoft.com/office/drawing/2016/5/10/chartex" xmlns:cx5="http://schemas.microsoft.com/office/drawing/2016/5/11/chartex" xmlns:cx6="http://schemas.microsoft.com/office/drawing/2016/5/12/chartex" xmlns:cx7="http://schemas.microsoft.com/office/drawing/2016/5/13/chartex" xmlns:cx8="http://schemas.microsoft.com/office/drawing/2016/5/14/chartex" xmlns:mc="http://schemas.openxmlformats.org/markup-compatibility/2006" xmlns:aink="http://schemas.microsoft.com/office/drawing/2016/ink" xmlns:am3d="http://schemas.microsoft.com/office/drawing/2017/model3d" xmlns:o="urn:schemas-microsoft-com:office:office" xmlns:oel="http://schemas.microsoft.com/office/2019/extlst" xmlns:r="http://schemas.openxmlformats.org/officeDocument/2006/relationships" xmlns:m="http://schemas.openxmlformats.org/officeDocument/2006/math" xmlns:v="urn:schemas-microsoft-com:vml" xmlns:wp14="http://schemas.microsoft.com/office/word/2010/wordprocessingDrawing" xmlns:wp="http://schemas.openxmlformats.org/drawingml/2006/wordprocessingDrawing" xmlns:w10="urn:schemas-microsoft-com:office:word" xmlns:w="http://schemas.openxmlformats.org/wordprocessingml/2006/main" xmlns:w14="http://schemas.microsoft.com/office/word/2010/wordml" xmlns:w15="http://schemas.microsoft.com/office/word/2012/wordml" xmlns:w16cex="http://schemas.microsoft.com/office/word/2018/wordml/cex" xmlns:w16cid="http://schemas.microsoft.com/office/word/2016/wordml/cid" xmlns:w16="http://schemas.microsoft.com/office/word/2018/wordml" xmlns:w16sdtdh="http://schemas.microsoft.com/office/word/2020/wordml/sdtdatahash" xmlns:w16se="http://schemas.microsoft.com/office/word/2015/wordml/symex" xmlns:wpg="http://schemas.microsoft.com/office/word/2010/wordprocessingGroup" xmlns:wpi="http://schemas.microsoft.com/office/word/2010/wordprocessingInk" xmlns:wne="http://schemas.microsoft.com/office/word/2006/wordml" xmlns:wps="http://schemas.microsoft.com/office/word/2010/wordprocessingShape" mc:Ignorable="w14 w15 w16se w16cid w16 w16cex w16sdtdh wp14">
   <w:body>
     <w:p>
       <w:pPr>
@@ -466,16 +466,10 @@
     <w:p>
       <w:pPr>
         <w:pStyle w:val="Heading1"/>
-        <w:rPr>
-          <w:highlight w:val="yellow"/>
-        </w:rPr>
       </w:pPr>
       <w:commentRangeStart w:id="3"/>
       <w:commentRangeStart w:id="4"/>
       <w:r>
-        <w:rPr>
-          <w:highlight w:val="yellow"/>
-        </w:rPr>
         <w:t xml:space="preserve">Introduction </w:t>
       </w:r>
       <w:commentRangeEnd w:id="3"/>
@@ -484,7 +478,6 @@
           <w:rStyle w:val="CommentReference"/>
           <w:smallCaps w:val="0"/>
           <w:noProof w:val="0"/>
-          <w:highlight w:val="yellow"/>
         </w:rPr>
         <w:commentReference w:id="3"/>
       </w:r>
@@ -494,7 +487,6 @@
           <w:rStyle w:val="CommentReference"/>
           <w:smallCaps w:val="0"/>
           <w:noProof w:val="0"/>
-          <w:highlight w:val="yellow"/>
         </w:rPr>
         <w:commentReference w:id="4"/>
       </w:r>
@@ -1004,15 +996,9 @@
     <w:p>
       <w:pPr>
         <w:pStyle w:val="Heading1"/>
-        <w:rPr>
-          <w:highlight w:val="yellow"/>
-        </w:rPr>
       </w:pPr>
       <w:commentRangeStart w:id="5"/>
       <w:r>
-        <w:rPr>
-          <w:highlight w:val="yellow"/>
-        </w:rPr>
         <w:t>Background</w:t>
       </w:r>
       <w:commentRangeEnd w:id="5"/>
@@ -1025,16 +1011,10 @@
         <w:commentReference w:id="5"/>
       </w:r>
       <w:r>
-        <w:rPr>
-          <w:highlight w:val="yellow"/>
-        </w:rPr>
         <w:t xml:space="preserve"> and </w:t>
       </w:r>
       <w:commentRangeStart w:id="6"/>
       <w:r>
-        <w:rPr>
-          <w:highlight w:val="yellow"/>
-        </w:rPr>
         <w:t xml:space="preserve">Related </w:t>
       </w:r>
       <w:commentRangeEnd w:id="6"/>
@@ -1043,14 +1023,10 @@
           <w:rStyle w:val="CommentReference"/>
           <w:smallCaps w:val="0"/>
           <w:noProof w:val="0"/>
-          <w:highlight w:val="yellow"/>
         </w:rPr>
         <w:commentReference w:id="6"/>
       </w:r>
       <w:r>
-        <w:rPr>
-          <w:highlight w:val="yellow"/>
-        </w:rPr>
         <w:t>Works</w:t>
       </w:r>
     </w:p>
@@ -1255,11 +1231,9 @@
         </w:numPr>
         <w:jc w:val="both"/>
       </w:pPr>
-      <w:proofErr w:type="spellStart"/>
       <w:r>
         <w:t>numpy</w:t>
       </w:r>
-      <w:proofErr w:type="spellEnd"/>
       <w:r>
         <w:t xml:space="preserve"> </w:t>
       </w:r>
@@ -1276,13 +1250,9 @@
         </w:numPr>
         <w:jc w:val="both"/>
       </w:pPr>
-      <w:proofErr w:type="spellStart"/>
-      <w:proofErr w:type="gramStart"/>
       <w:r>
         <w:t>matplotlib.pyplot</w:t>
       </w:r>
-      <w:proofErr w:type="spellEnd"/>
-      <w:proofErr w:type="gramEnd"/>
       <w:r>
         <w:t xml:space="preserve"> [22]</w:t>
       </w:r>
@@ -1302,29 +1272,14 @@
         </w:numPr>
         <w:jc w:val="both"/>
       </w:pPr>
-      <w:proofErr w:type="spellStart"/>
-      <w:proofErr w:type="gramStart"/>
-      <w:r>
-        <w:t>mlxtend.frequent</w:t>
-      </w:r>
-      <w:proofErr w:type="gramEnd"/>
-      <w:r>
-        <w:t>_patterns</w:t>
-      </w:r>
-      <w:proofErr w:type="spellEnd"/>
+      <w:r>
+        <w:t>mlxtend.frequent_patterns</w:t>
+      </w:r>
       <w:r>
         <w:t xml:space="preserve"> [23]</w:t>
       </w:r>
       <w:r>
-        <w:t xml:space="preserve">: for the Apriori function and </w:t>
-      </w:r>
-      <w:proofErr w:type="spellStart"/>
-      <w:r>
-        <w:t>association_rules</w:t>
-      </w:r>
-      <w:proofErr w:type="spellEnd"/>
-      <w:r>
-        <w:t xml:space="preserve"> function</w:t>
+        <w:t>: for the Apriori function and association_rules function</w:t>
       </w:r>
     </w:p>
     <w:p>
@@ -1687,6 +1642,9 @@
       <w:r>
         <w:t xml:space="preserve">: </w:t>
       </w:r>
+      <w:r>
+        <w:t>1, 2</w:t>
+      </w:r>
     </w:p>
     <w:p>
       <w:pPr>
@@ -1793,6 +1751,7 @@
         <m:r>
           <w:rPr>
             <w:rFonts w:ascii="Cambria Math" w:hAnsi="Cambria Math"/>
+            <w:highlight w:val="yellow"/>
           </w:rPr>
           <m:t>math.</m:t>
         </m:r>
@@ -1802,6 +1761,7 @@
               <w:rPr>
                 <w:rFonts w:ascii="Cambria Math" w:hAnsi="Cambria Math"/>
                 <w:i/>
+                <w:highlight w:val="yellow"/>
               </w:rPr>
             </m:ctrlPr>
           </m:funcPr>
@@ -1812,6 +1772,7 @@
               </m:rPr>
               <w:rPr>
                 <w:rFonts w:ascii="Cambria Math" w:hAnsi="Cambria Math"/>
+                <w:highlight w:val="yellow"/>
               </w:rPr>
               <m:t>exp</m:t>
             </m:r>
@@ -1823,6 +1784,7 @@
                   <w:rPr>
                     <w:rFonts w:ascii="Cambria Math" w:hAnsi="Cambria Math"/>
                     <w:i/>
+                    <w:highlight w:val="yellow"/>
                   </w:rPr>
                 </m:ctrlPr>
               </m:dPr>
@@ -1830,6 +1792,7 @@
                 <m:r>
                   <w:rPr>
                     <w:rFonts w:ascii="Cambria Math" w:hAnsi="Cambria Math"/>
+                    <w:highlight w:val="yellow"/>
                   </w:rPr>
                   <m:t>-0.4*</m:t>
                 </m:r>
@@ -1839,6 +1802,7 @@
                       <w:rPr>
                         <w:rFonts w:ascii="Cambria Math" w:hAnsi="Cambria Math"/>
                         <w:i/>
+                        <w:highlight w:val="yellow"/>
                       </w:rPr>
                     </m:ctrlPr>
                   </m:dPr>
@@ -1846,6 +1810,7 @@
                     <m:r>
                       <w:rPr>
                         <w:rFonts w:ascii="Cambria Math" w:hAnsi="Cambria Math"/>
+                        <w:highlight w:val="yellow"/>
                       </w:rPr>
                       <m:t>len</m:t>
                     </m:r>
@@ -1855,6 +1820,7 @@
                           <w:rPr>
                             <w:rFonts w:ascii="Cambria Math" w:hAnsi="Cambria Math"/>
                             <w:i/>
+                            <w:highlight w:val="yellow"/>
                           </w:rPr>
                         </m:ctrlPr>
                       </m:dPr>
@@ -1862,6 +1828,7 @@
                         <m:r>
                           <w:rPr>
                             <w:rFonts w:ascii="Cambria Math" w:hAnsi="Cambria Math"/>
+                            <w:highlight w:val="yellow"/>
                           </w:rPr>
                           <m:t>df.index</m:t>
                         </m:r>
@@ -1872,6 +1839,7 @@
                 <m:r>
                   <w:rPr>
                     <w:rFonts w:ascii="Cambria Math" w:hAnsi="Cambria Math"/>
+                    <w:highlight w:val="yellow"/>
                   </w:rPr>
                   <m:t>-0.2</m:t>
                 </m:r>
@@ -1880,8 +1848,20 @@
             <m:r>
               <w:rPr>
                 <w:rFonts w:ascii="Cambria Math" w:hAnsi="Cambria Math"/>
+                <w:highlight w:val="yellow"/>
               </w:rPr>
               <m:t>+0.1</m:t>
+            </m:r>
+            <w:commentRangeStart w:id="8"/>
+            <w:commentRangeEnd w:id="8"/>
+            <m:r>
+              <m:rPr>
+                <m:sty m:val="p"/>
+              </m:rPr>
+              <w:rPr>
+                <w:rStyle w:val="CommentReference"/>
+              </w:rPr>
+              <w:commentReference w:id="8"/>
             </m:r>
           </m:e>
         </m:func>
@@ -1889,37 +1869,6 @@
       <w:r>
         <w:t xml:space="preserve"> </w:t>
       </w:r>
-      <w:sdt>
-        <w:sdtPr>
-          <w:id w:val="-1607573194"/>
-          <w:citation/>
-        </w:sdtPr>
-        <w:sdtEndPr/>
-        <w:sdtContent>
-          <w:r>
-            <w:fldChar w:fldCharType="begin"/>
-          </w:r>
-          <w:r>
-            <w:rPr>
-              <w:lang w:val="en-CA"/>
-            </w:rPr>
-            <w:instrText xml:space="preserve"> CITATION Fou13 \l 4105 </w:instrText>
-          </w:r>
-          <w:r>
-            <w:fldChar w:fldCharType="separate"/>
-          </w:r>
-          <w:r>
-            <w:rPr>
-              <w:noProof/>
-              <w:lang w:val="en-CA"/>
-            </w:rPr>
-            <w:t>[7]</w:t>
-          </w:r>
-          <w:r>
-            <w:fldChar w:fldCharType="end"/>
-          </w:r>
-        </w:sdtContent>
-      </w:sdt>
     </w:p>
     <w:p>
       <w:pPr>
@@ -2848,8 +2797,8 @@
       <w:r>
         <w:t xml:space="preserve"> </w:t>
       </w:r>
-      <w:commentRangeStart w:id="8"/>
       <w:commentRangeStart w:id="9"/>
+      <w:commentRangeStart w:id="10"/>
       <w:r>
         <w:t xml:space="preserve">Using </w:t>
       </w:r>
@@ -2862,19 +2811,19 @@
       <w:r>
         <w:t xml:space="preserve"> </w:t>
       </w:r>
-      <w:commentRangeEnd w:id="8"/>
+      <w:commentRangeEnd w:id="9"/>
       <w:r>
         <w:rPr>
           <w:rStyle w:val="CommentReference"/>
         </w:rPr>
-        <w:commentReference w:id="8"/>
-      </w:r>
-      <w:commentRangeEnd w:id="9"/>
+        <w:commentReference w:id="9"/>
+      </w:r>
+      <w:commentRangeEnd w:id="10"/>
       <w:r>
         <w:rPr>
           <w:rStyle w:val="CommentReference"/>
         </w:rPr>
-        <w:commentReference w:id="9"/>
+        <w:commentReference w:id="10"/>
       </w:r>
       <w:r>
         <w:t xml:space="preserve">of </w:t>
@@ -3312,15 +3261,15 @@
         </w:rPr>
         <w:t xml:space="preserve"> evaluated it using </w:t>
       </w:r>
-      <w:commentRangeStart w:id="10"/>
       <w:commentRangeStart w:id="11"/>
+      <w:commentRangeStart w:id="12"/>
       <w:r>
         <w:rPr>
           <w:lang w:val="en-CA"/>
         </w:rPr>
         <w:t>AUC</w:t>
       </w:r>
-      <w:commentRangeEnd w:id="10"/>
+      <w:commentRangeEnd w:id="11"/>
       <w:r>
         <w:rPr>
           <w:lang w:val="en-CA"/>
@@ -3331,14 +3280,14 @@
         <w:rPr>
           <w:rStyle w:val="CommentReference"/>
         </w:rPr>
-        <w:commentReference w:id="10"/>
-      </w:r>
-      <w:commentRangeEnd w:id="11"/>
+        <w:commentReference w:id="11"/>
+      </w:r>
+      <w:commentRangeEnd w:id="12"/>
       <w:r>
         <w:rPr>
           <w:rStyle w:val="CommentReference"/>
         </w:rPr>
-        <w:commentReference w:id="11"/>
+        <w:commentReference w:id="12"/>
       </w:r>
       <w:r>
         <w:rPr>
@@ -3365,21 +3314,7 @@
         <w:rPr>
           <w:lang w:val="en-CA"/>
         </w:rPr>
-        <w:t>Using the R package ‘</w:t>
-      </w:r>
-      <w:proofErr w:type="spellStart"/>
-      <w:r>
-        <w:rPr>
-          <w:lang w:val="en-CA"/>
-        </w:rPr>
-        <w:t>rpart</w:t>
-      </w:r>
-      <w:proofErr w:type="spellEnd"/>
-      <w:r>
-        <w:rPr>
-          <w:lang w:val="en-CA"/>
-        </w:rPr>
-        <w:t>’</w:t>
+        <w:t>Using the R package ‘rpart’</w:t>
       </w:r>
       <w:r>
         <w:rPr>
@@ -3455,23 +3390,13 @@
         </w:rPr>
         <w:t>‘</w:t>
       </w:r>
-      <w:proofErr w:type="spellStart"/>
       <w:r>
         <w:rPr>
           <w:i/>
           <w:iCs/>
           <w:lang w:val="en-CA"/>
         </w:rPr>
-        <w:t>max_depth</w:t>
-      </w:r>
-      <w:proofErr w:type="spellEnd"/>
-      <w:r>
-        <w:rPr>
-          <w:i/>
-          <w:iCs/>
-          <w:lang w:val="en-CA"/>
-        </w:rPr>
-        <w:t>’</w:t>
+        <w:t>max_depth’</w:t>
       </w:r>
       <w:r>
         <w:rPr>
@@ -3524,7 +3449,6 @@
         </w:rPr>
         <w:t>We tuned the parameter ‘</w:t>
       </w:r>
-      <w:proofErr w:type="spellStart"/>
       <w:r>
         <w:rPr>
           <w:i/>
@@ -3533,50 +3457,25 @@
         </w:rPr>
         <w:t>mtry</w:t>
       </w:r>
-      <w:proofErr w:type="spellEnd"/>
       <w:r>
         <w:rPr>
           <w:lang w:val="en-CA" w:eastAsia="zh-CN"/>
         </w:rPr>
-        <w:t>’ (number of features for growing a random tree) using the ‘</w:t>
-      </w:r>
-      <w:proofErr w:type="spellStart"/>
+        <w:t>’ (number of features for growing a random tree) using the ‘tuneRF’ function.</w:t>
+      </w:r>
       <w:r>
         <w:rPr>
           <w:lang w:val="en-CA" w:eastAsia="zh-CN"/>
         </w:rPr>
-        <w:t>tuneRF</w:t>
-      </w:r>
-      <w:proofErr w:type="spellEnd"/>
-      <w:r>
-        <w:rPr>
-          <w:lang w:val="en-CA" w:eastAsia="zh-CN"/>
-        </w:rPr>
-        <w:t>’ function.</w:t>
-      </w:r>
-      <w:r>
-        <w:rPr>
-          <w:lang w:val="en-CA" w:eastAsia="zh-CN"/>
-        </w:rPr>
         <w:t xml:space="preserve"> We then used the optimized ‘</w:t>
       </w:r>
-      <w:proofErr w:type="spellStart"/>
       <w:r>
         <w:rPr>
           <w:i/>
           <w:iCs/>
           <w:lang w:val="en-CA" w:eastAsia="zh-CN"/>
         </w:rPr>
-        <w:t>mtry</w:t>
-      </w:r>
-      <w:proofErr w:type="spellEnd"/>
-      <w:r>
-        <w:rPr>
-          <w:i/>
-          <w:iCs/>
-          <w:lang w:val="en-CA" w:eastAsia="zh-CN"/>
-        </w:rPr>
-        <w:t xml:space="preserve">’ </w:t>
+        <w:t xml:space="preserve">mtry’ </w:t>
       </w:r>
       <w:r>
         <w:rPr>
@@ -3697,11 +3596,7 @@
         <w:jc w:val="both"/>
       </w:pPr>
       <w:r>
-        <w:t xml:space="preserve">We found that most Covid-19 patients are in the </w:t>
-      </w:r>
-      <w:proofErr w:type="gramStart"/>
-      <w:r>
-        <w:t xml:space="preserve">30-60 </w:t>
+        <w:t xml:space="preserve">We found that most Covid-19 patients are in the 30-60 </w:t>
       </w:r>
       <w:r>
         <w:t>year</w:t>
@@ -3709,7 +3604,6 @@
       <w:r>
         <w:t xml:space="preserve"> old</w:t>
       </w:r>
-      <w:proofErr w:type="gramEnd"/>
       <w:r>
         <w:t xml:space="preserve"> </w:t>
       </w:r>
@@ -3722,13 +3616,8 @@
         <w:ind w:firstLine="288"/>
         <w:jc w:val="both"/>
       </w:pPr>
-      <w:proofErr w:type="gramStart"/>
-      <w:r>
-        <w:t>Similarly</w:t>
-      </w:r>
-      <w:proofErr w:type="gramEnd"/>
-      <w:r>
-        <w:t xml:space="preserve"> to the age distribution of Covid-19 patients, most of the individuals experiencing Long Covid-19 are in the 30-60 </w:t>
+      <w:r>
+        <w:t xml:space="preserve">Similarly to the age distribution of Covid-19 patients, most of the individuals experiencing Long Covid-19 are in the 30-60 </w:t>
       </w:r>
       <w:r>
         <w:t xml:space="preserve">year </w:t>
@@ -3792,7 +3681,7 @@
                                 <wp:inline distT="0" distB="0" distL="0" distR="0" wp14:anchorId="2EECE203" wp14:editId="412810B0">
                                   <wp:extent cx="1583055" cy="1335405"/>
                                   <wp:effectExtent l="0" t="0" r="0" b="0"/>
-                                  <wp:docPr id="24" name="Picture 24" descr="Chart, scatter chart&#10;&#10;Description automatically generated"/>
+                                  <wp:docPr id="237" name="Picture 237" descr="Chart, scatter chart&#10;&#10;Description automatically generated"/>
                                   <wp:cNvGraphicFramePr>
                                     <a:graphicFrameLocks xmlns:a="http://schemas.openxmlformats.org/drawingml/2006/main" noChangeAspect="1"/>
                                   </wp:cNvGraphicFramePr>
@@ -3855,7 +3744,7 @@
                 <v:stroke joinstyle="miter"/>
                 <v:path gradientshapeok="t" o:connecttype="rect"/>
               </v:shapetype>
-              <v:shape id="Text Box 2" o:spid="_x0000_s1026" type="#_x0000_t202" style="width:129.6pt;height:112.3pt;visibility:visible;mso-wrap-style:square;mso-left-percent:-10001;mso-top-percent:-10001;mso-position-horizontal:absolute;mso-position-horizontal-relative:char;mso-position-vertical:absolute;mso-position-vertical-relative:line;mso-left-percent:-10001;mso-top-percent:-10001;v-text-anchor:top" o:gfxdata="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">
+              <v:shape id="Text Box 2" o:spid="_x0000_s1026" type="#_x0000_t202" style="width:129.6pt;height:112.3pt;visibility:visible;mso-wrap-style:square;mso-left-percent:-10001;mso-top-percent:-10001;mso-position-horizontal:absolute;mso-position-horizontal-relative:char;mso-position-vertical:absolute;mso-position-vertical-relative:line;mso-left-percent:-10001;mso-top-percent:-10001;v-text-anchor:top" o:gfxdata="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">
                 <v:textbox>
                   <w:txbxContent>
                     <w:p>
@@ -3881,7 +3770,7 @@
                                     </pic:cNvPicPr>
                                   </pic:nvPicPr>
                                   <pic:blipFill>
-                                    <a:blip r:embed="rId14">
+                                    <a:blip r:embed="rId15">
                                       <a:extLst>
                                         <a:ext uri="{28A0092B-C50C-407E-A947-70E740481C1C}">
                                           <a14:useLocalDpi xmlns:a14="http://schemas.microsoft.com/office/drawing/2010/main" val="0"/>
@@ -3972,7 +3861,7 @@
                                 <wp:inline distT="0" distB="0" distL="0" distR="0" wp14:anchorId="39B8A0EA" wp14:editId="0F6E82B4">
                                   <wp:extent cx="1614114" cy="1335405"/>
                                   <wp:effectExtent l="0" t="0" r="5715" b="0"/>
-                                  <wp:docPr id="30" name="Picture 30" descr="Chart, scatter chart&#10;&#10;Description automatically generated"/>
+                                  <wp:docPr id="238" name="Picture 238" descr="Chart, scatter chart&#10;&#10;Description automatically generated"/>
                                   <wp:cNvGraphicFramePr>
                                     <a:graphicFrameLocks xmlns:a="http://schemas.openxmlformats.org/drawingml/2006/main" noChangeAspect="1"/>
                                   </wp:cNvGraphicFramePr>
@@ -3986,7 +3875,7 @@
                                           </pic:cNvPicPr>
                                         </pic:nvPicPr>
                                         <pic:blipFill>
-                                          <a:blip r:embed="rId15">
+                                          <a:blip r:embed="rId16">
                                             <a:extLst>
                                               <a:ext uri="{28A0092B-C50C-407E-A947-70E740481C1C}">
                                                 <a14:useLocalDpi xmlns:a14="http://schemas.microsoft.com/office/drawing/2010/main" val="0"/>
@@ -4031,7 +3920,7 @@
           </mc:Choice>
           <mc:Fallback>
             <w:pict>
-              <v:shape w14:anchorId="71B41A2B" id="_x0000_s1027" type="#_x0000_t202" style="width:129.6pt;height:112.3pt;visibility:visible;mso-wrap-style:square;mso-left-percent:-10001;mso-top-percent:-10001;mso-position-horizontal:absolute;mso-position-horizontal-relative:char;mso-position-vertical:absolute;mso-position-vertical-relative:line;mso-left-percent:-10001;mso-top-percent:-10001;v-text-anchor:top" o:gfxdata="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">
+              <v:shape w14:anchorId="71B41A2B" id="_x0000_s1027" type="#_x0000_t202" style="width:129.6pt;height:112.3pt;visibility:visible;mso-wrap-style:square;mso-left-percent:-10001;mso-top-percent:-10001;mso-position-horizontal:absolute;mso-position-horizontal-relative:char;mso-position-vertical:absolute;mso-position-vertical-relative:line;mso-left-percent:-10001;mso-top-percent:-10001;v-text-anchor:top" o:gfxdata="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">
                 <v:textbox>
                   <w:txbxContent>
                     <w:p>
@@ -4057,7 +3946,7 @@
                                     </pic:cNvPicPr>
                                   </pic:nvPicPr>
                                   <pic:blipFill>
-                                    <a:blip r:embed="rId15">
+                                    <a:blip r:embed="rId17">
                                       <a:extLst>
                                         <a:ext uri="{28A0092B-C50C-407E-A947-70E740481C1C}">
                                           <a14:useLocalDpi xmlns:a14="http://schemas.microsoft.com/office/drawing/2010/main" val="0"/>
@@ -4317,7 +4206,7 @@
                                 <wp:inline distT="0" distB="0" distL="0" distR="0" wp14:anchorId="6056B2E2" wp14:editId="71970334">
                                   <wp:extent cx="1827087" cy="1369916"/>
                                   <wp:effectExtent l="0" t="0" r="1905" b="1905"/>
-                                  <wp:docPr id="31" name="Picture 31" descr="Chart, pie chart&#10;&#10;Description automatically generated"/>
+                                  <wp:docPr id="239" name="Picture 239" descr="Chart, pie chart&#10;&#10;Description automatically generated"/>
                                   <wp:cNvGraphicFramePr>
                                     <a:graphicFrameLocks xmlns:a="http://schemas.openxmlformats.org/drawingml/2006/main" noChangeAspect="1"/>
                                   </wp:cNvGraphicFramePr>
@@ -4331,7 +4220,7 @@
                                           </pic:cNvPicPr>
                                         </pic:nvPicPr>
                                         <pic:blipFill>
-                                          <a:blip r:embed="rId16">
+                                          <a:blip r:embed="rId18">
                                             <a:extLst>
                                               <a:ext uri="{28A0092B-C50C-407E-A947-70E740481C1C}">
                                                 <a14:useLocalDpi xmlns:a14="http://schemas.microsoft.com/office/drawing/2010/main" val="0"/>
@@ -4376,7 +4265,7 @@
           </mc:Choice>
           <mc:Fallback>
             <w:pict>
-              <v:shape w14:anchorId="402C090E" id="_x0000_s1028" type="#_x0000_t202" style="width:129.6pt;height:112.3pt;visibility:visible;mso-wrap-style:square;mso-left-percent:-10001;mso-top-percent:-10001;mso-position-horizontal:absolute;mso-position-horizontal-relative:char;mso-position-vertical:absolute;mso-position-vertical-relative:line;mso-left-percent:-10001;mso-top-percent:-10001;v-text-anchor:top" o:gfxdata="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">
+              <v:shape w14:anchorId="402C090E" id="_x0000_s1028" type="#_x0000_t202" style="width:129.6pt;height:112.3pt;visibility:visible;mso-wrap-style:square;mso-left-percent:-10001;mso-top-percent:-10001;mso-position-horizontal:absolute;mso-position-horizontal-relative:char;mso-position-vertical:absolute;mso-position-vertical-relative:line;mso-left-percent:-10001;mso-top-percent:-10001;v-text-anchor:top" o:gfxdata="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">
                 <v:textbox>
                   <w:txbxContent>
                     <w:p>
@@ -4402,7 +4291,7 @@
                                     </pic:cNvPicPr>
                                   </pic:nvPicPr>
                                   <pic:blipFill>
-                                    <a:blip r:embed="rId16">
+                                    <a:blip r:embed="rId19">
                                       <a:extLst>
                                         <a:ext uri="{28A0092B-C50C-407E-A947-70E740481C1C}">
                                           <a14:useLocalDpi xmlns:a14="http://schemas.microsoft.com/office/drawing/2010/main" val="0"/>
@@ -4493,7 +4382,7 @@
                                 <wp:inline distT="0" distB="0" distL="0" distR="0" wp14:anchorId="3FFE837F" wp14:editId="74B835CB">
                                   <wp:extent cx="1827087" cy="1369916"/>
                                   <wp:effectExtent l="0" t="0" r="1905" b="1905"/>
-                                  <wp:docPr id="32" name="Picture 32" descr="Chart, pie chart&#10;&#10;Description automatically generated"/>
+                                  <wp:docPr id="240" name="Picture 240" descr="Chart, pie chart&#10;&#10;Description automatically generated"/>
                                   <wp:cNvGraphicFramePr>
                                     <a:graphicFrameLocks xmlns:a="http://schemas.openxmlformats.org/drawingml/2006/main" noChangeAspect="1"/>
                                   </wp:cNvGraphicFramePr>
@@ -4507,7 +4396,7 @@
                                           </pic:cNvPicPr>
                                         </pic:nvPicPr>
                                         <pic:blipFill>
-                                          <a:blip r:embed="rId17">
+                                          <a:blip r:embed="rId20">
                                             <a:extLst>
                                               <a:ext uri="{28A0092B-C50C-407E-A947-70E740481C1C}">
                                                 <a14:useLocalDpi xmlns:a14="http://schemas.microsoft.com/office/drawing/2010/main" val="0"/>
@@ -4552,7 +4441,7 @@
           </mc:Choice>
           <mc:Fallback>
             <w:pict>
-              <v:shape w14:anchorId="390783DE" id="_x0000_s1029" type="#_x0000_t202" style="width:129.6pt;height:112.3pt;visibility:visible;mso-wrap-style:square;mso-left-percent:-10001;mso-top-percent:-10001;mso-position-horizontal:absolute;mso-position-horizontal-relative:char;mso-position-vertical:absolute;mso-position-vertical-relative:line;mso-left-percent:-10001;mso-top-percent:-10001;v-text-anchor:top" o:gfxdata="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">
+              <v:shape w14:anchorId="390783DE" id="_x0000_s1029" type="#_x0000_t202" style="width:129.6pt;height:112.3pt;visibility:visible;mso-wrap-style:square;mso-left-percent:-10001;mso-top-percent:-10001;mso-position-horizontal:absolute;mso-position-horizontal-relative:char;mso-position-vertical:absolute;mso-position-vertical-relative:line;mso-left-percent:-10001;mso-top-percent:-10001;v-text-anchor:top" o:gfxdata="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">
                 <v:textbox>
                   <w:txbxContent>
                     <w:p>
@@ -4578,7 +4467,7 @@
                                     </pic:cNvPicPr>
                                   </pic:nvPicPr>
                                   <pic:blipFill>
-                                    <a:blip r:embed="rId17">
+                                    <a:blip r:embed="rId21">
                                       <a:extLst>
                                         <a:ext uri="{28A0092B-C50C-407E-A947-70E740481C1C}">
                                           <a14:useLocalDpi xmlns:a14="http://schemas.microsoft.com/office/drawing/2010/main" val="0"/>
@@ -4814,7 +4703,7 @@
                                 <wp:inline distT="0" distB="0" distL="0" distR="0" wp14:anchorId="53A3C9AC" wp14:editId="1963DDDE">
                                   <wp:extent cx="1707377" cy="1280160"/>
                                   <wp:effectExtent l="0" t="0" r="7620" b="0"/>
-                                  <wp:docPr id="34" name="Picture 34" descr="Chart, pie chart&#10;&#10;Description automatically generated"/>
+                                  <wp:docPr id="241" name="Picture 241" descr="Chart, pie chart&#10;&#10;Description automatically generated"/>
                                   <wp:cNvGraphicFramePr>
                                     <a:graphicFrameLocks xmlns:a="http://schemas.openxmlformats.org/drawingml/2006/main" noChangeAspect="1"/>
                                   </wp:cNvGraphicFramePr>
@@ -4828,7 +4717,7 @@
                                           </pic:cNvPicPr>
                                         </pic:nvPicPr>
                                         <pic:blipFill>
-                                          <a:blip r:embed="rId18">
+                                          <a:blip r:embed="rId22">
                                             <a:extLst>
                                               <a:ext uri="{28A0092B-C50C-407E-A947-70E740481C1C}">
                                                 <a14:useLocalDpi xmlns:a14="http://schemas.microsoft.com/office/drawing/2010/main" val="0"/>
@@ -4873,7 +4762,7 @@
           </mc:Choice>
           <mc:Fallback>
             <w:pict>
-              <v:shape w14:anchorId="3B90F0ED" id="_x0000_s1030" type="#_x0000_t202" style="width:129.6pt;height:112.3pt;visibility:visible;mso-wrap-style:square;mso-left-percent:-10001;mso-top-percent:-10001;mso-position-horizontal:absolute;mso-position-horizontal-relative:char;mso-position-vertical:absolute;mso-position-vertical-relative:line;mso-left-percent:-10001;mso-top-percent:-10001;v-text-anchor:top" o:gfxdata="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">
+              <v:shape w14:anchorId="3B90F0ED" id="_x0000_s1030" type="#_x0000_t202" style="width:129.6pt;height:112.3pt;visibility:visible;mso-wrap-style:square;mso-left-percent:-10001;mso-top-percent:-10001;mso-position-horizontal:absolute;mso-position-horizontal-relative:char;mso-position-vertical:absolute;mso-position-vertical-relative:line;mso-left-percent:-10001;mso-top-percent:-10001;v-text-anchor:top" o:gfxdata="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">
                 <v:textbox>
                   <w:txbxContent>
                     <w:p>
@@ -4899,7 +4788,7 @@
                                     </pic:cNvPicPr>
                                   </pic:nvPicPr>
                                   <pic:blipFill>
-                                    <a:blip r:embed="rId18">
+                                    <a:blip r:embed="rId23">
                                       <a:extLst>
                                         <a:ext uri="{28A0092B-C50C-407E-A947-70E740481C1C}">
                                           <a14:useLocalDpi xmlns:a14="http://schemas.microsoft.com/office/drawing/2010/main" val="0"/>
@@ -4990,7 +4879,7 @@
                                 <wp:inline distT="0" distB="0" distL="0" distR="0" wp14:anchorId="18A5D6BF" wp14:editId="1B8A212C">
                                   <wp:extent cx="1754291" cy="1316101"/>
                                   <wp:effectExtent l="0" t="0" r="0" b="0"/>
-                                  <wp:docPr id="55" name="Picture 55" descr="Chart, pie chart&#10;&#10;Description automatically generated"/>
+                                  <wp:docPr id="242" name="Picture 242" descr="Chart, pie chart&#10;&#10;Description automatically generated"/>
                                   <wp:cNvGraphicFramePr>
                                     <a:graphicFrameLocks xmlns:a="http://schemas.openxmlformats.org/drawingml/2006/main" noChangeAspect="1"/>
                                   </wp:cNvGraphicFramePr>
@@ -5004,7 +4893,7 @@
                                           </pic:cNvPicPr>
                                         </pic:nvPicPr>
                                         <pic:blipFill>
-                                          <a:blip r:embed="rId19">
+                                          <a:blip r:embed="rId24">
                                             <a:extLst>
                                               <a:ext uri="{28A0092B-C50C-407E-A947-70E740481C1C}">
                                                 <a14:useLocalDpi xmlns:a14="http://schemas.microsoft.com/office/drawing/2010/main" val="0"/>
@@ -5049,7 +4938,7 @@
           </mc:Choice>
           <mc:Fallback>
             <w:pict>
-              <v:shape w14:anchorId="3036BBAF" id="_x0000_s1031" type="#_x0000_t202" style="width:129.6pt;height:112.3pt;visibility:visible;mso-wrap-style:square;mso-left-percent:-10001;mso-top-percent:-10001;mso-position-horizontal:absolute;mso-position-horizontal-relative:char;mso-position-vertical:absolute;mso-position-vertical-relative:line;mso-left-percent:-10001;mso-top-percent:-10001;v-text-anchor:top" o:gfxdata="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">
+              <v:shape w14:anchorId="3036BBAF" id="_x0000_s1031" type="#_x0000_t202" style="width:129.6pt;height:112.3pt;visibility:visible;mso-wrap-style:square;mso-left-percent:-10001;mso-top-percent:-10001;mso-position-horizontal:absolute;mso-position-horizontal-relative:char;mso-position-vertical:absolute;mso-position-vertical-relative:line;mso-left-percent:-10001;mso-top-percent:-10001;v-text-anchor:top" o:gfxdata="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">
                 <v:textbox>
                   <w:txbxContent>
                     <w:p>
@@ -5075,7 +4964,7 @@
                                     </pic:cNvPicPr>
                                   </pic:nvPicPr>
                                   <pic:blipFill>
-                                    <a:blip r:embed="rId19">
+                                    <a:blip r:embed="rId25">
                                       <a:extLst>
                                         <a:ext uri="{28A0092B-C50C-407E-A947-70E740481C1C}">
                                           <a14:useLocalDpi xmlns:a14="http://schemas.microsoft.com/office/drawing/2010/main" val="0"/>
@@ -5355,7 +5244,7 @@
                                 <wp:inline distT="0" distB="0" distL="0" distR="0" wp14:anchorId="06CBC4D9" wp14:editId="0D940EE4">
                                   <wp:extent cx="1837691" cy="1377867"/>
                                   <wp:effectExtent l="0" t="0" r="0" b="0"/>
-                                  <wp:docPr id="36" name="Picture 36" descr="Chart, pie chart&#10;&#10;Description automatically generated"/>
+                                  <wp:docPr id="243" name="Picture 243" descr="Chart, pie chart&#10;&#10;Description automatically generated"/>
                                   <wp:cNvGraphicFramePr>
                                     <a:graphicFrameLocks xmlns:a="http://schemas.openxmlformats.org/drawingml/2006/main" noChangeAspect="1"/>
                                   </wp:cNvGraphicFramePr>
@@ -5369,7 +5258,7 @@
                                           </pic:cNvPicPr>
                                         </pic:nvPicPr>
                                         <pic:blipFill>
-                                          <a:blip r:embed="rId20">
+                                          <a:blip r:embed="rId26">
                                             <a:extLst>
                                               <a:ext uri="{28A0092B-C50C-407E-A947-70E740481C1C}">
                                                 <a14:useLocalDpi xmlns:a14="http://schemas.microsoft.com/office/drawing/2010/main" val="0"/>
@@ -5414,7 +5303,7 @@
           </mc:Choice>
           <mc:Fallback>
             <w:pict>
-              <v:shape w14:anchorId="0809C79B" id="_x0000_s1032" type="#_x0000_t202" style="width:129.6pt;height:112.3pt;visibility:visible;mso-wrap-style:square;mso-left-percent:-10001;mso-top-percent:-10001;mso-position-horizontal:absolute;mso-position-horizontal-relative:char;mso-position-vertical:absolute;mso-position-vertical-relative:line;mso-left-percent:-10001;mso-top-percent:-10001;v-text-anchor:top" o:gfxdata="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">
+              <v:shape w14:anchorId="0809C79B" id="_x0000_s1032" type="#_x0000_t202" style="width:129.6pt;height:112.3pt;visibility:visible;mso-wrap-style:square;mso-left-percent:-10001;mso-top-percent:-10001;mso-position-horizontal:absolute;mso-position-horizontal-relative:char;mso-position-vertical:absolute;mso-position-vertical-relative:line;mso-left-percent:-10001;mso-top-percent:-10001;v-text-anchor:top" o:gfxdata="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">
                 <v:textbox>
                   <w:txbxContent>
                     <w:p>
@@ -5440,7 +5329,7 @@
                                     </pic:cNvPicPr>
                                   </pic:nvPicPr>
                                   <pic:blipFill>
-                                    <a:blip r:embed="rId20">
+                                    <a:blip r:embed="rId27">
                                       <a:extLst>
                                         <a:ext uri="{28A0092B-C50C-407E-A947-70E740481C1C}">
                                           <a14:useLocalDpi xmlns:a14="http://schemas.microsoft.com/office/drawing/2010/main" val="0"/>
@@ -5531,7 +5420,7 @@
                                 <wp:inline distT="0" distB="0" distL="0" distR="0" wp14:anchorId="0F117DB7" wp14:editId="23EF47E7">
                                   <wp:extent cx="1836955" cy="1377315"/>
                                   <wp:effectExtent l="0" t="0" r="0" b="0"/>
-                                  <wp:docPr id="38" name="Picture 38" descr="Chart, pie chart&#10;&#10;Description automatically generated"/>
+                                  <wp:docPr id="244" name="Picture 244" descr="Chart, pie chart&#10;&#10;Description automatically generated"/>
                                   <wp:cNvGraphicFramePr>
                                     <a:graphicFrameLocks xmlns:a="http://schemas.openxmlformats.org/drawingml/2006/main" noChangeAspect="1"/>
                                   </wp:cNvGraphicFramePr>
@@ -5545,7 +5434,7 @@
                                           </pic:cNvPicPr>
                                         </pic:nvPicPr>
                                         <pic:blipFill>
-                                          <a:blip r:embed="rId21">
+                                          <a:blip r:embed="rId28">
                                             <a:extLst>
                                               <a:ext uri="{28A0092B-C50C-407E-A947-70E740481C1C}">
                                                 <a14:useLocalDpi xmlns:a14="http://schemas.microsoft.com/office/drawing/2010/main" val="0"/>
@@ -5590,7 +5479,7 @@
           </mc:Choice>
           <mc:Fallback>
             <w:pict>
-              <v:shape w14:anchorId="6C2B7AF7" id="_x0000_s1033" type="#_x0000_t202" style="width:129.6pt;height:112.3pt;visibility:visible;mso-wrap-style:square;mso-left-percent:-10001;mso-top-percent:-10001;mso-position-horizontal:absolute;mso-position-horizontal-relative:char;mso-position-vertical:absolute;mso-position-vertical-relative:line;mso-left-percent:-10001;mso-top-percent:-10001;v-text-anchor:top" o:gfxdata="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">
+              <v:shape w14:anchorId="6C2B7AF7" id="_x0000_s1033" type="#_x0000_t202" style="width:129.6pt;height:112.3pt;visibility:visible;mso-wrap-style:square;mso-left-percent:-10001;mso-top-percent:-10001;mso-position-horizontal:absolute;mso-position-horizontal-relative:char;mso-position-vertical:absolute;mso-position-vertical-relative:line;mso-left-percent:-10001;mso-top-percent:-10001;v-text-anchor:top" o:gfxdata="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">
                 <v:textbox>
                   <w:txbxContent>
                     <w:p>
@@ -5616,7 +5505,7 @@
                                     </pic:cNvPicPr>
                                   </pic:nvPicPr>
                                   <pic:blipFill>
-                                    <a:blip r:embed="rId21">
+                                    <a:blip r:embed="rId29">
                                       <a:extLst>
                                         <a:ext uri="{28A0092B-C50C-407E-A947-70E740481C1C}">
                                           <a14:useLocalDpi xmlns:a14="http://schemas.microsoft.com/office/drawing/2010/main" val="0"/>
@@ -5876,7 +5765,7 @@
                                 <wp:inline distT="0" distB="0" distL="0" distR="0" wp14:anchorId="1CC251A1" wp14:editId="396548D6">
                                   <wp:extent cx="1844702" cy="1383123"/>
                                   <wp:effectExtent l="0" t="0" r="3175" b="7620"/>
-                                  <wp:docPr id="46" name="Picture 46" descr="Chart, pie chart&#10;&#10;Description automatically generated"/>
+                                  <wp:docPr id="245" name="Picture 245" descr="Chart, pie chart&#10;&#10;Description automatically generated"/>
                                   <wp:cNvGraphicFramePr>
                                     <a:graphicFrameLocks xmlns:a="http://schemas.openxmlformats.org/drawingml/2006/main" noChangeAspect="1"/>
                                   </wp:cNvGraphicFramePr>
@@ -5890,7 +5779,7 @@
                                           </pic:cNvPicPr>
                                         </pic:nvPicPr>
                                         <pic:blipFill>
-                                          <a:blip r:embed="rId22">
+                                          <a:blip r:embed="rId30">
                                             <a:extLst>
                                               <a:ext uri="{28A0092B-C50C-407E-A947-70E740481C1C}">
                                                 <a14:useLocalDpi xmlns:a14="http://schemas.microsoft.com/office/drawing/2010/main" val="0"/>
@@ -5935,7 +5824,7 @@
           </mc:Choice>
           <mc:Fallback>
             <w:pict>
-              <v:shape w14:anchorId="772E1A7F" id="_x0000_s1034" type="#_x0000_t202" style="width:129.6pt;height:112.3pt;visibility:visible;mso-wrap-style:square;mso-left-percent:-10001;mso-top-percent:-10001;mso-position-horizontal:absolute;mso-position-horizontal-relative:char;mso-position-vertical:absolute;mso-position-vertical-relative:line;mso-left-percent:-10001;mso-top-percent:-10001;v-text-anchor:top" o:gfxdata="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">
+              <v:shape w14:anchorId="772E1A7F" id="_x0000_s1034" type="#_x0000_t202" style="width:129.6pt;height:112.3pt;visibility:visible;mso-wrap-style:square;mso-left-percent:-10001;mso-top-percent:-10001;mso-position-horizontal:absolute;mso-position-horizontal-relative:char;mso-position-vertical:absolute;mso-position-vertical-relative:line;mso-left-percent:-10001;mso-top-percent:-10001;v-text-anchor:top" o:gfxdata="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">
                 <v:textbox>
                   <w:txbxContent>
                     <w:p>
@@ -5961,7 +5850,7 @@
                                     </pic:cNvPicPr>
                                   </pic:nvPicPr>
                                   <pic:blipFill>
-                                    <a:blip r:embed="rId22">
+                                    <a:blip r:embed="rId31">
                                       <a:extLst>
                                         <a:ext uri="{28A0092B-C50C-407E-A947-70E740481C1C}">
                                           <a14:useLocalDpi xmlns:a14="http://schemas.microsoft.com/office/drawing/2010/main" val="0"/>
@@ -6052,7 +5941,7 @@
                                 <wp:inline distT="0" distB="0" distL="0" distR="0" wp14:anchorId="29C8EC8D" wp14:editId="698D0209">
                                   <wp:extent cx="1837691" cy="1377867"/>
                                   <wp:effectExtent l="0" t="0" r="0" b="0"/>
-                                  <wp:docPr id="47" name="Picture 47" descr="Chart, pie chart&#10;&#10;Description automatically generated"/>
+                                  <wp:docPr id="246" name="Picture 246" descr="Chart, pie chart&#10;&#10;Description automatically generated"/>
                                   <wp:cNvGraphicFramePr>
                                     <a:graphicFrameLocks xmlns:a="http://schemas.openxmlformats.org/drawingml/2006/main" noChangeAspect="1"/>
                                   </wp:cNvGraphicFramePr>
@@ -6066,7 +5955,7 @@
                                           </pic:cNvPicPr>
                                         </pic:nvPicPr>
                                         <pic:blipFill>
-                                          <a:blip r:embed="rId23">
+                                          <a:blip r:embed="rId32">
                                             <a:extLst>
                                               <a:ext uri="{28A0092B-C50C-407E-A947-70E740481C1C}">
                                                 <a14:useLocalDpi xmlns:a14="http://schemas.microsoft.com/office/drawing/2010/main" val="0"/>
@@ -6111,7 +6000,7 @@
           </mc:Choice>
           <mc:Fallback>
             <w:pict>
-              <v:shape w14:anchorId="6ECE8521" id="_x0000_s1035" type="#_x0000_t202" style="width:129.6pt;height:112.3pt;visibility:visible;mso-wrap-style:square;mso-left-percent:-10001;mso-top-percent:-10001;mso-position-horizontal:absolute;mso-position-horizontal-relative:char;mso-position-vertical:absolute;mso-position-vertical-relative:line;mso-left-percent:-10001;mso-top-percent:-10001;v-text-anchor:top" o:gfxdata="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">
+              <v:shape w14:anchorId="6ECE8521" id="_x0000_s1035" type="#_x0000_t202" style="width:129.6pt;height:112.3pt;visibility:visible;mso-wrap-style:square;mso-left-percent:-10001;mso-top-percent:-10001;mso-position-horizontal:absolute;mso-position-horizontal-relative:char;mso-position-vertical:absolute;mso-position-vertical-relative:line;mso-left-percent:-10001;mso-top-percent:-10001;v-text-anchor:top" o:gfxdata="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">
                 <v:textbox>
                   <w:txbxContent>
                     <w:p>
@@ -6137,7 +6026,7 @@
                                     </pic:cNvPicPr>
                                   </pic:nvPicPr>
                                   <pic:blipFill>
-                                    <a:blip r:embed="rId23">
+                                    <a:blip r:embed="rId33">
                                       <a:extLst>
                                         <a:ext uri="{28A0092B-C50C-407E-A947-70E740481C1C}">
                                           <a14:useLocalDpi xmlns:a14="http://schemas.microsoft.com/office/drawing/2010/main" val="0"/>
@@ -6330,7 +6219,7 @@
                                 <wp:inline distT="0" distB="0" distL="0" distR="0" wp14:anchorId="01B65C7B" wp14:editId="71997ED2">
                                   <wp:extent cx="1827087" cy="1369916"/>
                                   <wp:effectExtent l="0" t="0" r="1905" b="1905"/>
-                                  <wp:docPr id="48" name="Picture 48" descr="Chart, pie chart&#10;&#10;Description automatically generated"/>
+                                  <wp:docPr id="247" name="Picture 247" descr="Chart, pie chart&#10;&#10;Description automatically generated"/>
                                   <wp:cNvGraphicFramePr>
                                     <a:graphicFrameLocks xmlns:a="http://schemas.openxmlformats.org/drawingml/2006/main" noChangeAspect="1"/>
                                   </wp:cNvGraphicFramePr>
@@ -6344,7 +6233,7 @@
                                           </pic:cNvPicPr>
                                         </pic:nvPicPr>
                                         <pic:blipFill>
-                                          <a:blip r:embed="rId24">
+                                          <a:blip r:embed="rId34">
                                             <a:extLst>
                                               <a:ext uri="{28A0092B-C50C-407E-A947-70E740481C1C}">
                                                 <a14:useLocalDpi xmlns:a14="http://schemas.microsoft.com/office/drawing/2010/main" val="0"/>
@@ -6389,7 +6278,7 @@
           </mc:Choice>
           <mc:Fallback>
             <w:pict>
-              <v:shape w14:anchorId="32EA1A05" id="_x0000_s1036" type="#_x0000_t202" style="width:129.6pt;height:112.3pt;visibility:visible;mso-wrap-style:square;mso-left-percent:-10001;mso-top-percent:-10001;mso-position-horizontal:absolute;mso-position-horizontal-relative:char;mso-position-vertical:absolute;mso-position-vertical-relative:line;mso-left-percent:-10001;mso-top-percent:-10001;v-text-anchor:top" o:gfxdata="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">
+              <v:shape w14:anchorId="32EA1A05" id="_x0000_s1036" type="#_x0000_t202" style="width:129.6pt;height:112.3pt;visibility:visible;mso-wrap-style:square;mso-left-percent:-10001;mso-top-percent:-10001;mso-position-horizontal:absolute;mso-position-horizontal-relative:char;mso-position-vertical:absolute;mso-position-vertical-relative:line;mso-left-percent:-10001;mso-top-percent:-10001;v-text-anchor:top" o:gfxdata="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">
                 <v:textbox>
                   <w:txbxContent>
                     <w:p>
@@ -6415,7 +6304,7 @@
                                     </pic:cNvPicPr>
                                   </pic:nvPicPr>
                                   <pic:blipFill>
-                                    <a:blip r:embed="rId24">
+                                    <a:blip r:embed="rId35">
                                       <a:extLst>
                                         <a:ext uri="{28A0092B-C50C-407E-A947-70E740481C1C}">
                                           <a14:useLocalDpi xmlns:a14="http://schemas.microsoft.com/office/drawing/2010/main" val="0"/>
@@ -6506,7 +6395,7 @@
                                 <wp:inline distT="0" distB="0" distL="0" distR="0" wp14:anchorId="37193348" wp14:editId="07334002">
                                   <wp:extent cx="1898265" cy="1423284"/>
                                   <wp:effectExtent l="0" t="0" r="6985" b="5715"/>
-                                  <wp:docPr id="49" name="Picture 49" descr="Chart, pie chart&#10;&#10;Description automatically generated"/>
+                                  <wp:docPr id="248" name="Picture 248" descr="Chart, pie chart&#10;&#10;Description automatically generated"/>
                                   <wp:cNvGraphicFramePr>
                                     <a:graphicFrameLocks xmlns:a="http://schemas.openxmlformats.org/drawingml/2006/main" noChangeAspect="1"/>
                                   </wp:cNvGraphicFramePr>
@@ -6520,7 +6409,7 @@
                                           </pic:cNvPicPr>
                                         </pic:nvPicPr>
                                         <pic:blipFill>
-                                          <a:blip r:embed="rId25">
+                                          <a:blip r:embed="rId36">
                                             <a:extLst>
                                               <a:ext uri="{28A0092B-C50C-407E-A947-70E740481C1C}">
                                                 <a14:useLocalDpi xmlns:a14="http://schemas.microsoft.com/office/drawing/2010/main" val="0"/>
@@ -6565,7 +6454,7 @@
           </mc:Choice>
           <mc:Fallback>
             <w:pict>
-              <v:shape w14:anchorId="730C235B" id="_x0000_s1037" type="#_x0000_t202" style="width:129.6pt;height:112.3pt;visibility:visible;mso-wrap-style:square;mso-left-percent:-10001;mso-top-percent:-10001;mso-position-horizontal:absolute;mso-position-horizontal-relative:char;mso-position-vertical:absolute;mso-position-vertical-relative:line;mso-left-percent:-10001;mso-top-percent:-10001;v-text-anchor:top" o:gfxdata="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">
+              <v:shape w14:anchorId="730C235B" id="_x0000_s1037" type="#_x0000_t202" style="width:129.6pt;height:112.3pt;visibility:visible;mso-wrap-style:square;mso-left-percent:-10001;mso-top-percent:-10001;mso-position-horizontal:absolute;mso-position-horizontal-relative:char;mso-position-vertical:absolute;mso-position-vertical-relative:line;mso-left-percent:-10001;mso-top-percent:-10001;v-text-anchor:top" o:gfxdata="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">
                 <v:textbox>
                   <w:txbxContent>
                     <w:p>
@@ -6591,7 +6480,7 @@
                                     </pic:cNvPicPr>
                                   </pic:nvPicPr>
                                   <pic:blipFill>
-                                    <a:blip r:embed="rId25">
+                                    <a:blip r:embed="rId37">
                                       <a:extLst>
                                         <a:ext uri="{28A0092B-C50C-407E-A947-70E740481C1C}">
                                           <a14:useLocalDpi xmlns:a14="http://schemas.microsoft.com/office/drawing/2010/main" val="0"/>
@@ -6768,7 +6657,7 @@
                                 <wp:inline distT="0" distB="0" distL="0" distR="0" wp14:anchorId="6647A316" wp14:editId="4EE57CBD">
                                   <wp:extent cx="2825850" cy="1884459"/>
                                   <wp:effectExtent l="0" t="0" r="0" b="1905"/>
-                                  <wp:docPr id="52" name="Picture 52"/>
+                                  <wp:docPr id="249" name="Picture 249"/>
                                   <wp:cNvGraphicFramePr>
                                     <a:graphicFrameLocks xmlns:a="http://schemas.openxmlformats.org/drawingml/2006/main" noChangeAspect="1"/>
                                   </wp:cNvGraphicFramePr>
@@ -6782,7 +6671,7 @@
                                           </pic:cNvPicPr>
                                         </pic:nvPicPr>
                                         <pic:blipFill>
-                                          <a:blip r:embed="rId26">
+                                          <a:blip r:embed="rId38">
                                             <a:extLst>
                                               <a:ext uri="{28A0092B-C50C-407E-A947-70E740481C1C}">
                                                 <a14:useLocalDpi xmlns:a14="http://schemas.microsoft.com/office/drawing/2010/main" val="0"/>
@@ -6827,7 +6716,7 @@
           </mc:Choice>
           <mc:Fallback>
             <w:pict>
-              <v:shape w14:anchorId="055B9E0C" id="_x0000_s1038" type="#_x0000_t202" style="width:264.2pt;height:157.75pt;visibility:visible;mso-wrap-style:square;mso-left-percent:-10001;mso-top-percent:-10001;mso-position-horizontal:absolute;mso-position-horizontal-relative:char;mso-position-vertical:absolute;mso-position-vertical-relative:line;mso-left-percent:-10001;mso-top-percent:-10001;v-text-anchor:top" o:gfxdata="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">
+              <v:shape w14:anchorId="055B9E0C" id="_x0000_s1038" type="#_x0000_t202" style="width:264.2pt;height:157.75pt;visibility:visible;mso-wrap-style:square;mso-left-percent:-10001;mso-top-percent:-10001;mso-position-horizontal:absolute;mso-position-horizontal-relative:char;mso-position-vertical:absolute;mso-position-vertical-relative:line;mso-left-percent:-10001;mso-top-percent:-10001;v-text-anchor:top" o:gfxdata="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">
                 <v:textbox>
                   <w:txbxContent>
                     <w:p>
@@ -6853,7 +6742,7 @@
                                     </pic:cNvPicPr>
                                   </pic:nvPicPr>
                                   <pic:blipFill>
-                                    <a:blip r:embed="rId26">
+                                    <a:blip r:embed="rId39">
                                       <a:extLst>
                                         <a:ext uri="{28A0092B-C50C-407E-A947-70E740481C1C}">
                                           <a14:useLocalDpi xmlns:a14="http://schemas.microsoft.com/office/drawing/2010/main" val="0"/>
@@ -6972,7 +6861,7 @@
                                 <wp:inline distT="0" distB="0" distL="0" distR="0" wp14:anchorId="360DDF82" wp14:editId="05917161">
                                   <wp:extent cx="2704634" cy="1630017"/>
                                   <wp:effectExtent l="0" t="0" r="635" b="8890"/>
-                                  <wp:docPr id="53" name="Picture 53" descr="Chart, histogram&#10;&#10;Description automatically generated"/>
+                                  <wp:docPr id="250" name="Picture 250" descr="Chart, histogram&#10;&#10;Description automatically generated"/>
                                   <wp:cNvGraphicFramePr>
                                     <a:graphicFrameLocks xmlns:a="http://schemas.openxmlformats.org/drawingml/2006/main" noChangeAspect="1"/>
                                   </wp:cNvGraphicFramePr>
@@ -6986,7 +6875,7 @@
                                           </pic:cNvPicPr>
                                         </pic:nvPicPr>
                                         <pic:blipFill>
-                                          <a:blip r:embed="rId27">
+                                          <a:blip r:embed="rId40">
                                             <a:extLst>
                                               <a:ext uri="{28A0092B-C50C-407E-A947-70E740481C1C}">
                                                 <a14:useLocalDpi xmlns:a14="http://schemas.microsoft.com/office/drawing/2010/main" val="0"/>
@@ -7031,7 +6920,7 @@
           </mc:Choice>
           <mc:Fallback>
             <w:pict>
-              <v:shape w14:anchorId="4ED09748" id="_x0000_s1039" type="#_x0000_t202" style="width:264.2pt;height:149pt;visibility:visible;mso-wrap-style:square;mso-left-percent:-10001;mso-top-percent:-10001;mso-position-horizontal:absolute;mso-position-horizontal-relative:char;mso-position-vertical:absolute;mso-position-vertical-relative:line;mso-left-percent:-10001;mso-top-percent:-10001;v-text-anchor:top" o:gfxdata="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">
+              <v:shape w14:anchorId="4ED09748" id="_x0000_s1039" type="#_x0000_t202" style="width:264.2pt;height:149pt;visibility:visible;mso-wrap-style:square;mso-left-percent:-10001;mso-top-percent:-10001;mso-position-horizontal:absolute;mso-position-horizontal-relative:char;mso-position-vertical:absolute;mso-position-vertical-relative:line;mso-left-percent:-10001;mso-top-percent:-10001;v-text-anchor:top" o:gfxdata="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">
                 <v:textbox>
                   <w:txbxContent>
                     <w:p>
@@ -7057,7 +6946,7 @@
                                     </pic:cNvPicPr>
                                   </pic:nvPicPr>
                                   <pic:blipFill>
-                                    <a:blip r:embed="rId27">
+                                    <a:blip r:embed="rId41">
                                       <a:extLst>
                                         <a:ext uri="{28A0092B-C50C-407E-A947-70E740481C1C}">
                                           <a14:useLocalDpi xmlns:a14="http://schemas.microsoft.com/office/drawing/2010/main" val="0"/>
@@ -7271,23 +7160,7 @@
           <w:i/>
           <w:iCs/>
         </w:rPr>
-        <w:t>(Birth_Gender_F˄Current_Symptoms_Yes˄Treat_Mono_0˄Treat_Oral_</w:t>
-      </w:r>
-      <w:proofErr w:type="gramStart"/>
-      <w:r>
-        <w:rPr>
-          <w:i/>
-          <w:iCs/>
-        </w:rPr>
-        <w:t>0)→</w:t>
-      </w:r>
-      <w:proofErr w:type="gramEnd"/>
-      <w:r>
-        <w:rPr>
-          <w:i/>
-          <w:iCs/>
-        </w:rPr>
-        <w:t>Long Covid</w:t>
+        <w:t>(Birth_Gender_F˄Current_Symptoms_Yes˄Treat_Mono_0˄Treat_Oral_0)→Long Covid</w:t>
       </w:r>
     </w:p>
     <w:p>
@@ -7304,29 +7177,13 @@
           <w:i/>
           <w:iCs/>
         </w:rPr>
-        <w:t>(</w:t>
-      </w:r>
-      <w:proofErr w:type="spellStart"/>
+        <w:t>(Current_Symptoms_Yes ˄Treat_Mono_0˄</w:t>
+      </w:r>
       <w:r>
         <w:rPr>
           <w:i/>
           <w:iCs/>
         </w:rPr>
-        <w:t>Current_Symptoms_Yes</w:t>
-      </w:r>
-      <w:proofErr w:type="spellEnd"/>
-      <w:r>
-        <w:rPr>
-          <w:i/>
-          <w:iCs/>
-        </w:rPr>
-        <w:t xml:space="preserve"> ˄Treat_Mono_0˄</w:t>
-      </w:r>
-      <w:r>
-        <w:rPr>
-          <w:i/>
-          <w:iCs/>
-        </w:rPr>
         <w:t>Current_Gender_F˄Treat_Oral) →Long Covid</w:t>
       </w:r>
     </w:p>
@@ -7368,7 +7225,7 @@
       <w:r>
         <w:t xml:space="preserve">antibody medication are more likely to develop Long Covid-19. </w:t>
       </w:r>
-      <w:commentRangeStart w:id="12"/>
+      <w:commentRangeStart w:id="13"/>
       <w:r>
         <w:t xml:space="preserve">This </w:t>
       </w:r>
@@ -7378,12 +7235,12 @@
       <w:r>
         <w:t>ist for the required amount of time to receive a Long Covid-19 diagnosis.</w:t>
       </w:r>
-      <w:commentRangeEnd w:id="12"/>
+      <w:commentRangeEnd w:id="13"/>
       <w:r>
         <w:rPr>
           <w:rStyle w:val="CommentReference"/>
         </w:rPr>
-        <w:commentReference w:id="12"/>
+        <w:commentReference w:id="13"/>
       </w:r>
     </w:p>
     <w:p>
@@ -7533,7 +7390,7 @@
                                 <wp:inline distT="0" distB="0" distL="0" distR="0" wp14:anchorId="04AD820A" wp14:editId="299F5BC2">
                                   <wp:extent cx="1500138" cy="1381988"/>
                                   <wp:effectExtent l="0" t="0" r="5080" b="8890"/>
-                                  <wp:docPr id="14" name="Picture 14" descr="Chart, scatter chart&#10;&#10;Description automatically generated"/>
+                                  <wp:docPr id="251" name="Picture 251" descr="Chart, scatter chart&#10;&#10;Description automatically generated"/>
                                   <wp:cNvGraphicFramePr>
                                     <a:graphicFrameLocks xmlns:a="http://schemas.openxmlformats.org/drawingml/2006/main" noChangeAspect="1"/>
                                   </wp:cNvGraphicFramePr>
@@ -7547,7 +7404,7 @@
                                           </pic:cNvPicPr>
                                         </pic:nvPicPr>
                                         <pic:blipFill>
-                                          <a:blip r:embed="rId28" cstate="print">
+                                          <a:blip r:embed="rId42" cstate="print">
                                             <a:extLst>
                                               <a:ext uri="{28A0092B-C50C-407E-A947-70E740481C1C}">
                                                 <a14:useLocalDpi xmlns:a14="http://schemas.microsoft.com/office/drawing/2010/main" val="0"/>
@@ -7592,7 +7449,7 @@
           </mc:Choice>
           <mc:Fallback>
             <w:pict>
-              <v:shape w14:anchorId="49431BAD" id="_x0000_s1040" type="#_x0000_t202" style="width:126.15pt;height:112.9pt;visibility:visible;mso-wrap-style:square;mso-left-percent:-10001;mso-top-percent:-10001;mso-position-horizontal:absolute;mso-position-horizontal-relative:char;mso-position-vertical:absolute;mso-position-vertical-relative:line;mso-left-percent:-10001;mso-top-percent:-10001;v-text-anchor:top" o:gfxdata="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">
+              <v:shape w14:anchorId="49431BAD" id="_x0000_s1040" type="#_x0000_t202" style="width:126.15pt;height:112.9pt;visibility:visible;mso-wrap-style:square;mso-left-percent:-10001;mso-top-percent:-10001;mso-position-horizontal:absolute;mso-position-horizontal-relative:char;mso-position-vertical:absolute;mso-position-vertical-relative:line;mso-left-percent:-10001;mso-top-percent:-10001;v-text-anchor:top" o:gfxdata="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">
                 <v:textbox>
                   <w:txbxContent>
                     <w:p>
@@ -7621,7 +7478,7 @@
                                     </pic:cNvPicPr>
                                   </pic:nvPicPr>
                                   <pic:blipFill>
-                                    <a:blip r:embed="rId28" cstate="print">
+                                    <a:blip r:embed="rId43" cstate="print">
                                       <a:extLst>
                                         <a:ext uri="{28A0092B-C50C-407E-A947-70E740481C1C}">
                                           <a14:useLocalDpi xmlns:a14="http://schemas.microsoft.com/office/drawing/2010/main" val="0"/>
@@ -7715,7 +7572,7 @@
                                 <wp:inline distT="0" distB="0" distL="0" distR="0" wp14:anchorId="531BE55E" wp14:editId="5D048137">
                                   <wp:extent cx="1463040" cy="1265530"/>
                                   <wp:effectExtent l="0" t="0" r="3810" b="0"/>
-                                  <wp:docPr id="7" name="Picture 7" descr="Chart, scatter chart&#10;&#10;Description automatically generated"/>
+                                  <wp:docPr id="252" name="Picture 252" descr="Chart, scatter chart&#10;&#10;Description automatically generated"/>
                                   <wp:cNvGraphicFramePr>
                                     <a:graphicFrameLocks xmlns:a="http://schemas.openxmlformats.org/drawingml/2006/main" noChangeAspect="1"/>
                                   </wp:cNvGraphicFramePr>
@@ -7729,7 +7586,7 @@
                                           </pic:cNvPicPr>
                                         </pic:nvPicPr>
                                         <pic:blipFill>
-                                          <a:blip r:embed="rId29" cstate="print">
+                                          <a:blip r:embed="rId44" cstate="print">
                                             <a:extLst>
                                               <a:ext uri="{28A0092B-C50C-407E-A947-70E740481C1C}">
                                                 <a14:useLocalDpi xmlns:a14="http://schemas.microsoft.com/office/drawing/2010/main" val="0"/>
@@ -7774,7 +7631,7 @@
           </mc:Choice>
           <mc:Fallback>
             <w:pict>
-              <v:shape w14:anchorId="0B3DD5FF" id="_x0000_s1041" type="#_x0000_t202" style="width:129pt;height:112.85pt;visibility:visible;mso-wrap-style:square;mso-left-percent:-10001;mso-top-percent:-10001;mso-position-horizontal:absolute;mso-position-horizontal-relative:char;mso-position-vertical:absolute;mso-position-vertical-relative:line;mso-left-percent:-10001;mso-top-percent:-10001;v-text-anchor:top" o:gfxdata="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">
+              <v:shape w14:anchorId="0B3DD5FF" id="_x0000_s1041" type="#_x0000_t202" style="width:129pt;height:112.85pt;visibility:visible;mso-wrap-style:square;mso-left-percent:-10001;mso-top-percent:-10001;mso-position-horizontal:absolute;mso-position-horizontal-relative:char;mso-position-vertical:absolute;mso-position-vertical-relative:line;mso-left-percent:-10001;mso-top-percent:-10001;v-text-anchor:top" o:gfxdata="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">
                 <v:textbox>
                   <w:txbxContent>
                     <w:p>
@@ -7800,7 +7657,7 @@
                                     </pic:cNvPicPr>
                                   </pic:nvPicPr>
                                   <pic:blipFill>
-                                    <a:blip r:embed="rId29" cstate="print">
+                                    <a:blip r:embed="rId45" cstate="print">
                                       <a:extLst>
                                         <a:ext uri="{28A0092B-C50C-407E-A947-70E740481C1C}">
                                           <a14:useLocalDpi xmlns:a14="http://schemas.microsoft.com/office/drawing/2010/main" val="0"/>
@@ -8141,7 +7998,7 @@
                                 <wp:inline distT="0" distB="0" distL="0" distR="0" wp14:anchorId="52A32B72" wp14:editId="049A007D">
                                   <wp:extent cx="1835694" cy="1374368"/>
                                   <wp:effectExtent l="0" t="0" r="0" b="0"/>
-                                  <wp:docPr id="4" name="Picture 4" descr="Chart, pie chart&#10;&#10;Description automatically generated"/>
+                                  <wp:docPr id="253" name="Picture 253" descr="Chart, pie chart&#10;&#10;Description automatically generated"/>
                                   <wp:cNvGraphicFramePr>
                                     <a:graphicFrameLocks xmlns:a="http://schemas.openxmlformats.org/drawingml/2006/main" noChangeAspect="1"/>
                                   </wp:cNvGraphicFramePr>
@@ -8155,7 +8012,7 @@
                                           </pic:cNvPicPr>
                                         </pic:nvPicPr>
                                         <pic:blipFill>
-                                          <a:blip r:embed="rId30">
+                                          <a:blip r:embed="rId46">
                                             <a:extLst>
                                               <a:ext uri="{28A0092B-C50C-407E-A947-70E740481C1C}">
                                                 <a14:useLocalDpi xmlns:a14="http://schemas.microsoft.com/office/drawing/2010/main" val="0"/>
@@ -8200,7 +8057,7 @@
           </mc:Choice>
           <mc:Fallback>
             <w:pict>
-              <v:shape w14:anchorId="554DB7FF" id="_x0000_s1042" type="#_x0000_t202" style="width:129.6pt;height:112.3pt;visibility:visible;mso-wrap-style:square;mso-left-percent:-10001;mso-top-percent:-10001;mso-position-horizontal:absolute;mso-position-horizontal-relative:char;mso-position-vertical:absolute;mso-position-vertical-relative:line;mso-left-percent:-10001;mso-top-percent:-10001;v-text-anchor:top" o:gfxdata="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">
+              <v:shape w14:anchorId="554DB7FF" id="_x0000_s1042" type="#_x0000_t202" style="width:129.6pt;height:112.3pt;visibility:visible;mso-wrap-style:square;mso-left-percent:-10001;mso-top-percent:-10001;mso-position-horizontal:absolute;mso-position-horizontal-relative:char;mso-position-vertical:absolute;mso-position-vertical-relative:line;mso-left-percent:-10001;mso-top-percent:-10001;v-text-anchor:top" o:gfxdata="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">
                 <v:textbox>
                   <w:txbxContent>
                     <w:p>
@@ -8226,7 +8083,7 @@
                                     </pic:cNvPicPr>
                                   </pic:nvPicPr>
                                   <pic:blipFill>
-                                    <a:blip r:embed="rId30">
+                                    <a:blip r:embed="rId47">
                                       <a:extLst>
                                         <a:ext uri="{28A0092B-C50C-407E-A947-70E740481C1C}">
                                           <a14:useLocalDpi xmlns:a14="http://schemas.microsoft.com/office/drawing/2010/main" val="0"/>
@@ -8317,7 +8174,7 @@
                                 <wp:inline distT="0" distB="0" distL="0" distR="0" wp14:anchorId="02FAE4D5" wp14:editId="7ADBA1F2">
                                   <wp:extent cx="1765401" cy="1324051"/>
                                   <wp:effectExtent l="0" t="0" r="6350" b="9525"/>
-                                  <wp:docPr id="10" name="Picture 10" descr="Long Covid Birth Gender"/>
+                                  <wp:docPr id="254" name="Picture 254" descr="Long Covid Birth Gender"/>
                                   <wp:cNvGraphicFramePr>
                                     <a:graphicFrameLocks xmlns:a="http://schemas.openxmlformats.org/drawingml/2006/main" noChangeAspect="1"/>
                                   </wp:cNvGraphicFramePr>
@@ -8331,7 +8188,7 @@
                                           </pic:cNvPicPr>
                                         </pic:nvPicPr>
                                         <pic:blipFill>
-                                          <a:blip r:embed="rId31">
+                                          <a:blip r:embed="rId48">
                                             <a:extLst>
                                               <a:ext uri="{28A0092B-C50C-407E-A947-70E740481C1C}">
                                                 <a14:useLocalDpi xmlns:a14="http://schemas.microsoft.com/office/drawing/2010/main" val="0"/>
@@ -8376,7 +8233,7 @@
           </mc:Choice>
           <mc:Fallback>
             <w:pict>
-              <v:shape w14:anchorId="5D55CBC0" id="_x0000_s1043" type="#_x0000_t202" style="width:129.6pt;height:112.3pt;visibility:visible;mso-wrap-style:square;mso-left-percent:-10001;mso-top-percent:-10001;mso-position-horizontal:absolute;mso-position-horizontal-relative:char;mso-position-vertical:absolute;mso-position-vertical-relative:line;mso-left-percent:-10001;mso-top-percent:-10001;v-text-anchor:top" o:gfxdata="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">
+              <v:shape w14:anchorId="5D55CBC0" id="_x0000_s1043" type="#_x0000_t202" style="width:129.6pt;height:112.3pt;visibility:visible;mso-wrap-style:square;mso-left-percent:-10001;mso-top-percent:-10001;mso-position-horizontal:absolute;mso-position-horizontal-relative:char;mso-position-vertical:absolute;mso-position-vertical-relative:line;mso-left-percent:-10001;mso-top-percent:-10001;v-text-anchor:top" o:gfxdata="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">
                 <v:textbox>
                   <w:txbxContent>
                     <w:p>
@@ -8402,7 +8259,7 @@
                                     </pic:cNvPicPr>
                                   </pic:nvPicPr>
                                   <pic:blipFill>
-                                    <a:blip r:embed="rId31">
+                                    <a:blip r:embed="rId49">
                                       <a:extLst>
                                         <a:ext uri="{28A0092B-C50C-407E-A947-70E740481C1C}">
                                           <a14:useLocalDpi xmlns:a14="http://schemas.microsoft.com/office/drawing/2010/main" val="0"/>
@@ -8536,30 +8393,14 @@
           <w:sz w:val="12"/>
           <w:szCs w:val="12"/>
         </w:rPr>
-        <w:t>Fig. 18</w:t>
-      </w:r>
-      <w:proofErr w:type="gramStart"/>
+        <w:t xml:space="preserve">Fig. 18. </w:t>
+      </w:r>
       <w:r>
         <w:rPr>
           <w:sz w:val="12"/>
           <w:szCs w:val="12"/>
         </w:rPr>
         <w:t xml:space="preserve">. </w:t>
-      </w:r>
-      <w:r>
-        <w:rPr>
-          <w:sz w:val="12"/>
-          <w:szCs w:val="12"/>
-        </w:rPr>
-        <w:t>.</w:t>
-      </w:r>
-      <w:proofErr w:type="gramEnd"/>
-      <w:r>
-        <w:rPr>
-          <w:sz w:val="12"/>
-          <w:szCs w:val="12"/>
-        </w:rPr>
-        <w:t xml:space="preserve"> </w:t>
       </w:r>
       <w:r>
         <w:rPr>
@@ -8761,7 +8602,7 @@
                                 <wp:inline distT="0" distB="0" distL="0" distR="0" wp14:anchorId="56761955" wp14:editId="26EAA175">
                                   <wp:extent cx="1697126" cy="1272845"/>
                                   <wp:effectExtent l="0" t="0" r="0" b="3810"/>
-                                  <wp:docPr id="11" name="Picture 11" descr="Covid Current Gender"/>
+                                  <wp:docPr id="255" name="Picture 255" descr="Covid Current Gender"/>
                                   <wp:cNvGraphicFramePr>
                                     <a:graphicFrameLocks xmlns:a="http://schemas.openxmlformats.org/drawingml/2006/main" noChangeAspect="1"/>
                                   </wp:cNvGraphicFramePr>
@@ -8775,7 +8616,7 @@
                                           </pic:cNvPicPr>
                                         </pic:nvPicPr>
                                         <pic:blipFill>
-                                          <a:blip r:embed="rId32">
+                                          <a:blip r:embed="rId50">
                                             <a:extLst>
                                               <a:ext uri="{28A0092B-C50C-407E-A947-70E740481C1C}">
                                                 <a14:useLocalDpi xmlns:a14="http://schemas.microsoft.com/office/drawing/2010/main" val="0"/>
@@ -8820,7 +8661,7 @@
           </mc:Choice>
           <mc:Fallback>
             <w:pict>
-              <v:shape w14:anchorId="4A586121" id="_x0000_s1044" type="#_x0000_t202" style="width:129.6pt;height:112.3pt;visibility:visible;mso-wrap-style:square;mso-left-percent:-10001;mso-top-percent:-10001;mso-position-horizontal:absolute;mso-position-horizontal-relative:char;mso-position-vertical:absolute;mso-position-vertical-relative:line;mso-left-percent:-10001;mso-top-percent:-10001;v-text-anchor:top" o:gfxdata="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">
+              <v:shape w14:anchorId="4A586121" id="_x0000_s1044" type="#_x0000_t202" style="width:129.6pt;height:112.3pt;visibility:visible;mso-wrap-style:square;mso-left-percent:-10001;mso-top-percent:-10001;mso-position-horizontal:absolute;mso-position-horizontal-relative:char;mso-position-vertical:absolute;mso-position-vertical-relative:line;mso-left-percent:-10001;mso-top-percent:-10001;v-text-anchor:top" o:gfxdata="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">
                 <v:textbox>
                   <w:txbxContent>
                     <w:p>
@@ -8846,7 +8687,7 @@
                                     </pic:cNvPicPr>
                                   </pic:nvPicPr>
                                   <pic:blipFill>
-                                    <a:blip r:embed="rId32">
+                                    <a:blip r:embed="rId51">
                                       <a:extLst>
                                         <a:ext uri="{28A0092B-C50C-407E-A947-70E740481C1C}">
                                           <a14:useLocalDpi xmlns:a14="http://schemas.microsoft.com/office/drawing/2010/main" val="0"/>
@@ -8937,7 +8778,7 @@
                                 <wp:inline distT="0" distB="0" distL="0" distR="0" wp14:anchorId="77A0ABD7" wp14:editId="6FC1880F">
                                   <wp:extent cx="1454150" cy="1090930"/>
                                   <wp:effectExtent l="0" t="0" r="0" b="0"/>
-                                  <wp:docPr id="56" name="Picture 56" descr="Chart, pie chart&#10;&#10;Description automatically generated"/>
+                                  <wp:docPr id="256" name="Picture 256" descr="Chart, pie chart&#10;&#10;Description automatically generated"/>
                                   <wp:cNvGraphicFramePr>
                                     <a:graphicFrameLocks xmlns:a="http://schemas.openxmlformats.org/drawingml/2006/main" noChangeAspect="1"/>
                                   </wp:cNvGraphicFramePr>
@@ -8951,7 +8792,7 @@
                                           </pic:cNvPicPr>
                                         </pic:nvPicPr>
                                         <pic:blipFill>
-                                          <a:blip r:embed="rId33">
+                                          <a:blip r:embed="rId52">
                                             <a:extLst>
                                               <a:ext uri="{28A0092B-C50C-407E-A947-70E740481C1C}">
                                                 <a14:useLocalDpi xmlns:a14="http://schemas.microsoft.com/office/drawing/2010/main" val="0"/>
@@ -8996,7 +8837,7 @@
           </mc:Choice>
           <mc:Fallback>
             <w:pict>
-              <v:shape w14:anchorId="6748F49F" id="_x0000_s1045" type="#_x0000_t202" style="width:129.6pt;height:112.3pt;visibility:visible;mso-wrap-style:square;mso-left-percent:-10001;mso-top-percent:-10001;mso-position-horizontal:absolute;mso-position-horizontal-relative:char;mso-position-vertical:absolute;mso-position-vertical-relative:line;mso-left-percent:-10001;mso-top-percent:-10001;v-text-anchor:top" o:gfxdata="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">
+              <v:shape w14:anchorId="6748F49F" id="_x0000_s1045" type="#_x0000_t202" style="width:129.6pt;height:112.3pt;visibility:visible;mso-wrap-style:square;mso-left-percent:-10001;mso-top-percent:-10001;mso-position-horizontal:absolute;mso-position-horizontal-relative:char;mso-position-vertical:absolute;mso-position-vertical-relative:line;mso-left-percent:-10001;mso-top-percent:-10001;v-text-anchor:top" o:gfxdata="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">
                 <v:textbox>
                   <w:txbxContent>
                     <w:p>
@@ -9022,7 +8863,7 @@
                                     </pic:cNvPicPr>
                                   </pic:nvPicPr>
                                   <pic:blipFill>
-                                    <a:blip r:embed="rId33">
+                                    <a:blip r:embed="rId53">
                                       <a:extLst>
                                         <a:ext uri="{28A0092B-C50C-407E-A947-70E740481C1C}">
                                           <a14:useLocalDpi xmlns:a14="http://schemas.microsoft.com/office/drawing/2010/main" val="0"/>
@@ -9296,7 +9137,7 @@
                                 <wp:inline distT="0" distB="0" distL="0" distR="0" wp14:anchorId="1280753E" wp14:editId="5E37D210">
                                   <wp:extent cx="1454150" cy="1090524"/>
                                   <wp:effectExtent l="0" t="0" r="0" b="0"/>
-                                  <wp:docPr id="17" name="Picture 17" descr="Covid Ethnicity"/>
+                                  <wp:docPr id="257" name="Picture 257" descr="Covid Ethnicity"/>
                                   <wp:cNvGraphicFramePr>
                                     <a:graphicFrameLocks xmlns:a="http://schemas.openxmlformats.org/drawingml/2006/main" noChangeAspect="1"/>
                                   </wp:cNvGraphicFramePr>
@@ -9310,7 +9151,7 @@
                                           </pic:cNvPicPr>
                                         </pic:nvPicPr>
                                         <pic:blipFill>
-                                          <a:blip r:embed="rId34">
+                                          <a:blip r:embed="rId54">
                                             <a:extLst>
                                               <a:ext uri="{28A0092B-C50C-407E-A947-70E740481C1C}">
                                                 <a14:useLocalDpi xmlns:a14="http://schemas.microsoft.com/office/drawing/2010/main" val="0"/>
@@ -9355,7 +9196,7 @@
           </mc:Choice>
           <mc:Fallback>
             <w:pict>
-              <v:shape w14:anchorId="0230D5FA" id="_x0000_s1046" type="#_x0000_t202" style="width:129.6pt;height:112.3pt;visibility:visible;mso-wrap-style:square;mso-left-percent:-10001;mso-top-percent:-10001;mso-position-horizontal:absolute;mso-position-horizontal-relative:char;mso-position-vertical:absolute;mso-position-vertical-relative:line;mso-left-percent:-10001;mso-top-percent:-10001;v-text-anchor:top" o:gfxdata="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">
+              <v:shape w14:anchorId="0230D5FA" id="_x0000_s1046" type="#_x0000_t202" style="width:129.6pt;height:112.3pt;visibility:visible;mso-wrap-style:square;mso-left-percent:-10001;mso-top-percent:-10001;mso-position-horizontal:absolute;mso-position-horizontal-relative:char;mso-position-vertical:absolute;mso-position-vertical-relative:line;mso-left-percent:-10001;mso-top-percent:-10001;v-text-anchor:top" o:gfxdata="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">
                 <v:textbox>
                   <w:txbxContent>
                     <w:p>
@@ -9381,7 +9222,7 @@
                                     </pic:cNvPicPr>
                                   </pic:nvPicPr>
                                   <pic:blipFill>
-                                    <a:blip r:embed="rId34">
+                                    <a:blip r:embed="rId55">
                                       <a:extLst>
                                         <a:ext uri="{28A0092B-C50C-407E-A947-70E740481C1C}">
                                           <a14:useLocalDpi xmlns:a14="http://schemas.microsoft.com/office/drawing/2010/main" val="0"/>
@@ -9472,7 +9313,7 @@
                                 <wp:inline distT="0" distB="0" distL="0" distR="0" wp14:anchorId="3376A2C1" wp14:editId="67289A81">
                                   <wp:extent cx="1454150" cy="1090613"/>
                                   <wp:effectExtent l="0" t="0" r="0" b="0"/>
-                                  <wp:docPr id="16" name="Picture 16" descr="Long Covid Ethnicity"/>
+                                  <wp:docPr id="258" name="Picture 258" descr="Long Covid Ethnicity"/>
                                   <wp:cNvGraphicFramePr>
                                     <a:graphicFrameLocks xmlns:a="http://schemas.openxmlformats.org/drawingml/2006/main" noChangeAspect="1"/>
                                   </wp:cNvGraphicFramePr>
@@ -9486,7 +9327,7 @@
                                           </pic:cNvPicPr>
                                         </pic:nvPicPr>
                                         <pic:blipFill>
-                                          <a:blip r:embed="rId35">
+                                          <a:blip r:embed="rId56">
                                             <a:extLst>
                                               <a:ext uri="{28A0092B-C50C-407E-A947-70E740481C1C}">
                                                 <a14:useLocalDpi xmlns:a14="http://schemas.microsoft.com/office/drawing/2010/main" val="0"/>
@@ -9531,7 +9372,7 @@
           </mc:Choice>
           <mc:Fallback>
             <w:pict>
-              <v:shape w14:anchorId="28BDE606" id="_x0000_s1047" type="#_x0000_t202" style="width:129.6pt;height:112.3pt;visibility:visible;mso-wrap-style:square;mso-left-percent:-10001;mso-top-percent:-10001;mso-position-horizontal:absolute;mso-position-horizontal-relative:char;mso-position-vertical:absolute;mso-position-vertical-relative:line;mso-left-percent:-10001;mso-top-percent:-10001;v-text-anchor:top" o:gfxdata="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">
+              <v:shape w14:anchorId="28BDE606" id="_x0000_s1047" type="#_x0000_t202" style="width:129.6pt;height:112.3pt;visibility:visible;mso-wrap-style:square;mso-left-percent:-10001;mso-top-percent:-10001;mso-position-horizontal:absolute;mso-position-horizontal-relative:char;mso-position-vertical:absolute;mso-position-vertical-relative:line;mso-left-percent:-10001;mso-top-percent:-10001;v-text-anchor:top" o:gfxdata="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">
                 <v:textbox>
                   <w:txbxContent>
                     <w:p>
@@ -9557,7 +9398,7 @@
                                     </pic:cNvPicPr>
                                   </pic:nvPicPr>
                                   <pic:blipFill>
-                                    <a:blip r:embed="rId35">
+                                    <a:blip r:embed="rId57">
                                       <a:extLst>
                                         <a:ext uri="{28A0092B-C50C-407E-A947-70E740481C1C}">
                                           <a14:useLocalDpi xmlns:a14="http://schemas.microsoft.com/office/drawing/2010/main" val="0"/>
@@ -9802,7 +9643,7 @@
                                 <wp:inline distT="0" distB="0" distL="0" distR="0" wp14:anchorId="55F5F98D" wp14:editId="4FA8E234">
                                   <wp:extent cx="1832490" cy="1374368"/>
                                   <wp:effectExtent l="0" t="0" r="0" b="0"/>
-                                  <wp:docPr id="19" name="Picture 19" descr="Covid Symptoms Severe"/>
+                                  <wp:docPr id="259" name="Picture 259" descr="Covid Symptoms Severe"/>
                                   <wp:cNvGraphicFramePr>
                                     <a:graphicFrameLocks xmlns:a="http://schemas.openxmlformats.org/drawingml/2006/main" noChangeAspect="1"/>
                                   </wp:cNvGraphicFramePr>
@@ -9816,7 +9657,7 @@
                                           </pic:cNvPicPr>
                                         </pic:nvPicPr>
                                         <pic:blipFill>
-                                          <a:blip r:embed="rId36">
+                                          <a:blip r:embed="rId58">
                                             <a:extLst>
                                               <a:ext uri="{28A0092B-C50C-407E-A947-70E740481C1C}">
                                                 <a14:useLocalDpi xmlns:a14="http://schemas.microsoft.com/office/drawing/2010/main" val="0"/>
@@ -9861,7 +9702,7 @@
           </mc:Choice>
           <mc:Fallback>
             <w:pict>
-              <v:shape w14:anchorId="3EE51951" id="_x0000_s1048" type="#_x0000_t202" style="width:129.6pt;height:112.3pt;visibility:visible;mso-wrap-style:square;mso-left-percent:-10001;mso-top-percent:-10001;mso-position-horizontal:absolute;mso-position-horizontal-relative:char;mso-position-vertical:absolute;mso-position-vertical-relative:line;mso-left-percent:-10001;mso-top-percent:-10001;v-text-anchor:top" o:gfxdata="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">
+              <v:shape w14:anchorId="3EE51951" id="_x0000_s1048" type="#_x0000_t202" style="width:129.6pt;height:112.3pt;visibility:visible;mso-wrap-style:square;mso-left-percent:-10001;mso-top-percent:-10001;mso-position-horizontal:absolute;mso-position-horizontal-relative:char;mso-position-vertical:absolute;mso-position-vertical-relative:line;mso-left-percent:-10001;mso-top-percent:-10001;v-text-anchor:top" o:gfxdata="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">
                 <v:textbox>
                   <w:txbxContent>
                     <w:p>
@@ -9887,7 +9728,7 @@
                                     </pic:cNvPicPr>
                                   </pic:nvPicPr>
                                   <pic:blipFill>
-                                    <a:blip r:embed="rId36">
+                                    <a:blip r:embed="rId59">
                                       <a:extLst>
                                         <a:ext uri="{28A0092B-C50C-407E-A947-70E740481C1C}">
                                           <a14:useLocalDpi xmlns:a14="http://schemas.microsoft.com/office/drawing/2010/main" val="0"/>
@@ -9978,7 +9819,7 @@
                                 <wp:inline distT="0" distB="0" distL="0" distR="0" wp14:anchorId="5DA5A06C" wp14:editId="456C4C56">
                                   <wp:extent cx="1832186" cy="1374140"/>
                                   <wp:effectExtent l="0" t="0" r="0" b="0"/>
-                                  <wp:docPr id="21" name="Picture 21" descr="Long Covid_SymptomSevere"/>
+                                  <wp:docPr id="260" name="Picture 260" descr="Long Covid_SymptomSevere"/>
                                   <wp:cNvGraphicFramePr>
                                     <a:graphicFrameLocks xmlns:a="http://schemas.openxmlformats.org/drawingml/2006/main" noChangeAspect="1"/>
                                   </wp:cNvGraphicFramePr>
@@ -9992,7 +9833,7 @@
                                           </pic:cNvPicPr>
                                         </pic:nvPicPr>
                                         <pic:blipFill>
-                                          <a:blip r:embed="rId37">
+                                          <a:blip r:embed="rId60">
                                             <a:extLst>
                                               <a:ext uri="{28A0092B-C50C-407E-A947-70E740481C1C}">
                                                 <a14:useLocalDpi xmlns:a14="http://schemas.microsoft.com/office/drawing/2010/main" val="0"/>
@@ -10037,7 +9878,7 @@
           </mc:Choice>
           <mc:Fallback>
             <w:pict>
-              <v:shape w14:anchorId="471B172A" id="_x0000_s1049" type="#_x0000_t202" style="width:129.6pt;height:112.3pt;visibility:visible;mso-wrap-style:square;mso-left-percent:-10001;mso-top-percent:-10001;mso-position-horizontal:absolute;mso-position-horizontal-relative:char;mso-position-vertical:absolute;mso-position-vertical-relative:line;mso-left-percent:-10001;mso-top-percent:-10001;v-text-anchor:top" o:gfxdata="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">
+              <v:shape w14:anchorId="471B172A" id="_x0000_s1049" type="#_x0000_t202" style="width:129.6pt;height:112.3pt;visibility:visible;mso-wrap-style:square;mso-left-percent:-10001;mso-top-percent:-10001;mso-position-horizontal:absolute;mso-position-horizontal-relative:char;mso-position-vertical:absolute;mso-position-vertical-relative:line;mso-left-percent:-10001;mso-top-percent:-10001;v-text-anchor:top" o:gfxdata="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">
                 <v:textbox>
                   <w:txbxContent>
                     <w:p>
@@ -10063,7 +9904,7 @@
                                     </pic:cNvPicPr>
                                   </pic:nvPicPr>
                                   <pic:blipFill>
-                                    <a:blip r:embed="rId37">
+                                    <a:blip r:embed="rId61">
                                       <a:extLst>
                                         <a:ext uri="{28A0092B-C50C-407E-A947-70E740481C1C}">
                                           <a14:useLocalDpi xmlns:a14="http://schemas.microsoft.com/office/drawing/2010/main" val="0"/>
@@ -10344,7 +10185,7 @@
                                 <wp:inline distT="0" distB="0" distL="0" distR="0" wp14:anchorId="44DDBA0E" wp14:editId="44A973C6">
                                   <wp:extent cx="1832334" cy="1374369"/>
                                   <wp:effectExtent l="0" t="0" r="0" b="0"/>
-                                  <wp:docPr id="23" name="Picture 23" descr="Covid Vaccination"/>
+                                  <wp:docPr id="261" name="Picture 261" descr="Covid Vaccination"/>
                                   <wp:cNvGraphicFramePr>
                                     <a:graphicFrameLocks xmlns:a="http://schemas.openxmlformats.org/drawingml/2006/main" noChangeAspect="1"/>
                                   </wp:cNvGraphicFramePr>
@@ -10358,7 +10199,7 @@
                                           </pic:cNvPicPr>
                                         </pic:nvPicPr>
                                         <pic:blipFill>
-                                          <a:blip r:embed="rId38">
+                                          <a:blip r:embed="rId62">
                                             <a:extLst>
                                               <a:ext uri="{28A0092B-C50C-407E-A947-70E740481C1C}">
                                                 <a14:useLocalDpi xmlns:a14="http://schemas.microsoft.com/office/drawing/2010/main" val="0"/>
@@ -10403,7 +10244,7 @@
           </mc:Choice>
           <mc:Fallback>
             <w:pict>
-              <v:shape w14:anchorId="19A03857" id="_x0000_s1050" type="#_x0000_t202" style="width:129.6pt;height:112.3pt;visibility:visible;mso-wrap-style:square;mso-left-percent:-10001;mso-top-percent:-10001;mso-position-horizontal:absolute;mso-position-horizontal-relative:char;mso-position-vertical:absolute;mso-position-vertical-relative:line;mso-left-percent:-10001;mso-top-percent:-10001;v-text-anchor:top" o:gfxdata="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">
+              <v:shape w14:anchorId="19A03857" id="_x0000_s1050" type="#_x0000_t202" style="width:129.6pt;height:112.3pt;visibility:visible;mso-wrap-style:square;mso-left-percent:-10001;mso-top-percent:-10001;mso-position-horizontal:absolute;mso-position-horizontal-relative:char;mso-position-vertical:absolute;mso-position-vertical-relative:line;mso-left-percent:-10001;mso-top-percent:-10001;v-text-anchor:top" o:gfxdata="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">
                 <v:textbox>
                   <w:txbxContent>
                     <w:p>
@@ -10429,7 +10270,7 @@
                                     </pic:cNvPicPr>
                                   </pic:nvPicPr>
                                   <pic:blipFill>
-                                    <a:blip r:embed="rId38">
+                                    <a:blip r:embed="rId63">
                                       <a:extLst>
                                         <a:ext uri="{28A0092B-C50C-407E-A947-70E740481C1C}">
                                           <a14:useLocalDpi xmlns:a14="http://schemas.microsoft.com/office/drawing/2010/main" val="0"/>
@@ -10520,7 +10361,7 @@
                                 <wp:inline distT="0" distB="0" distL="0" distR="0" wp14:anchorId="194A0854" wp14:editId="0C61E71A">
                                   <wp:extent cx="1832334" cy="1374369"/>
                                   <wp:effectExtent l="0" t="0" r="0" b="0"/>
-                                  <wp:docPr id="25" name="Picture 25" descr="Long Covid Vaccination"/>
+                                  <wp:docPr id="262" name="Picture 262" descr="Long Covid Vaccination"/>
                                   <wp:cNvGraphicFramePr>
                                     <a:graphicFrameLocks xmlns:a="http://schemas.openxmlformats.org/drawingml/2006/main" noChangeAspect="1"/>
                                   </wp:cNvGraphicFramePr>
@@ -10534,7 +10375,7 @@
                                           </pic:cNvPicPr>
                                         </pic:nvPicPr>
                                         <pic:blipFill>
-                                          <a:blip r:embed="rId39">
+                                          <a:blip r:embed="rId64">
                                             <a:extLst>
                                               <a:ext uri="{28A0092B-C50C-407E-A947-70E740481C1C}">
                                                 <a14:useLocalDpi xmlns:a14="http://schemas.microsoft.com/office/drawing/2010/main" val="0"/>
@@ -10579,7 +10420,7 @@
           </mc:Choice>
           <mc:Fallback>
             <w:pict>
-              <v:shape w14:anchorId="1E999C3C" id="_x0000_s1051" type="#_x0000_t202" style="width:129.6pt;height:112.3pt;visibility:visible;mso-wrap-style:square;mso-left-percent:-10001;mso-top-percent:-10001;mso-position-horizontal:absolute;mso-position-horizontal-relative:char;mso-position-vertical:absolute;mso-position-vertical-relative:line;mso-left-percent:-10001;mso-top-percent:-10001;v-text-anchor:top" o:gfxdata="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">
+              <v:shape w14:anchorId="1E999C3C" id="_x0000_s1051" type="#_x0000_t202" style="width:129.6pt;height:112.3pt;visibility:visible;mso-wrap-style:square;mso-left-percent:-10001;mso-top-percent:-10001;mso-position-horizontal:absolute;mso-position-horizontal-relative:char;mso-position-vertical:absolute;mso-position-vertical-relative:line;mso-left-percent:-10001;mso-top-percent:-10001;v-text-anchor:top" o:gfxdata="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">
                 <v:textbox>
                   <w:txbxContent>
                     <w:p>
@@ -10605,7 +10446,7 @@
                                     </pic:cNvPicPr>
                                   </pic:nvPicPr>
                                   <pic:blipFill>
-                                    <a:blip r:embed="rId39">
+                                    <a:blip r:embed="rId65">
                                       <a:extLst>
                                         <a:ext uri="{28A0092B-C50C-407E-A947-70E740481C1C}">
                                           <a14:useLocalDpi xmlns:a14="http://schemas.microsoft.com/office/drawing/2010/main" val="0"/>
@@ -11010,7 +10851,7 @@
                                 <wp:inline distT="0" distB="0" distL="0" distR="0" wp14:anchorId="528377C8" wp14:editId="4CC26086">
                                   <wp:extent cx="2309495" cy="1732280"/>
                                   <wp:effectExtent l="0" t="0" r="0" b="1270"/>
-                                  <wp:docPr id="201" name="Picture 201" descr="Long Covid Occuring in Concequent"/>
+                                  <wp:docPr id="263" name="Picture 263" descr="Long Covid Occuring in Concequent"/>
                                   <wp:cNvGraphicFramePr>
                                     <a:graphicFrameLocks xmlns:a="http://schemas.openxmlformats.org/drawingml/2006/main" noChangeAspect="1"/>
                                   </wp:cNvGraphicFramePr>
@@ -11024,7 +10865,7 @@
                                           </pic:cNvPicPr>
                                         </pic:nvPicPr>
                                         <pic:blipFill>
-                                          <a:blip r:embed="rId40">
+                                          <a:blip r:embed="rId66">
                                             <a:extLst>
                                               <a:ext uri="{28A0092B-C50C-407E-A947-70E740481C1C}">
                                                 <a14:useLocalDpi xmlns:a14="http://schemas.microsoft.com/office/drawing/2010/main" val="0"/>
@@ -11069,7 +10910,7 @@
           </mc:Choice>
           <mc:Fallback>
             <w:pict>
-              <v:shape w14:anchorId="72CF1E10" id="_x0000_s1052" type="#_x0000_t202" style="width:250.35pt;height:140.15pt;visibility:visible;mso-wrap-style:square;mso-left-percent:-10001;mso-top-percent:-10001;mso-position-horizontal:absolute;mso-position-horizontal-relative:char;mso-position-vertical:absolute;mso-position-vertical-relative:line;mso-left-percent:-10001;mso-top-percent:-10001;v-text-anchor:top" o:gfxdata="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">
+              <v:shape w14:anchorId="72CF1E10" id="_x0000_s1052" type="#_x0000_t202" style="width:250.35pt;height:140.15pt;visibility:visible;mso-wrap-style:square;mso-left-percent:-10001;mso-top-percent:-10001;mso-position-horizontal:absolute;mso-position-horizontal-relative:char;mso-position-vertical:absolute;mso-position-vertical-relative:line;mso-left-percent:-10001;mso-top-percent:-10001;v-text-anchor:top" o:gfxdata="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">
                 <v:textbox style="mso-fit-shape-to-text:t">
                   <w:txbxContent>
                     <w:p>
@@ -11095,7 +10936,7 @@
                                     </pic:cNvPicPr>
                                   </pic:nvPicPr>
                                   <pic:blipFill>
-                                    <a:blip r:embed="rId40">
+                                    <a:blip r:embed="rId67">
                                       <a:extLst>
                                         <a:ext uri="{28A0092B-C50C-407E-A947-70E740481C1C}">
                                           <a14:useLocalDpi xmlns:a14="http://schemas.microsoft.com/office/drawing/2010/main" val="0"/>
@@ -11237,7 +11078,7 @@
                                 <wp:inline distT="0" distB="0" distL="0" distR="0" wp14:anchorId="2BFF4D5A" wp14:editId="693CB563">
                                   <wp:extent cx="3261815" cy="1971040"/>
                                   <wp:effectExtent l="0" t="0" r="0" b="0"/>
-                                  <wp:docPr id="57" name="Picture 57" descr="Chart, bar chart&#10;&#10;Description automatically generated"/>
+                                  <wp:docPr id="264" name="Picture 264" descr="Chart, bar chart&#10;&#10;Description automatically generated"/>
                                   <wp:cNvGraphicFramePr>
                                     <a:graphicFrameLocks xmlns:a="http://schemas.openxmlformats.org/drawingml/2006/main" noChangeAspect="1"/>
                                   </wp:cNvGraphicFramePr>
@@ -11249,7 +11090,7 @@
                                           <pic:cNvPicPr/>
                                         </pic:nvPicPr>
                                         <pic:blipFill>
-                                          <a:blip r:embed="rId41" cstate="print">
+                                          <a:blip r:embed="rId68" cstate="print">
                                             <a:extLst>
                                               <a:ext uri="{28A0092B-C50C-407E-A947-70E740481C1C}">
                                                 <a14:useLocalDpi xmlns:a14="http://schemas.microsoft.com/office/drawing/2010/main" val="0"/>
@@ -11295,7 +11136,7 @@
           </mc:Choice>
           <mc:Fallback>
             <w:pict>
-              <v:shape w14:anchorId="493FC4A2" id="_x0000_s1053" type="#_x0000_t202" style="position:absolute;margin-left:276.25pt;margin-top:11.65pt;width:266.75pt;height:161.9pt;z-index:251659264;visibility:visible;mso-wrap-style:square;mso-width-percent:0;mso-height-percent:0;mso-wrap-distance-left:9pt;mso-wrap-distance-top:3.6pt;mso-wrap-distance-right:9pt;mso-wrap-distance-bottom:3.6pt;mso-position-horizontal:absolute;mso-position-horizontal-relative:text;mso-position-vertical:absolute;mso-position-vertical-relative:text;mso-width-percent:0;mso-height-percent:0;mso-width-relative:margin;mso-height-relative:margin;v-text-anchor:top" o:gfxdata="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">
+              <v:shape w14:anchorId="493FC4A2" id="_x0000_s1053" type="#_x0000_t202" style="position:absolute;margin-left:276.25pt;margin-top:11.65pt;width:266.75pt;height:161.9pt;z-index:251659264;visibility:visible;mso-wrap-style:square;mso-width-percent:0;mso-height-percent:0;mso-wrap-distance-left:9pt;mso-wrap-distance-top:3.6pt;mso-wrap-distance-right:9pt;mso-wrap-distance-bottom:3.6pt;mso-position-horizontal:absolute;mso-position-horizontal-relative:text;mso-position-vertical:absolute;mso-position-vertical-relative:text;mso-width-percent:0;mso-height-percent:0;mso-width-relative:margin;mso-height-relative:margin;v-text-anchor:top" o:gfxdata="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">
                 <v:textbox>
                   <w:txbxContent>
                     <w:p>
@@ -11319,7 +11160,7 @@
                                     <pic:cNvPicPr/>
                                   </pic:nvPicPr>
                                   <pic:blipFill>
-                                    <a:blip r:embed="rId41" cstate="print">
+                                    <a:blip r:embed="rId69" cstate="print">
                                       <a:extLst>
                                         <a:ext uri="{28A0092B-C50C-407E-A947-70E740481C1C}">
                                           <a14:useLocalDpi xmlns:a14="http://schemas.microsoft.com/office/drawing/2010/main" val="0"/>
@@ -11405,7 +11246,7 @@
                                 <wp:inline distT="0" distB="0" distL="0" distR="0" wp14:anchorId="7F90C0F6" wp14:editId="748C3C4E">
                                   <wp:extent cx="2409245" cy="1806784"/>
                                   <wp:effectExtent l="0" t="0" r="0" b="3175"/>
-                                  <wp:docPr id="29" name="Picture 29" descr="Chart, histogram&#10;&#10;Description automatically generated"/>
+                                  <wp:docPr id="265" name="Picture 265" descr="Chart, histogram&#10;&#10;Description automatically generated"/>
                                   <wp:cNvGraphicFramePr>
                                     <a:graphicFrameLocks xmlns:a="http://schemas.openxmlformats.org/drawingml/2006/main" noChangeAspect="1"/>
                                   </wp:cNvGraphicFramePr>
@@ -11417,7 +11258,7 @@
                                           <pic:cNvPicPr/>
                                         </pic:nvPicPr>
                                         <pic:blipFill>
-                                          <a:blip r:embed="rId42"/>
+                                          <a:blip r:embed="rId70"/>
                                           <a:stretch>
                                             <a:fillRect/>
                                           </a:stretch>
@@ -11451,7 +11292,7 @@
           </mc:Choice>
           <mc:Fallback>
             <w:pict>
-              <v:shape w14:anchorId="162173CD" id="_x0000_s1054" type="#_x0000_t202" style="width:250.4pt;height:154pt;visibility:visible;mso-wrap-style:square;mso-left-percent:-10001;mso-top-percent:-10001;mso-position-horizontal:absolute;mso-position-horizontal-relative:char;mso-position-vertical:absolute;mso-position-vertical-relative:line;mso-left-percent:-10001;mso-top-percent:-10001;v-text-anchor:top" o:gfxdata="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">
+              <v:shape w14:anchorId="162173CD" id="_x0000_s1054" type="#_x0000_t202" style="width:250.4pt;height:154pt;visibility:visible;mso-wrap-style:square;mso-left-percent:-10001;mso-top-percent:-10001;mso-position-horizontal:absolute;mso-position-horizontal-relative:char;mso-position-vertical:absolute;mso-position-vertical-relative:line;mso-left-percent:-10001;mso-top-percent:-10001;v-text-anchor:top" o:gfxdata="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">
                 <v:textbox>
                   <w:txbxContent>
                     <w:p>
@@ -11475,7 +11316,7 @@
                                     <pic:cNvPicPr/>
                                   </pic:nvPicPr>
                                   <pic:blipFill>
-                                    <a:blip r:embed="rId42"/>
+                                    <a:blip r:embed="rId71"/>
                                     <a:stretch>
                                       <a:fillRect/>
                                     </a:stretch>
@@ -11684,23 +11525,7 @@
           <w:i/>
           <w:iCs/>
         </w:rPr>
-        <w:t>(</w:t>
-      </w:r>
-      <w:proofErr w:type="spellStart"/>
-      <w:r>
-        <w:rPr>
-          <w:i/>
-          <w:iCs/>
-        </w:rPr>
-        <w:t>Current_Symptoms_Yes</w:t>
-      </w:r>
-      <w:proofErr w:type="spellEnd"/>
-      <w:r>
-        <w:rPr>
-          <w:i/>
-          <w:iCs/>
-        </w:rPr>
-        <w:t xml:space="preserve"> ˄Number_Doses_1.0˄ Vaccinated_1) →Long Covid</w:t>
+        <w:t>(Current_Symptoms_Yes ˄Number_Doses_1.0˄ Vaccinated_1) →Long Covid</w:t>
       </w:r>
     </w:p>
     <w:p>
@@ -11717,23 +11542,7 @@
           <w:i/>
           <w:iCs/>
         </w:rPr>
-        <w:t>(</w:t>
-      </w:r>
-      <w:proofErr w:type="spellStart"/>
-      <w:r>
-        <w:rPr>
-          <w:i/>
-          <w:iCs/>
-        </w:rPr>
-        <w:t>Current_Symptoms_Yes</w:t>
-      </w:r>
-      <w:proofErr w:type="spellEnd"/>
-      <w:r>
-        <w:rPr>
-          <w:i/>
-          <w:iCs/>
-        </w:rPr>
-        <w:t xml:space="preserve"> ˄Number_Doses_1.0</w:t>
+        <w:t>(Current_Symptoms_Yes ˄Number_Doses_1.0</w:t>
       </w:r>
       <w:r>
         <w:rPr>
@@ -11757,39 +11566,7 @@
           <w:i/>
           <w:iCs/>
         </w:rPr>
-        <w:t>(</w:t>
-      </w:r>
-      <w:proofErr w:type="spellStart"/>
-      <w:r>
-        <w:rPr>
-          <w:i/>
-          <w:iCs/>
-        </w:rPr>
-        <w:t>Current_Symptoms_Yes˄Race_</w:t>
-      </w:r>
-      <w:proofErr w:type="gramStart"/>
-      <w:r>
-        <w:rPr>
-          <w:i/>
-          <w:iCs/>
-        </w:rPr>
-        <w:t>White</w:t>
-      </w:r>
-      <w:proofErr w:type="spellEnd"/>
-      <w:r>
-        <w:rPr>
-          <w:i/>
-          <w:iCs/>
-        </w:rPr>
-        <w:t>)→</w:t>
-      </w:r>
-      <w:proofErr w:type="gramEnd"/>
-      <w:r>
-        <w:rPr>
-          <w:i/>
-          <w:iCs/>
-        </w:rPr>
-        <w:t>Long Covid</w:t>
+        <w:t>(Current_Symptoms_Yes˄Race_White)→Long Covid</w:t>
       </w:r>
     </w:p>
     <w:p>
@@ -11806,55 +11583,14 @@
           <w:i/>
           <w:iCs/>
         </w:rPr>
-        <w:t>(</w:t>
-      </w:r>
-      <w:proofErr w:type="spellStart"/>
+        <w:t>(Current_Symptoms_Yes</w:t>
+      </w:r>
       <w:r>
         <w:rPr>
           <w:i/>
           <w:iCs/>
         </w:rPr>
-        <w:t>Current_Symptoms_Yes</w:t>
-      </w:r>
-      <w:proofErr w:type="spellEnd"/>
-      <w:r>
-        <w:rPr>
-          <w:i/>
-          <w:iCs/>
-        </w:rPr>
-        <w:t xml:space="preserve"> ˄</w:t>
-      </w:r>
-      <w:proofErr w:type="spellStart"/>
-      <w:r>
-        <w:rPr>
-          <w:i/>
-          <w:iCs/>
-        </w:rPr>
-        <w:t>Birth_Gender_</w:t>
-      </w:r>
-      <w:proofErr w:type="gramStart"/>
-      <w:r>
-        <w:rPr>
-          <w:i/>
-          <w:iCs/>
-        </w:rPr>
-        <w:t>F</w:t>
-      </w:r>
-      <w:proofErr w:type="spellEnd"/>
-      <w:r>
-        <w:rPr>
-          <w:i/>
-          <w:iCs/>
-        </w:rPr>
-        <w:t>)→</w:t>
-      </w:r>
-      <w:proofErr w:type="gramEnd"/>
-      <w:r>
-        <w:rPr>
-          <w:i/>
-          <w:iCs/>
-        </w:rPr>
-        <w:t>Long Covid</w:t>
+        <w:t xml:space="preserve"> ˄Birth_Gender_F)→Long Covid</w:t>
       </w:r>
     </w:p>
     <w:p>
@@ -11871,172 +11607,138 @@
           <w:i/>
           <w:iCs/>
         </w:rPr>
-        <w:t>(</w:t>
-      </w:r>
-      <w:proofErr w:type="spellStart"/>
+        <w:t>(Current_Symptoms_Yes)→Long Covid</w:t>
+      </w:r>
+    </w:p>
+    <w:p>
+      <w:pPr>
+        <w:ind w:firstLine="288"/>
+        <w:jc w:val="left"/>
+      </w:pPr>
+      <w:r>
+        <w:t xml:space="preserve">The above association rules indicate that </w:t>
+      </w:r>
+      <w:r>
+        <w:t>vaccinated individuals are more likely to develop Long Covid-19, which supports the theory that Long Covid-19</w:t>
+      </w:r>
+      <w:r>
+        <w:t xml:space="preserve"> could occur </w:t>
+      </w:r>
+      <w:r>
+        <w:t>as the</w:t>
+      </w:r>
+      <w:r>
+        <w:t xml:space="preserve"> result of a breakthrough infection. </w:t>
+      </w:r>
+      <w:r>
+        <w:t>Although</w:t>
+      </w:r>
+      <w:r>
+        <w:t xml:space="preserve"> the majority of individuals in this dataset</w:t>
+      </w:r>
+      <w:r>
+        <w:t xml:space="preserve"> [13]</w:t>
+      </w:r>
+      <w:r>
+        <w:t xml:space="preserve"> are vaccinated, so the significance of this rule </w:t>
+      </w:r>
+      <w:r>
+        <w:t xml:space="preserve">would need to be examined further using more diverse datasets. </w:t>
+      </w:r>
+      <w:r>
+        <w:t xml:space="preserve">Additionally, </w:t>
+      </w:r>
+      <w:r>
+        <w:t>the rules we found show that White</w:t>
+      </w:r>
+      <w:r>
+        <w:t xml:space="preserve"> individuals are more likely to develop Long Covid-19. However, the majority of the individuals in this dataset are White so </w:t>
+      </w:r>
+      <w:r>
+        <w:t xml:space="preserve">this rule might not be significant in practice. </w:t>
+      </w:r>
+      <w:r>
+        <w:t xml:space="preserve">Also, we discovered that individuals assigned female at birth are more likely to develop Long Covid-19. </w:t>
+      </w:r>
+      <w:r>
+        <w:t>The same caveat applies here as with ethnicity; the majority of our dataset was individuals assigned female at birth.</w:t>
+      </w:r>
+    </w:p>
+    <w:p>
+      <w:pPr>
+        <w:ind w:firstLine="288"/>
+        <w:jc w:val="left"/>
+      </w:pPr>
+      <w:r>
+        <w:t xml:space="preserve">When we compare the rules found from both the </w:t>
+      </w:r>
+      <w:r>
+        <w:t>W</w:t>
+      </w:r>
+      <w:r>
+        <w:t xml:space="preserve">eek 46 and </w:t>
+      </w:r>
+      <w:r>
+        <w:t>W</w:t>
+      </w:r>
+      <w:r>
+        <w:t>eek 49 data</w:t>
+      </w:r>
+      <w:r>
+        <w:t xml:space="preserve"> [12], [13]</w:t>
+      </w:r>
+      <w:r>
+        <w:t xml:space="preserve">, we </w:t>
+      </w:r>
+      <w:r>
+        <w:t xml:space="preserve">find that being assigned female at birth relates to the development of Long Covid-19. </w:t>
+      </w:r>
+      <w:r>
+        <w:t>Additionally, both sets of rules</w:t>
+      </w:r>
+      <w:r>
+        <w:t xml:space="preserve"> have </w:t>
+      </w:r>
       <w:r>
         <w:rPr>
           <w:i/>
           <w:iCs/>
         </w:rPr>
-        <w:t>Current_Symptoms_</w:t>
-      </w:r>
-      <w:proofErr w:type="gramStart"/>
+        <w:t>current_symptoms_</w:t>
+      </w:r>
       <w:r>
         <w:rPr>
           <w:i/>
           <w:iCs/>
         </w:rPr>
-        <w:t>Yes</w:t>
-      </w:r>
-      <w:proofErr w:type="spellEnd"/>
-      <w:r>
-        <w:rPr>
-          <w:i/>
-          <w:iCs/>
-        </w:rPr>
-        <w:t>)→</w:t>
-      </w:r>
-      <w:proofErr w:type="gramEnd"/>
-      <w:r>
-        <w:rPr>
-          <w:i/>
-          <w:iCs/>
-        </w:rPr>
-        <w:t>Long Covid</w:t>
+        <w:t>yes</w:t>
+      </w:r>
+      <w:r>
+        <w:t xml:space="preserve"> in</w:t>
+      </w:r>
+      <w:r>
+        <w:t xml:space="preserve"> the </w:t>
+      </w:r>
+      <w:r>
+        <w:t>antecedent</w:t>
+      </w:r>
+      <w:r>
+        <w:t xml:space="preserve"> although</w:t>
+      </w:r>
+      <w:r>
+        <w:t xml:space="preserve"> this is trivial since having symptoms is required for a diagnosis of Long Covid-19.</w:t>
       </w:r>
     </w:p>
     <w:p>
       <w:pPr>
-        <w:ind w:firstLine="288"/>
-        <w:jc w:val="left"/>
-      </w:pPr>
-      <w:r>
-        <w:t xml:space="preserve">The above association rules indicate that </w:t>
-      </w:r>
-      <w:r>
-        <w:t>vaccinated individuals are more likely to develop Long Covid-19, which supports the theory that Long Covid-19</w:t>
-      </w:r>
-      <w:r>
-        <w:t xml:space="preserve"> could occur </w:t>
-      </w:r>
-      <w:r>
-        <w:t>as the</w:t>
-      </w:r>
-      <w:r>
-        <w:t xml:space="preserve"> result of a breakthrough infection. </w:t>
-      </w:r>
-      <w:r>
-        <w:t>Although</w:t>
-      </w:r>
-      <w:r>
-        <w:t xml:space="preserve"> the majority of individuals in this dataset</w:t>
-      </w:r>
-      <w:r>
-        <w:t xml:space="preserve"> [13]</w:t>
-      </w:r>
-      <w:r>
-        <w:t xml:space="preserve"> are vaccinated, so the significance of this rule </w:t>
-      </w:r>
-      <w:r>
-        <w:t xml:space="preserve">would need to be examined further using more diverse datasets. </w:t>
-      </w:r>
-      <w:r>
-        <w:t xml:space="preserve">Additionally, </w:t>
-      </w:r>
-      <w:r>
-        <w:t>the rules we found show that White</w:t>
-      </w:r>
-      <w:r>
-        <w:t xml:space="preserve"> individuals are more likely to develop Long Covid-19. However, the majority of the individuals in this dataset are White so </w:t>
-      </w:r>
-      <w:r>
-        <w:t xml:space="preserve">this rule might not be significant in practice. </w:t>
-      </w:r>
-      <w:r>
-        <w:t xml:space="preserve">Also, we discovered that individuals assigned female at birth are more likely to develop Long Covid-19. </w:t>
-      </w:r>
-      <w:r>
-        <w:t>The same caveat applies here as with ethnicity; the majority of our dataset was individuals assigned female at birth.</w:t>
-      </w:r>
-    </w:p>
-    <w:p>
-      <w:pPr>
-        <w:ind w:firstLine="288"/>
-        <w:jc w:val="left"/>
-      </w:pPr>
-      <w:r>
-        <w:t xml:space="preserve">When we compare the rules found from both the </w:t>
-      </w:r>
-      <w:r>
-        <w:t>W</w:t>
-      </w:r>
-      <w:r>
-        <w:t xml:space="preserve">eek 46 and </w:t>
-      </w:r>
-      <w:r>
-        <w:t>W</w:t>
-      </w:r>
-      <w:r>
-        <w:t>eek 49 data</w:t>
-      </w:r>
-      <w:r>
-        <w:t xml:space="preserve"> [12], [13]</w:t>
-      </w:r>
-      <w:r>
-        <w:t xml:space="preserve">, we </w:t>
-      </w:r>
-      <w:r>
-        <w:t xml:space="preserve">find that being assigned female at birth relates to the development of Long Covid-19. </w:t>
-      </w:r>
-      <w:r>
-        <w:t>Additionally, both sets of rules</w:t>
-      </w:r>
-      <w:r>
-        <w:t xml:space="preserve"> have </w:t>
-      </w:r>
-      <w:proofErr w:type="spellStart"/>
-      <w:r>
-        <w:rPr>
-          <w:i/>
-          <w:iCs/>
-        </w:rPr>
-        <w:t>current_symptoms_</w:t>
-      </w:r>
-      <w:r>
-        <w:rPr>
-          <w:i/>
-          <w:iCs/>
-        </w:rPr>
-        <w:t>yes</w:t>
-      </w:r>
-      <w:proofErr w:type="spellEnd"/>
-      <w:r>
-        <w:t xml:space="preserve"> in</w:t>
-      </w:r>
-      <w:r>
-        <w:t xml:space="preserve"> the </w:t>
-      </w:r>
-      <w:r>
-        <w:t>antecedent</w:t>
-      </w:r>
-      <w:r>
-        <w:t xml:space="preserve"> although</w:t>
-      </w:r>
-      <w:r>
-        <w:t xml:space="preserve"> this is trivial since having symptoms is required for a diagnosis of Long Covid-19.</w:t>
-      </w:r>
-    </w:p>
-    <w:p>
-      <w:pPr>
         <w:pStyle w:val="Heading2"/>
       </w:pPr>
-      <w:commentRangeStart w:id="13"/>
       <w:commentRangeStart w:id="14"/>
+      <w:commentRangeStart w:id="15"/>
       <w:r>
         <w:t xml:space="preserve">Demographic-Symptom Clustering </w:t>
       </w:r>
-      <w:commentRangeEnd w:id="13"/>
+      <w:commentRangeEnd w:id="14"/>
       <w:r>
         <w:rPr>
           <w:rStyle w:val="CommentReference"/>
@@ -12044,9 +11746,9 @@
           <w:iCs w:val="0"/>
           <w:noProof w:val="0"/>
         </w:rPr>
-        <w:commentReference w:id="13"/>
-      </w:r>
-      <w:commentRangeEnd w:id="14"/>
+        <w:commentReference w:id="14"/>
+      </w:r>
+      <w:commentRangeEnd w:id="15"/>
       <w:r>
         <w:rPr>
           <w:rStyle w:val="CommentReference"/>
@@ -12054,7 +11756,7 @@
           <w:iCs w:val="0"/>
           <w:noProof w:val="0"/>
         </w:rPr>
-        <w:commentReference w:id="14"/>
+        <w:commentReference w:id="15"/>
       </w:r>
     </w:p>
     <w:p>
@@ -12154,7 +11856,7 @@
       <w:r>
         <w:t xml:space="preserve">Our analysis showed that Long Covid-19 patients </w:t>
       </w:r>
-      <w:commentRangeStart w:id="15"/>
+      <w:commentRangeStart w:id="16"/>
       <w:r>
         <w:t xml:space="preserve">of </w:t>
       </w:r>
@@ -12164,12 +11866,12 @@
       <w:r>
         <w:t xml:space="preserve">50 </w:t>
       </w:r>
-      <w:commentRangeEnd w:id="15"/>
+      <w:commentRangeEnd w:id="16"/>
       <w:r>
         <w:rPr>
           <w:rStyle w:val="CommentReference"/>
         </w:rPr>
-        <w:commentReference w:id="15"/>
+        <w:commentReference w:id="16"/>
       </w:r>
       <w:r>
         <w:t>years old experienced more symptoms such as non-communicable diseases, pre-existing conditions, fatigue, and joint pain</w:t>
@@ -12250,7 +11952,7 @@
                                 <wp:inline distT="0" distB="0" distL="0" distR="0" wp14:anchorId="7F3F7A8C" wp14:editId="53AEE584">
                                   <wp:extent cx="2528570" cy="3161089"/>
                                   <wp:effectExtent l="0" t="0" r="5080" b="1270"/>
-                                  <wp:docPr id="193" name="Picture 193" descr="Chart, bar chart, waterfall chart&#10;&#10;Description automatically generated"/>
+                                  <wp:docPr id="266" name="Picture 266" descr="Chart, bar chart, waterfall chart&#10;&#10;Description automatically generated"/>
                                   <wp:cNvGraphicFramePr>
                                     <a:graphicFrameLocks xmlns:a="http://schemas.openxmlformats.org/drawingml/2006/main" noChangeAspect="1"/>
                                   </wp:cNvGraphicFramePr>
@@ -12262,7 +11964,7 @@
                                           <pic:cNvPicPr/>
                                         </pic:nvPicPr>
                                         <pic:blipFill>
-                                          <a:blip r:embed="rId43" cstate="print">
+                                          <a:blip r:embed="rId72" cstate="print">
                                             <a:extLst>
                                               <a:ext uri="{28A0092B-C50C-407E-A947-70E740481C1C}">
                                                 <a14:useLocalDpi xmlns:a14="http://schemas.microsoft.com/office/drawing/2010/main" val="0"/>
@@ -12308,7 +12010,7 @@
           </mc:Choice>
           <mc:Fallback>
             <w:pict>
-              <v:shape w14:anchorId="68E7F27E" id="_x0000_s1055" type="#_x0000_t202" style="position:absolute;margin-left:-3.3pt;margin-top:40.4pt;width:255.2pt;height:110.6pt;z-index:251661312;visibility:visible;mso-wrap-style:square;mso-width-percent:0;mso-height-percent:200;mso-wrap-distance-left:9pt;mso-wrap-distance-top:3.6pt;mso-wrap-distance-right:9pt;mso-wrap-distance-bottom:3.6pt;mso-position-horizontal:absolute;mso-position-horizontal-relative:text;mso-position-vertical:absolute;mso-position-vertical-relative:text;mso-width-percent:0;mso-height-percent:200;mso-width-relative:margin;mso-height-relative:margin;v-text-anchor:top" o:gfxdata="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">
+              <v:shape w14:anchorId="68E7F27E" id="_x0000_s1055" type="#_x0000_t202" style="position:absolute;margin-left:-3.3pt;margin-top:40.4pt;width:255.2pt;height:110.6pt;z-index:251661312;visibility:visible;mso-wrap-style:square;mso-width-percent:0;mso-height-percent:200;mso-wrap-distance-left:9pt;mso-wrap-distance-top:3.6pt;mso-wrap-distance-right:9pt;mso-wrap-distance-bottom:3.6pt;mso-position-horizontal:absolute;mso-position-horizontal-relative:text;mso-position-vertical:absolute;mso-position-vertical-relative:text;mso-width-percent:0;mso-height-percent:200;mso-width-relative:margin;mso-height-relative:margin;v-text-anchor:top" o:gfxdata="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">
                 <v:textbox style="mso-fit-shape-to-text:t">
                   <w:txbxContent>
                     <w:p>
@@ -12334,7 +12036,7 @@
                                     <pic:cNvPicPr/>
                                   </pic:nvPicPr>
                                   <pic:blipFill>
-                                    <a:blip r:embed="rId43" cstate="print">
+                                    <a:blip r:embed="rId73" cstate="print">
                                       <a:extLst>
                                         <a:ext uri="{28A0092B-C50C-407E-A947-70E740481C1C}">
                                           <a14:useLocalDpi xmlns:a14="http://schemas.microsoft.com/office/drawing/2010/main" val="0"/>
@@ -12460,8 +12162,8 @@
       <w:r>
         <w:t xml:space="preserve">symptoms such as fatigue, cough, etc. This might be because unemployed people on average tend to be elderly or have worse health conditions than the employed population. </w:t>
       </w:r>
-      <w:commentRangeStart w:id="16"/>
       <w:commentRangeStart w:id="17"/>
+      <w:commentRangeStart w:id="18"/>
       <w:r>
         <w:t xml:space="preserve">This is </w:t>
       </w:r>
@@ -12483,19 +12185,19 @@
       <w:r>
         <w:t>.</w:t>
       </w:r>
-      <w:commentRangeEnd w:id="16"/>
+      <w:commentRangeEnd w:id="17"/>
       <w:r>
         <w:rPr>
           <w:rStyle w:val="CommentReference"/>
         </w:rPr>
-        <w:commentReference w:id="16"/>
-      </w:r>
-      <w:commentRangeEnd w:id="17"/>
+        <w:commentReference w:id="17"/>
+      </w:r>
+      <w:commentRangeEnd w:id="18"/>
       <w:r>
         <w:rPr>
           <w:rStyle w:val="CommentReference"/>
         </w:rPr>
-        <w:commentReference w:id="17"/>
+        <w:commentReference w:id="18"/>
       </w:r>
       <w:r>
         <w:t xml:space="preserve"> There are other demographic differences in features of living type and the number of people living with them, but we still lack evidence to trace the cause of such deviations.</w:t>
@@ -13780,7 +13482,7 @@
                                 <wp:inline distT="0" distB="0" distL="0" distR="0" wp14:anchorId="277FB9D4" wp14:editId="17C5148B">
                                   <wp:extent cx="2657905" cy="2207260"/>
                                   <wp:effectExtent l="0" t="0" r="9525" b="2540"/>
-                                  <wp:docPr id="61" name="Picture 61" descr="Square&#10;&#10;Description automatically generated with low confidence"/>
+                                  <wp:docPr id="267" name="Picture 267" descr="Square&#10;&#10;Description automatically generated with low confidence"/>
                                   <wp:cNvGraphicFramePr>
                                     <a:graphicFrameLocks xmlns:a="http://schemas.openxmlformats.org/drawingml/2006/main" noChangeAspect="1"/>
                                   </wp:cNvGraphicFramePr>
@@ -13792,7 +13494,7 @@
                                           <pic:cNvPicPr/>
                                         </pic:nvPicPr>
                                         <pic:blipFill>
-                                          <a:blip r:embed="rId44">
+                                          <a:blip r:embed="rId74">
                                             <a:extLst>
                                               <a:ext uri="{28A0092B-C50C-407E-A947-70E740481C1C}">
                                                 <a14:useLocalDpi xmlns:a14="http://schemas.microsoft.com/office/drawing/2010/main" val="0"/>
@@ -13838,7 +13540,7 @@
           </mc:Choice>
           <mc:Fallback>
             <w:pict>
-              <v:shape w14:anchorId="22B46106" id="_x0000_s1056" type="#_x0000_t202" style="position:absolute;left:0;text-align:left;margin-left:-.55pt;margin-top:15.35pt;width:260.05pt;height:110.6pt;z-index:251663360;visibility:visible;mso-wrap-style:square;mso-width-percent:0;mso-height-percent:200;mso-wrap-distance-left:9pt;mso-wrap-distance-top:3.6pt;mso-wrap-distance-right:9pt;mso-wrap-distance-bottom:3.6pt;mso-position-horizontal:absolute;mso-position-horizontal-relative:text;mso-position-vertical:absolute;mso-position-vertical-relative:text;mso-width-percent:0;mso-height-percent:200;mso-width-relative:margin;mso-height-relative:margin;v-text-anchor:top" o:gfxdata="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">
+              <v:shape w14:anchorId="22B46106" id="_x0000_s1056" type="#_x0000_t202" style="position:absolute;left:0;text-align:left;margin-left:-.55pt;margin-top:15.35pt;width:260.05pt;height:110.6pt;z-index:251663360;visibility:visible;mso-wrap-style:square;mso-width-percent:0;mso-height-percent:200;mso-wrap-distance-left:9pt;mso-wrap-distance-top:3.6pt;mso-wrap-distance-right:9pt;mso-wrap-distance-bottom:3.6pt;mso-position-horizontal:absolute;mso-position-horizontal-relative:text;mso-position-vertical:absolute;mso-position-vertical-relative:text;mso-width-percent:0;mso-height-percent:200;mso-width-relative:margin;mso-height-relative:margin;v-text-anchor:top" o:gfxdata="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">
                 <v:textbox style="mso-fit-shape-to-text:t">
                   <w:txbxContent>
                     <w:p>
@@ -13863,7 +13565,7 @@
                                     <pic:cNvPicPr/>
                                   </pic:nvPicPr>
                                   <pic:blipFill>
-                                    <a:blip r:embed="rId44">
+                                    <a:blip r:embed="rId75">
                                       <a:extLst>
                                         <a:ext uri="{28A0092B-C50C-407E-A947-70E740481C1C}">
                                           <a14:useLocalDpi xmlns:a14="http://schemas.microsoft.com/office/drawing/2010/main" val="0"/>
@@ -14039,7 +13741,7 @@
                                 <wp:inline distT="0" distB="0" distL="0" distR="0" wp14:anchorId="4816A5F2" wp14:editId="518A69C2">
                                   <wp:extent cx="2076450" cy="1823203"/>
                                   <wp:effectExtent l="0" t="0" r="0" b="5715"/>
-                                  <wp:docPr id="194" name="Picture 194" descr="Chart, line chart&#10;&#10;Description automatically generated"/>
+                                  <wp:docPr id="268" name="Picture 268" descr="Chart, line chart&#10;&#10;Description automatically generated"/>
                                   <wp:cNvGraphicFramePr>
                                     <a:graphicFrameLocks xmlns:a="http://schemas.openxmlformats.org/drawingml/2006/main" noChangeAspect="1"/>
                                   </wp:cNvGraphicFramePr>
@@ -14051,7 +13753,7 @@
                                           <pic:cNvPicPr/>
                                         </pic:nvPicPr>
                                         <pic:blipFill>
-                                          <a:blip r:embed="rId45">
+                                          <a:blip r:embed="rId76">
                                             <a:extLst>
                                               <a:ext uri="{28A0092B-C50C-407E-A947-70E740481C1C}">
                                                 <a14:useLocalDpi xmlns:a14="http://schemas.microsoft.com/office/drawing/2010/main" val="0"/>
@@ -14091,7 +13793,7 @@
           </mc:Choice>
           <mc:Fallback>
             <w:pict>
-              <v:shape w14:anchorId="2EF38DAD" id="_x0000_s1057" type="#_x0000_t202" style="width:176.5pt;height:147.55pt;visibility:visible;mso-wrap-style:square;mso-left-percent:-10001;mso-top-percent:-10001;mso-position-horizontal:absolute;mso-position-horizontal-relative:char;mso-position-vertical:absolute;mso-position-vertical-relative:line;mso-left-percent:-10001;mso-top-percent:-10001;v-text-anchor:top" o:gfxdata="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">
+              <v:shape w14:anchorId="2EF38DAD" id="_x0000_s1057" type="#_x0000_t202" style="width:176.5pt;height:147.55pt;visibility:visible;mso-wrap-style:square;mso-left-percent:-10001;mso-top-percent:-10001;mso-position-horizontal:absolute;mso-position-horizontal-relative:char;mso-position-vertical:absolute;mso-position-vertical-relative:line;mso-left-percent:-10001;mso-top-percent:-10001;v-text-anchor:top" o:gfxdata="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">
                 <v:textbox>
                   <w:txbxContent>
                     <w:p>
@@ -14115,7 +13817,7 @@
                                     <pic:cNvPicPr/>
                                   </pic:nvPicPr>
                                   <pic:blipFill>
-                                    <a:blip r:embed="rId45">
+                                    <a:blip r:embed="rId77">
                                       <a:extLst>
                                         <a:ext uri="{28A0092B-C50C-407E-A947-70E740481C1C}">
                                           <a14:useLocalDpi xmlns:a14="http://schemas.microsoft.com/office/drawing/2010/main" val="0"/>
@@ -14218,7 +13920,7 @@
                                 <wp:inline distT="0" distB="0" distL="0" distR="0" wp14:anchorId="56C181B7" wp14:editId="02918901">
                                   <wp:extent cx="3108478" cy="818865"/>
                                   <wp:effectExtent l="0" t="0" r="0" b="635"/>
-                                  <wp:docPr id="63" name="Picture 63" descr="A screenshot of a game&#10;&#10;Description automatically generated with medium confidence"/>
+                                  <wp:docPr id="269" name="Picture 269" descr="A screenshot of a game&#10;&#10;Description automatically generated with medium confidence"/>
                                   <wp:cNvGraphicFramePr>
                                     <a:graphicFrameLocks xmlns:a="http://schemas.openxmlformats.org/drawingml/2006/main" noChangeAspect="1"/>
                                   </wp:cNvGraphicFramePr>
@@ -14230,7 +13932,7 @@
                                           <pic:cNvPicPr/>
                                         </pic:nvPicPr>
                                         <pic:blipFill>
-                                          <a:blip r:embed="rId46"/>
+                                          <a:blip r:embed="rId78"/>
                                           <a:stretch>
                                             <a:fillRect/>
                                           </a:stretch>
@@ -14270,7 +13972,7 @@
           </mc:Choice>
           <mc:Fallback>
             <w:pict>
-              <v:shape w14:anchorId="357043C4" id="_x0000_s1058" type="#_x0000_t202" style="position:absolute;left:0;text-align:left;margin-left:-.35pt;margin-top:11.65pt;width:260.05pt;height:77.9pt;z-index:251665408;visibility:visible;mso-wrap-style:square;mso-width-percent:0;mso-height-percent:0;mso-wrap-distance-left:9pt;mso-wrap-distance-top:3.6pt;mso-wrap-distance-right:9pt;mso-wrap-distance-bottom:3.6pt;mso-position-horizontal:absolute;mso-position-horizontal-relative:text;mso-position-vertical:absolute;mso-position-vertical-relative:text;mso-width-percent:0;mso-height-percent:0;mso-width-relative:margin;mso-height-relative:margin;v-text-anchor:top" o:gfxdata="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">
+              <v:shape w14:anchorId="357043C4" id="_x0000_s1058" type="#_x0000_t202" style="position:absolute;left:0;text-align:left;margin-left:-.35pt;margin-top:11.65pt;width:260.05pt;height:77.9pt;z-index:251665408;visibility:visible;mso-wrap-style:square;mso-width-percent:0;mso-height-percent:0;mso-wrap-distance-left:9pt;mso-wrap-distance-top:3.6pt;mso-wrap-distance-right:9pt;mso-wrap-distance-bottom:3.6pt;mso-position-horizontal:absolute;mso-position-horizontal-relative:text;mso-position-vertical:absolute;mso-position-vertical-relative:text;mso-width-percent:0;mso-height-percent:0;mso-width-relative:margin;mso-height-relative:margin;v-text-anchor:top" o:gfxdata="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">
                 <v:textbox>
                   <w:txbxContent>
                     <w:p>
@@ -14294,7 +13996,7 @@
                                     <pic:cNvPicPr/>
                                   </pic:nvPicPr>
                                   <pic:blipFill>
-                                    <a:blip r:embed="rId46"/>
+                                    <a:blip r:embed="rId79"/>
                                     <a:stretch>
                                       <a:fillRect/>
                                     </a:stretch>
@@ -14385,8 +14087,8 @@
       <w:r>
         <w:t xml:space="preserve">the modes </w:t>
       </w:r>
-      <w:commentRangeStart w:id="18"/>
       <w:commentRangeStart w:id="19"/>
+      <w:commentRangeStart w:id="20"/>
       <w:r>
         <w:t>‘</w:t>
       </w:r>
@@ -14400,19 +14102,19 @@
       <w:r>
         <w:t xml:space="preserve"> </w:t>
       </w:r>
-      <w:commentRangeEnd w:id="18"/>
+      <w:commentRangeEnd w:id="19"/>
       <w:r>
         <w:rPr>
           <w:rStyle w:val="CommentReference"/>
         </w:rPr>
-        <w:commentReference w:id="18"/>
-      </w:r>
-      <w:commentRangeEnd w:id="19"/>
+        <w:commentReference w:id="19"/>
+      </w:r>
+      <w:commentRangeEnd w:id="20"/>
       <w:r>
         <w:rPr>
           <w:rStyle w:val="CommentReference"/>
         </w:rPr>
-        <w:commentReference w:id="19"/>
+        <w:commentReference w:id="20"/>
       </w:r>
       <w:r>
         <w:t xml:space="preserve">and </w:t>
@@ -15570,7 +15272,7 @@
                                 <wp:inline distT="0" distB="0" distL="0" distR="0" wp14:anchorId="438D05B0" wp14:editId="66C9E46B">
                                   <wp:extent cx="2806700" cy="1851660"/>
                                   <wp:effectExtent l="0" t="0" r="0" b="0"/>
-                                  <wp:docPr id="196" name="Picture 196" descr="Chart, bar chart&#10;&#10;Description automatically generated"/>
+                                  <wp:docPr id="270" name="Picture 270" descr="Chart, bar chart&#10;&#10;Description automatically generated"/>
                                   <wp:cNvGraphicFramePr>
                                     <a:graphicFrameLocks xmlns:a="http://schemas.openxmlformats.org/drawingml/2006/main" noChangeAspect="1"/>
                                   </wp:cNvGraphicFramePr>
@@ -15582,7 +15284,7 @@
                                           <pic:cNvPicPr/>
                                         </pic:nvPicPr>
                                         <pic:blipFill>
-                                          <a:blip r:embed="rId47" cstate="print">
+                                          <a:blip r:embed="rId80" cstate="print">
                                             <a:extLst>
                                               <a:ext uri="{28A0092B-C50C-407E-A947-70E740481C1C}">
                                                 <a14:useLocalDpi xmlns:a14="http://schemas.microsoft.com/office/drawing/2010/main" val="0"/>
@@ -15628,7 +15330,7 @@
           </mc:Choice>
           <mc:Fallback>
             <w:pict>
-              <v:shape w14:anchorId="4122D5A5" id="_x0000_s1059" type="#_x0000_t202" style="position:absolute;left:0;text-align:left;margin-left:2pt;margin-top:73.3pt;width:257pt;height:149.5pt;z-index:251667456;visibility:visible;mso-wrap-style:square;mso-width-percent:0;mso-height-percent:0;mso-wrap-distance-left:9pt;mso-wrap-distance-top:3.6pt;mso-wrap-distance-right:9pt;mso-wrap-distance-bottom:3.6pt;mso-position-horizontal:absolute;mso-position-horizontal-relative:text;mso-position-vertical:absolute;mso-position-vertical-relative:text;mso-width-percent:0;mso-height-percent:0;mso-width-relative:margin;mso-height-relative:margin;v-text-anchor:top" o:gfxdata="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">
+              <v:shape w14:anchorId="4122D5A5" id="_x0000_s1059" type="#_x0000_t202" style="position:absolute;left:0;text-align:left;margin-left:2pt;margin-top:73.3pt;width:257pt;height:149.5pt;z-index:251667456;visibility:visible;mso-wrap-style:square;mso-width-percent:0;mso-height-percent:0;mso-wrap-distance-left:9pt;mso-wrap-distance-top:3.6pt;mso-wrap-distance-right:9pt;mso-wrap-distance-bottom:3.6pt;mso-position-horizontal:absolute;mso-position-horizontal-relative:text;mso-position-vertical:absolute;mso-position-vertical-relative:text;mso-width-percent:0;mso-height-percent:0;mso-width-relative:margin;mso-height-relative:margin;v-text-anchor:top" o:gfxdata="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">
                 <v:textbox>
                   <w:txbxContent>
                     <w:p>
@@ -15654,7 +15356,7 @@
                                     <pic:cNvPicPr/>
                                   </pic:nvPicPr>
                                   <pic:blipFill>
-                                    <a:blip r:embed="rId47" cstate="print">
+                                    <a:blip r:embed="rId81" cstate="print">
                                       <a:extLst>
                                         <a:ext uri="{28A0092B-C50C-407E-A947-70E740481C1C}">
                                           <a14:useLocalDpi xmlns:a14="http://schemas.microsoft.com/office/drawing/2010/main" val="0"/>
@@ -15885,7 +15587,6 @@
                 <w:lang w:val="en-CA" w:eastAsia="zh-CN"/>
               </w:rPr>
             </w:pPr>
-            <w:proofErr w:type="spellStart"/>
             <w:r>
               <w:rPr>
                 <w:rFonts w:ascii="Calibri" w:hAnsi="Calibri" w:cs="Calibri"/>
@@ -15895,7 +15596,6 @@
               </w:rPr>
               <w:t>meanImp</w:t>
             </w:r>
-            <w:proofErr w:type="spellEnd"/>
           </w:p>
         </w:tc>
         <w:tc>
@@ -15912,7 +15612,6 @@
                 <w:lang w:val="en-CA" w:eastAsia="zh-CN"/>
               </w:rPr>
             </w:pPr>
-            <w:proofErr w:type="spellStart"/>
             <w:r>
               <w:rPr>
                 <w:rFonts w:ascii="Calibri" w:hAnsi="Calibri" w:cs="Calibri"/>
@@ -15922,7 +15621,6 @@
               </w:rPr>
               <w:t>medianImp</w:t>
             </w:r>
-            <w:proofErr w:type="spellEnd"/>
           </w:p>
         </w:tc>
         <w:tc>
@@ -15939,7 +15637,6 @@
                 <w:lang w:val="en-CA" w:eastAsia="zh-CN"/>
               </w:rPr>
             </w:pPr>
-            <w:proofErr w:type="spellStart"/>
             <w:r>
               <w:rPr>
                 <w:rFonts w:ascii="Calibri" w:hAnsi="Calibri" w:cs="Calibri"/>
@@ -15949,7 +15646,6 @@
               </w:rPr>
               <w:t>minImp</w:t>
             </w:r>
-            <w:proofErr w:type="spellEnd"/>
           </w:p>
         </w:tc>
         <w:tc>
@@ -15966,7 +15662,6 @@
                 <w:lang w:val="en-CA" w:eastAsia="zh-CN"/>
               </w:rPr>
             </w:pPr>
-            <w:proofErr w:type="spellStart"/>
             <w:r>
               <w:rPr>
                 <w:rFonts w:ascii="Calibri" w:hAnsi="Calibri" w:cs="Calibri"/>
@@ -15976,7 +15671,6 @@
               </w:rPr>
               <w:t>maxImp</w:t>
             </w:r>
-            <w:proofErr w:type="spellEnd"/>
           </w:p>
         </w:tc>
         <w:tc>
@@ -15993,7 +15687,6 @@
                 <w:lang w:val="en-CA" w:eastAsia="zh-CN"/>
               </w:rPr>
             </w:pPr>
-            <w:proofErr w:type="spellStart"/>
             <w:r>
               <w:rPr>
                 <w:rFonts w:ascii="Calibri" w:hAnsi="Calibri" w:cs="Calibri"/>
@@ -16003,7 +15696,6 @@
               </w:rPr>
               <w:t>normHits</w:t>
             </w:r>
-            <w:proofErr w:type="spellEnd"/>
           </w:p>
         </w:tc>
         <w:tc>
@@ -17302,21 +16994,21 @@
       <w:r>
         <w:t xml:space="preserve"> tree</w:t>
       </w:r>
-      <w:commentRangeStart w:id="20"/>
       <w:commentRangeStart w:id="21"/>
-      <w:commentRangeEnd w:id="20"/>
+      <w:commentRangeStart w:id="22"/>
+      <w:commentRangeEnd w:id="21"/>
       <w:r>
         <w:rPr>
           <w:rStyle w:val="CommentReference"/>
         </w:rPr>
-        <w:commentReference w:id="20"/>
-      </w:r>
-      <w:commentRangeEnd w:id="21"/>
+        <w:commentReference w:id="21"/>
+      </w:r>
+      <w:commentRangeEnd w:id="22"/>
       <w:r>
         <w:rPr>
           <w:rStyle w:val="CommentReference"/>
         </w:rPr>
-        <w:commentReference w:id="21"/>
+        <w:commentReference w:id="22"/>
       </w:r>
       <w:r>
         <w:t xml:space="preserve"> (fig. 35)</w:t>
@@ -17337,7 +17029,6 @@
       <w:r>
         <w:t>=0.003’ and ‘</w:t>
       </w:r>
-      <w:proofErr w:type="spellStart"/>
       <w:r>
         <w:rPr>
           <w:i/>
@@ -17345,7 +17036,6 @@
         </w:rPr>
         <w:t>maxdepth</w:t>
       </w:r>
-      <w:proofErr w:type="spellEnd"/>
       <w:r>
         <w:t xml:space="preserve">=3’ (fig. </w:t>
       </w:r>
@@ -17361,7 +17051,7 @@
       <w:r>
         <w:t>.</w:t>
       </w:r>
-      <w:bookmarkStart w:id="22" w:name="_Hlk122440353"/>
+      <w:bookmarkStart w:id="23" w:name="_Hlk122440353"/>
     </w:p>
     <w:p>
       <w:pPr>
@@ -17428,7 +17118,7 @@
                                 <wp:inline distT="0" distB="0" distL="0" distR="0" wp14:anchorId="3B7926DB" wp14:editId="5922A202">
                                   <wp:extent cx="2744960" cy="2247900"/>
                                   <wp:effectExtent l="0" t="0" r="0" b="0"/>
-                                  <wp:docPr id="198" name="Picture 198" descr="Chart&#10;&#10;Description automatically generated with low confidence"/>
+                                  <wp:docPr id="271" name="Picture 271" descr="Chart&#10;&#10;Description automatically generated with low confidence"/>
                                   <wp:cNvGraphicFramePr>
                                     <a:graphicFrameLocks xmlns:a="http://schemas.openxmlformats.org/drawingml/2006/main" noChangeAspect="1"/>
                                   </wp:cNvGraphicFramePr>
@@ -17440,7 +17130,7 @@
                                           <pic:cNvPicPr/>
                                         </pic:nvPicPr>
                                         <pic:blipFill>
-                                          <a:blip r:embed="rId48">
+                                          <a:blip r:embed="rId82">
                                             <a:extLst>
                                               <a:ext uri="{28A0092B-C50C-407E-A947-70E740481C1C}">
                                                 <a14:useLocalDpi xmlns:a14="http://schemas.microsoft.com/office/drawing/2010/main" val="0"/>
@@ -17486,7 +17176,7 @@
           </mc:Choice>
           <mc:Fallback>
             <w:pict>
-              <v:shape w14:anchorId="6492BCF6" id="_x0000_s1060" type="#_x0000_t202" style="position:absolute;left:0;text-align:left;margin-left:1pt;margin-top:73.5pt;width:256pt;height:185.8pt;z-index:251669504;visibility:visible;mso-wrap-style:square;mso-width-percent:0;mso-height-percent:0;mso-wrap-distance-left:9pt;mso-wrap-distance-top:3.6pt;mso-wrap-distance-right:9pt;mso-wrap-distance-bottom:3.6pt;mso-position-horizontal:absolute;mso-position-horizontal-relative:text;mso-position-vertical:absolute;mso-position-vertical-relative:text;mso-width-percent:0;mso-height-percent:0;mso-width-relative:margin;mso-height-relative:margin;v-text-anchor:top" o:gfxdata="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">
+              <v:shape w14:anchorId="6492BCF6" id="_x0000_s1060" type="#_x0000_t202" style="position:absolute;left:0;text-align:left;margin-left:1pt;margin-top:73.5pt;width:256pt;height:185.8pt;z-index:251669504;visibility:visible;mso-wrap-style:square;mso-width-percent:0;mso-height-percent:0;mso-wrap-distance-left:9pt;mso-wrap-distance-top:3.6pt;mso-wrap-distance-right:9pt;mso-wrap-distance-bottom:3.6pt;mso-position-horizontal:absolute;mso-position-horizontal-relative:text;mso-position-vertical:absolute;mso-position-vertical-relative:text;mso-width-percent:0;mso-height-percent:0;mso-width-relative:margin;mso-height-relative:margin;v-text-anchor:top" o:gfxdata="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">
                 <v:textbox>
                   <w:txbxContent>
                     <w:p>
@@ -17511,7 +17201,7 @@
                                     <pic:cNvPicPr/>
                                   </pic:nvPicPr>
                                   <pic:blipFill>
-                                    <a:blip r:embed="rId48">
+                                    <a:blip r:embed="rId83">
                                       <a:extLst>
                                         <a:ext uri="{28A0092B-C50C-407E-A947-70E740481C1C}">
                                           <a14:useLocalDpi xmlns:a14="http://schemas.microsoft.com/office/drawing/2010/main" val="0"/>
@@ -17563,23 +17253,7 @@
           <w:i/>
           <w:iCs/>
         </w:rPr>
-        <w:t>‘</w:t>
-      </w:r>
-      <w:proofErr w:type="spellStart"/>
-      <w:r>
-        <w:rPr>
-          <w:i/>
-          <w:iCs/>
-        </w:rPr>
-        <w:t>mtry</w:t>
-      </w:r>
-      <w:proofErr w:type="spellEnd"/>
-      <w:r>
-        <w:rPr>
-          <w:i/>
-          <w:iCs/>
-        </w:rPr>
-        <w:t>=2’</w:t>
+        <w:t>‘mtry=2’</w:t>
       </w:r>
       <w:r>
         <w:rPr>
@@ -17677,21 +17351,7 @@
         <w:rPr>
           <w:highlight w:val="yellow"/>
         </w:rPr>
-        <w:t xml:space="preserve">, p. 632]. Our model used age and birth gender along with race and number of </w:t>
-      </w:r>
-      <w:proofErr w:type="gramStart"/>
-      <w:r>
-        <w:rPr>
-          <w:highlight w:val="yellow"/>
-        </w:rPr>
-        <w:t>vaccine</w:t>
-      </w:r>
-      <w:proofErr w:type="gramEnd"/>
-      <w:r>
-        <w:rPr>
-          <w:highlight w:val="yellow"/>
-        </w:rPr>
-        <w:t xml:space="preserve"> doses the individual had.</w:t>
+        <w:t>, p. 632]. Our model used age and birth gender along with race and number of vaccine doses the individual had.</w:t>
       </w:r>
       <w:r>
         <w:t xml:space="preserve"> </w:t>
@@ -17721,7 +17381,7 @@
         <w:t xml:space="preserve">was recorded in table 5. </w:t>
       </w:r>
     </w:p>
-    <w:bookmarkEnd w:id="22"/>
+    <w:bookmarkEnd w:id="23"/>
     <w:p>
       <w:pPr>
         <w:jc w:val="both"/>
@@ -17795,7 +17455,7 @@
                                 <wp:inline distT="0" distB="0" distL="0" distR="0" wp14:anchorId="5BAE460C" wp14:editId="44700688">
                                   <wp:extent cx="2528570" cy="2019508"/>
                                   <wp:effectExtent l="0" t="0" r="5080" b="0"/>
-                                  <wp:docPr id="200" name="Picture 200" descr="Timeline&#10;&#10;Description automatically generated"/>
+                                  <wp:docPr id="272" name="Picture 272" descr="Timeline&#10;&#10;Description automatically generated"/>
                                   <wp:cNvGraphicFramePr>
                                     <a:graphicFrameLocks xmlns:a="http://schemas.openxmlformats.org/drawingml/2006/main" noChangeAspect="1"/>
                                   </wp:cNvGraphicFramePr>
@@ -17807,7 +17467,7 @@
                                           <pic:cNvPicPr/>
                                         </pic:nvPicPr>
                                         <pic:blipFill>
-                                          <a:blip r:embed="rId49">
+                                          <a:blip r:embed="rId84">
                                             <a:extLst>
                                               <a:ext uri="{28A0092B-C50C-407E-A947-70E740481C1C}">
                                                 <a14:useLocalDpi xmlns:a14="http://schemas.microsoft.com/office/drawing/2010/main" val="0"/>
@@ -17853,7 +17513,7 @@
           </mc:Choice>
           <mc:Fallback>
             <w:pict>
-              <v:shape w14:anchorId="162B2C0E" id="_x0000_s1061" type="#_x0000_t202" style="position:absolute;left:0;text-align:left;margin-left:1.5pt;margin-top:225pt;width:258pt;height:166pt;z-index:251671552;visibility:visible;mso-wrap-style:square;mso-width-percent:0;mso-height-percent:0;mso-wrap-distance-left:9pt;mso-wrap-distance-top:3.6pt;mso-wrap-distance-right:9pt;mso-wrap-distance-bottom:3.6pt;mso-position-horizontal:absolute;mso-position-horizontal-relative:text;mso-position-vertical:absolute;mso-position-vertical-relative:text;mso-width-percent:0;mso-height-percent:0;mso-width-relative:margin;mso-height-relative:margin;v-text-anchor:top" o:gfxdata="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">
+              <v:shape w14:anchorId="162B2C0E" id="_x0000_s1061" type="#_x0000_t202" style="position:absolute;left:0;text-align:left;margin-left:1.5pt;margin-top:225pt;width:258pt;height:166pt;z-index:251671552;visibility:visible;mso-wrap-style:square;mso-width-percent:0;mso-height-percent:0;mso-wrap-distance-left:9pt;mso-wrap-distance-top:3.6pt;mso-wrap-distance-right:9pt;mso-wrap-distance-bottom:3.6pt;mso-position-horizontal:absolute;mso-position-horizontal-relative:text;mso-position-vertical:absolute;mso-position-vertical-relative:text;mso-width-percent:0;mso-height-percent:0;mso-width-relative:margin;mso-height-relative:margin;v-text-anchor:top" o:gfxdata="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">
                 <v:textbox>
                   <w:txbxContent>
                     <w:p>
@@ -17881,7 +17541,7 @@
                                     <pic:cNvPicPr/>
                                   </pic:nvPicPr>
                                   <pic:blipFill>
-                                    <a:blip r:embed="rId49">
+                                    <a:blip r:embed="rId85">
                                       <a:extLst>
                                         <a:ext uri="{28A0092B-C50C-407E-A947-70E740481C1C}">
                                           <a14:useLocalDpi xmlns:a14="http://schemas.microsoft.com/office/drawing/2010/main" val="0"/>
@@ -18125,7 +17785,6 @@
                 <w:lang w:val="en-CA"/>
               </w:rPr>
             </w:pPr>
-            <w:proofErr w:type="spellStart"/>
             <w:r>
               <w:rPr>
                 <w:rFonts w:ascii="Calibri" w:hAnsi="Calibri" w:cs="Calibri"/>
@@ -18135,7 +17794,6 @@
               </w:rPr>
               <w:t>MeanDecreaseAccuracy</w:t>
             </w:r>
-            <w:proofErr w:type="spellEnd"/>
           </w:p>
         </w:tc>
         <w:tc>
@@ -18152,7 +17810,6 @@
                 <w:lang w:val="en-CA"/>
               </w:rPr>
             </w:pPr>
-            <w:proofErr w:type="spellStart"/>
             <w:r>
               <w:rPr>
                 <w:rFonts w:ascii="Calibri" w:hAnsi="Calibri" w:cs="Calibri"/>
@@ -18162,7 +17819,6 @@
               </w:rPr>
               <w:t>MeanDecreaseGini</w:t>
             </w:r>
-            <w:proofErr w:type="spellEnd"/>
           </w:p>
         </w:tc>
       </w:tr>
@@ -19004,27 +18660,27 @@
       <w:r>
         <w:t xml:space="preserve">In addition to AUC, </w:t>
       </w:r>
-      <w:commentRangeStart w:id="23"/>
       <w:commentRangeStart w:id="24"/>
+      <w:commentRangeStart w:id="25"/>
       <w:r>
         <w:t>we also evaluated our model</w:t>
       </w:r>
       <w:r>
         <w:t xml:space="preserve"> using accuracy</w:t>
       </w:r>
-      <w:commentRangeEnd w:id="23"/>
+      <w:commentRangeEnd w:id="24"/>
       <w:r>
         <w:rPr>
           <w:rStyle w:val="CommentReference"/>
         </w:rPr>
-        <w:commentReference w:id="23"/>
-      </w:r>
-      <w:commentRangeEnd w:id="24"/>
+        <w:commentReference w:id="24"/>
+      </w:r>
+      <w:commentRangeEnd w:id="25"/>
       <w:r>
         <w:rPr>
           <w:rStyle w:val="CommentReference"/>
         </w:rPr>
-        <w:commentReference w:id="24"/>
+        <w:commentReference w:id="25"/>
       </w:r>
       <w:r>
         <w:t xml:space="preserve">, F1, and other metrics </w:t>
@@ -19693,12 +19349,12 @@
       <w:pPr>
         <w:pStyle w:val="Heading2"/>
       </w:pPr>
-      <w:commentRangeStart w:id="25"/>
       <w:commentRangeStart w:id="26"/>
+      <w:commentRangeStart w:id="27"/>
       <w:r>
         <w:t>Conclusions</w:t>
       </w:r>
-      <w:commentRangeEnd w:id="25"/>
+      <w:commentRangeEnd w:id="26"/>
       <w:r>
         <w:rPr>
           <w:rStyle w:val="CommentReference"/>
@@ -19706,9 +19362,9 @@
           <w:iCs w:val="0"/>
           <w:noProof w:val="0"/>
         </w:rPr>
-        <w:commentReference w:id="25"/>
-      </w:r>
-      <w:commentRangeEnd w:id="26"/>
+        <w:commentReference w:id="26"/>
+      </w:r>
+      <w:commentRangeEnd w:id="27"/>
       <w:r>
         <w:rPr>
           <w:rStyle w:val="CommentReference"/>
@@ -19716,7 +19372,7 @@
           <w:iCs w:val="0"/>
           <w:noProof w:val="0"/>
         </w:rPr>
-        <w:commentReference w:id="26"/>
+        <w:commentReference w:id="27"/>
       </w:r>
     </w:p>
     <w:p>
@@ -20099,31 +19755,31 @@
       <w:pPr>
         <w:pStyle w:val="Heading5"/>
       </w:pPr>
-      <w:commentRangeStart w:id="27"/>
       <w:commentRangeStart w:id="28"/>
+      <w:commentRangeStart w:id="29"/>
       <w:r>
         <w:t>Acknowledgment</w:t>
       </w:r>
       <w:r>
         <w:t xml:space="preserve"> </w:t>
       </w:r>
-      <w:commentRangeEnd w:id="27"/>
+      <w:commentRangeEnd w:id="28"/>
       <w:r>
         <w:rPr>
           <w:rStyle w:val="CommentReference"/>
           <w:smallCaps w:val="0"/>
           <w:noProof w:val="0"/>
         </w:rPr>
-        <w:commentReference w:id="27"/>
-      </w:r>
-      <w:commentRangeEnd w:id="28"/>
+        <w:commentReference w:id="28"/>
+      </w:r>
+      <w:commentRangeEnd w:id="29"/>
       <w:r>
         <w:rPr>
           <w:rStyle w:val="CommentReference"/>
           <w:smallCaps w:val="0"/>
           <w:noProof w:val="0"/>
         </w:rPr>
-        <w:commentReference w:id="28"/>
+        <w:commentReference w:id="29"/>
       </w:r>
     </w:p>
     <w:p>
@@ -20232,7 +19888,6 @@
           <w:docPartUnique/>
         </w:docPartObj>
       </w:sdtPr>
-      <w:sdtEndPr/>
       <w:sdtContent>
         <w:p>
           <w:pPr>
@@ -20251,7 +19906,6 @@
             <w:id w:val="-573587230"/>
             <w:bibliography/>
           </w:sdtPr>
-          <w:sdtEndPr/>
           <w:sdtContent>
             <w:p>
               <w:pPr>
@@ -20337,21 +19991,7 @@
                       <w:rPr>
                         <w:color w:val="000000" w:themeColor="text1"/>
                       </w:rPr>
-                      <w:t xml:space="preserve">[2]    </w:t>
-                    </w:r>
-                    <w:proofErr w:type="gramStart"/>
-                    <w:r>
-                      <w:rPr>
-                        <w:color w:val="000000" w:themeColor="text1"/>
-                      </w:rPr>
-                      <w:t xml:space="preserve">   “</w:t>
-                    </w:r>
-                    <w:proofErr w:type="gramEnd"/>
-                    <w:r>
-                      <w:rPr>
-                        <w:color w:val="000000" w:themeColor="text1"/>
-                      </w:rPr>
-                      <w:t>WHO Coronavirus (COVID-19) Dashboard.” World Health Organization. https://covid19.who.int/</w:t>
+                      <w:t>[2]       “WHO Coronavirus (COVID-19) Dashboard.” World Health Organization. https://covid19.who.int/</w:t>
                     </w:r>
                   </w:p>
                   <w:p>
@@ -20397,42 +20037,14 @@
                       <w:rPr>
                         <w:color w:val="000000" w:themeColor="text1"/>
                       </w:rPr>
-                      <w:t xml:space="preserve">[3]    </w:t>
-                    </w:r>
-                    <w:proofErr w:type="gramStart"/>
-                    <w:r>
-                      <w:rPr>
-                        <w:color w:val="000000" w:themeColor="text1"/>
-                      </w:rPr>
-                      <w:t xml:space="preserve">   “</w:t>
-                    </w:r>
-                    <w:proofErr w:type="gramEnd"/>
-                    <w:r>
-                      <w:rPr>
-                        <w:color w:val="000000" w:themeColor="text1"/>
-                      </w:rPr>
-                      <w:t>Coronavirus disease (COVID-19).” World Health Organization. https://www.who.int/health-topics/coronavirus#tab=tab_3 (accessed December 18, 2023).</w:t>
+                      <w:t>[3]       “Coronavirus disease (COVID-19).” World Health Organization. https://www.who.int/health-topics/coronavirus#tab=tab_3 (accessed December 18, 2023).</w:t>
                     </w:r>
                     <w:r>
                       <w:rPr>
                         <w:color w:val="000000" w:themeColor="text1"/>
                       </w:rPr>
                       <w:br/>
-                      <w:t>[4]      E. Mahase, “Covid-19: What do we know about “long covid</w:t>
-                    </w:r>
-                    <w:proofErr w:type="gramStart"/>
-                    <w:r>
-                      <w:rPr>
-                        <w:color w:val="000000" w:themeColor="text1"/>
-                      </w:rPr>
-                      <w:t>”?,</w:t>
-                    </w:r>
-                    <w:proofErr w:type="gramEnd"/>
-                    <w:r>
-                      <w:rPr>
-                        <w:color w:val="000000" w:themeColor="text1"/>
-                      </w:rPr>
-                      <w:t xml:space="preserve">” </w:t>
+                      <w:t xml:space="preserve">[4]      E. Mahase, “Covid-19: What do we know about “long covid”?,” </w:t>
                     </w:r>
                     <w:r>
                       <w:rPr>
@@ -20473,21 +20085,7 @@
                       <w:rPr>
                         <w:color w:val="000000" w:themeColor="text1"/>
                       </w:rPr>
-                      <w:t xml:space="preserve">[5]   </w:t>
-                    </w:r>
-                    <w:proofErr w:type="gramStart"/>
-                    <w:r>
-                      <w:rPr>
-                        <w:color w:val="000000" w:themeColor="text1"/>
-                      </w:rPr>
-                      <w:t xml:space="preserve">   “</w:t>
-                    </w:r>
-                    <w:proofErr w:type="gramEnd"/>
-                    <w:r>
-                      <w:rPr>
-                        <w:color w:val="000000" w:themeColor="text1"/>
-                      </w:rPr>
-                      <w:t>Post COVID-19 condition (Long COVID).” World Health Organization. https://www.who.int/europe/news-room/fact-sheets/item/post-covid-19-condition (accessed December 19, 2022).</w:t>
+                      <w:t>[5]      “Post COVID-19 condition (Long COVID).” World Health Organization. https://www.who.int/europe/news-room/fact-sheets/item/post-covid-19-condition (accessed December 19, 2022).</w:t>
                     </w:r>
                   </w:p>
                   <w:p>
@@ -20522,23 +20120,7 @@
                         <w:rFonts w:eastAsia="Times New Roman"/>
                         <w:color w:val="000000" w:themeColor="text1"/>
                       </w:rPr>
-                      <w:t>10.1136/</w:t>
-                    </w:r>
-                    <w:proofErr w:type="gramStart"/>
-                    <w:r>
-                      <w:rPr>
-                        <w:rFonts w:eastAsia="Times New Roman"/>
-                        <w:color w:val="000000" w:themeColor="text1"/>
-                      </w:rPr>
-                      <w:t>bmj.n</w:t>
-                    </w:r>
-                    <w:proofErr w:type="gramEnd"/>
-                    <w:r>
-                      <w:rPr>
-                        <w:rFonts w:eastAsia="Times New Roman"/>
-                        <w:color w:val="000000" w:themeColor="text1"/>
-                      </w:rPr>
-                      <w:t>1648</w:t>
+                      <w:t>10.1136/bmj.n1648</w:t>
                     </w:r>
                     <w:r>
                       <w:rPr>
@@ -20650,21 +20232,7 @@
                         <w:color w:val="000000" w:themeColor="text1"/>
                       </w:rPr>
                       <w:br/>
-                      <w:t xml:space="preserve">[11]   </w:t>
-                    </w:r>
-                    <w:proofErr w:type="gramStart"/>
-                    <w:r>
-                      <w:rPr>
-                        <w:color w:val="000000" w:themeColor="text1"/>
-                      </w:rPr>
-                      <w:t xml:space="preserve">   “</w:t>
-                    </w:r>
-                    <w:proofErr w:type="gramEnd"/>
-                    <w:r>
-                      <w:rPr>
-                        <w:color w:val="000000" w:themeColor="text1"/>
-                      </w:rPr>
-                      <w:t>COVID Data Tracker.” Centers for Disease Control and Prevention. https://covid.cdc.gov/covid-data-tracker/#trends_weeklycases_select_00 (accessed December 18, 2023).</w:t>
+                      <w:t>[11]      “COVID Data Tracker.” Centers for Disease Control and Prevention. https://covid.cdc.gov/covid-data-tracker/#trends_weeklycases_select_00 (accessed December 18, 2023).</w:t>
                     </w:r>
                     <w:r>
                       <w:rPr>
@@ -21383,7 +20951,7 @@
 </file>
 
 <file path=word/comments.xml><?xml version="1.0" encoding="utf-8"?>
-<w:comments xmlns:wpc="http://schemas.microsoft.com/office/word/2010/wordprocessingCanvas" xmlns:cx="http://schemas.microsoft.com/office/drawing/2014/chartex" xmlns:cx1="http://schemas.microsoft.com/office/drawing/2015/9/8/chartex" xmlns:cx2="http://schemas.microsoft.com/office/drawing/2015/10/21/chartex" xmlns:cx3="http://schemas.microsoft.com/office/drawing/2016/5/9/chartex" xmlns:cx4="http://schemas.microsoft.com/office/drawing/2016/5/10/chartex" xmlns:cx5="http://schemas.microsoft.com/office/drawing/2016/5/11/chartex" xmlns:cx6="http://schemas.microsoft.com/office/drawing/2016/5/12/chartex" xmlns:cx7="http://schemas.microsoft.com/office/drawing/2016/5/13/chartex" xmlns:cx8="http://schemas.microsoft.com/office/drawing/2016/5/14/chartex" xmlns:mc="http://schemas.openxmlformats.org/markup-compatibility/2006" xmlns:aink="http://schemas.microsoft.com/office/drawing/2016/ink" xmlns:am3d="http://schemas.microsoft.com/office/drawing/2017/model3d" xmlns:o="urn:schemas-microsoft-com:office:office" xmlns:r="http://schemas.openxmlformats.org/officeDocument/2006/relationships" xmlns:m="http://schemas.openxmlformats.org/officeDocument/2006/math" xmlns:v="urn:schemas-microsoft-com:vml" xmlns:wp14="http://schemas.microsoft.com/office/word/2010/wordprocessingDrawing" xmlns:wp="http://schemas.openxmlformats.org/drawingml/2006/wordprocessingDrawing" xmlns:w10="urn:schemas-microsoft-com:office:word" xmlns:w="http://schemas.openxmlformats.org/wordprocessingml/2006/main" xmlns:w14="http://schemas.microsoft.com/office/word/2010/wordml" xmlns:w15="http://schemas.microsoft.com/office/word/2012/wordml" xmlns:w16cex="http://schemas.microsoft.com/office/word/2018/wordml/cex" xmlns:w16cid="http://schemas.microsoft.com/office/word/2016/wordml/cid" xmlns:w16="http://schemas.microsoft.com/office/word/2018/wordml" xmlns:w16sdtdh="http://schemas.microsoft.com/office/word/2020/wordml/sdtdatahash" xmlns:w16se="http://schemas.microsoft.com/office/word/2015/wordml/symex" xmlns:wpg="http://schemas.microsoft.com/office/word/2010/wordprocessingGroup" xmlns:wpi="http://schemas.microsoft.com/office/word/2010/wordprocessingInk" xmlns:wne="http://schemas.microsoft.com/office/word/2006/wordml" xmlns:wps="http://schemas.microsoft.com/office/word/2010/wordprocessingShape" mc:Ignorable="w14 w15 w16se w16cid w16 w16cex w16sdtdh wp14">
+<w:comments xmlns:wpc="http://schemas.microsoft.com/office/word/2010/wordprocessingCanvas" xmlns:cx="http://schemas.microsoft.com/office/drawing/2014/chartex" xmlns:cx1="http://schemas.microsoft.com/office/drawing/2015/9/8/chartex" xmlns:cx2="http://schemas.microsoft.com/office/drawing/2015/10/21/chartex" xmlns:cx3="http://schemas.microsoft.com/office/drawing/2016/5/9/chartex" xmlns:cx4="http://schemas.microsoft.com/office/drawing/2016/5/10/chartex" xmlns:cx5="http://schemas.microsoft.com/office/drawing/2016/5/11/chartex" xmlns:cx6="http://schemas.microsoft.com/office/drawing/2016/5/12/chartex" xmlns:cx7="http://schemas.microsoft.com/office/drawing/2016/5/13/chartex" xmlns:cx8="http://schemas.microsoft.com/office/drawing/2016/5/14/chartex" xmlns:mc="http://schemas.openxmlformats.org/markup-compatibility/2006" xmlns:aink="http://schemas.microsoft.com/office/drawing/2016/ink" xmlns:am3d="http://schemas.microsoft.com/office/drawing/2017/model3d" xmlns:o="urn:schemas-microsoft-com:office:office" xmlns:oel="http://schemas.microsoft.com/office/2019/extlst" xmlns:r="http://schemas.openxmlformats.org/officeDocument/2006/relationships" xmlns:m="http://schemas.openxmlformats.org/officeDocument/2006/math" xmlns:v="urn:schemas-microsoft-com:vml" xmlns:wp14="http://schemas.microsoft.com/office/word/2010/wordprocessingDrawing" xmlns:wp="http://schemas.openxmlformats.org/drawingml/2006/wordprocessingDrawing" xmlns:w10="urn:schemas-microsoft-com:office:word" xmlns:w="http://schemas.openxmlformats.org/wordprocessingml/2006/main" xmlns:w14="http://schemas.microsoft.com/office/word/2010/wordml" xmlns:w15="http://schemas.microsoft.com/office/word/2012/wordml" xmlns:w16cex="http://schemas.microsoft.com/office/word/2018/wordml/cex" xmlns:w16cid="http://schemas.microsoft.com/office/word/2016/wordml/cid" xmlns:w16="http://schemas.microsoft.com/office/word/2018/wordml" xmlns:w16sdtdh="http://schemas.microsoft.com/office/word/2020/wordml/sdtdatahash" xmlns:w16se="http://schemas.microsoft.com/office/word/2015/wordml/symex" xmlns:wpg="http://schemas.microsoft.com/office/word/2010/wordprocessingGroup" xmlns:wpi="http://schemas.microsoft.com/office/word/2010/wordprocessingInk" xmlns:wne="http://schemas.microsoft.com/office/word/2006/wordml" xmlns:wps="http://schemas.microsoft.com/office/word/2010/wordprocessingShape" mc:Ignorable="w14 w15 w16se w16cid w16 w16cex w16sdtdh wp14">
   <w:comment w:id="0" w:author="Katrina Dotzlaw" w:date="2022-12-20T19:34:00Z" w:initials="KD">
     <w:p>
       <w:pPr>
@@ -21556,7 +21124,7 @@
       </w:r>
     </w:p>
   </w:comment>
-  <w:comment w:id="8" w:author="Katrina Dotzlaw" w:date="2022-12-20T13:36:00Z" w:initials="KD">
+  <w:comment w:id="8" w:author="Katrina Dotzlaw" w:date="2022-12-23T13:30:00Z" w:initials="KD">
     <w:p>
       <w:pPr>
         <w:pStyle w:val="CommentText"/>
@@ -21572,11 +21140,11 @@
         <w:rPr>
           <w:lang w:val="en-CA"/>
         </w:rPr>
-        <w:t>Check this</w:t>
+        <w:t>MISSING REFERENCE</w:t>
       </w:r>
     </w:p>
   </w:comment>
-  <w:comment w:id="9" w:author="Tan Da" w:date="2022-12-20T18:23:00Z" w:initials="TD">
+  <w:comment w:id="9" w:author="Katrina Dotzlaw" w:date="2022-12-20T13:36:00Z" w:initials="KD">
     <w:p>
       <w:pPr>
         <w:pStyle w:val="CommentText"/>
@@ -21592,11 +21160,11 @@
         <w:rPr>
           <w:lang w:val="en-CA"/>
         </w:rPr>
-        <w:t>I guess the metric is "within-cluster-sum-of-square", and the metric sum over the total clusters</w:t>
+        <w:t>Check this</w:t>
       </w:r>
     </w:p>
   </w:comment>
-  <w:comment w:id="10" w:author="Katrina Dotzlaw" w:date="2022-12-20T14:01:00Z" w:initials="KD">
+  <w:comment w:id="10" w:author="Tan Da" w:date="2022-12-20T18:23:00Z" w:initials="TD">
     <w:p>
       <w:pPr>
         <w:pStyle w:val="CommentText"/>
@@ -21612,11 +21180,31 @@
         <w:rPr>
           <w:lang w:val="en-CA"/>
         </w:rPr>
-        <w:t>Should we give the AUC formula?</w:t>
+        <w:t>I guess the metric is "within-cluster-sum-of-square", and the metric sum over the total clusters</w:t>
       </w:r>
     </w:p>
   </w:comment>
-  <w:comment w:id="11" w:author="Tan Da" w:date="2022-12-22T15:50:00Z" w:initials="TD">
+  <w:comment w:id="11" w:author="Katrina Dotzlaw" w:date="2022-12-20T14:01:00Z" w:initials="KD">
+    <w:p>
+      <w:pPr>
+        <w:pStyle w:val="CommentText"/>
+        <w:jc w:val="left"/>
+      </w:pPr>
+      <w:r>
+        <w:rPr>
+          <w:rStyle w:val="CommentReference"/>
+        </w:rPr>
+        <w:annotationRef/>
+      </w:r>
+      <w:r>
+        <w:rPr>
+          <w:lang w:val="en-CA"/>
+        </w:rPr>
+        <w:t>Should we give the AUC formula?</w:t>
+      </w:r>
+    </w:p>
+  </w:comment>
+  <w:comment w:id="12" w:author="Tan Da" w:date="2022-12-22T15:50:00Z" w:initials="TD">
     <w:p>
       <w:pPr>
         <w:pStyle w:val="CommentText"/>
@@ -21719,7 +21307,7 @@
       </w:r>
     </w:p>
   </w:comment>
-  <w:comment w:id="12" w:author="Katrina Dotzlaw" w:date="2022-12-21T13:05:00Z" w:initials="KD">
+  <w:comment w:id="13" w:author="Katrina Dotzlaw" w:date="2022-12-21T13:05:00Z" w:initials="KD">
     <w:p>
       <w:pPr>
         <w:pStyle w:val="CommentText"/>
@@ -21731,17 +21319,12 @@
         </w:rPr>
         <w:annotationRef/>
       </w:r>
-      <w:proofErr w:type="gramStart"/>
-      <w:r>
-        <w:t>Ryan</w:t>
-      </w:r>
-      <w:proofErr w:type="gramEnd"/>
-      <w:r>
-        <w:t xml:space="preserve"> please check this</w:t>
+      <w:r>
+        <w:t>Ryan please check this</w:t>
       </w:r>
     </w:p>
   </w:comment>
-  <w:comment w:id="13" w:author="Katrina Dotzlaw" w:date="2022-12-20T14:06:00Z" w:initials="KD">
+  <w:comment w:id="14" w:author="Katrina Dotzlaw" w:date="2022-12-20T14:06:00Z" w:initials="KD">
     <w:p>
       <w:pPr>
         <w:pStyle w:val="CommentText"/>
@@ -21761,7 +21344,7 @@
       </w:r>
     </w:p>
   </w:comment>
-  <w:comment w:id="14" w:author="Tan Da" w:date="2022-12-20T18:29:00Z" w:initials="TD">
+  <w:comment w:id="15" w:author="Tan Da" w:date="2022-12-20T18:29:00Z" w:initials="TD">
     <w:p>
       <w:pPr>
         <w:pStyle w:val="CommentText"/>
@@ -21781,7 +21364,7 @@
       </w:r>
     </w:p>
   </w:comment>
-  <w:comment w:id="15" w:author="Katrina Dotzlaw" w:date="2022-12-21T21:10:00Z" w:initials="KD">
+  <w:comment w:id="16" w:author="Katrina Dotzlaw" w:date="2022-12-21T21:10:00Z" w:initials="KD">
     <w:p>
       <w:pPr>
         <w:pStyle w:val="CommentText"/>
@@ -21801,7 +21384,7 @@
       </w:r>
     </w:p>
   </w:comment>
-  <w:comment w:id="16" w:author="Katrina Dotzlaw" w:date="2022-12-20T14:16:00Z" w:initials="KD">
+  <w:comment w:id="17" w:author="Katrina Dotzlaw" w:date="2022-12-20T14:16:00Z" w:initials="KD">
     <w:p>
       <w:pPr>
         <w:pStyle w:val="CommentText"/>
@@ -21821,7 +21404,7 @@
       </w:r>
     </w:p>
   </w:comment>
-  <w:comment w:id="17" w:author="Tan Da" w:date="2022-12-20T18:33:00Z" w:initials="TD">
+  <w:comment w:id="18" w:author="Tan Da" w:date="2022-12-20T18:33:00Z" w:initials="TD">
     <w:p>
       <w:pPr>
         <w:pStyle w:val="CommentText"/>
@@ -21841,7 +21424,7 @@
       </w:r>
     </w:p>
   </w:comment>
-  <w:comment w:id="18" w:author="Katrina Dotzlaw" w:date="2022-12-20T14:33:00Z" w:initials="KD">
+  <w:comment w:id="19" w:author="Katrina Dotzlaw" w:date="2022-12-20T14:33:00Z" w:initials="KD">
     <w:p>
       <w:pPr>
         <w:pStyle w:val="CommentText"/>
@@ -21861,7 +21444,7 @@
       </w:r>
     </w:p>
   </w:comment>
-  <w:comment w:id="19" w:author="Tan Da" w:date="2022-12-20T18:35:00Z" w:initials="TD">
+  <w:comment w:id="20" w:author="Tan Da" w:date="2022-12-20T18:35:00Z" w:initials="TD">
     <w:p>
       <w:pPr>
         <w:pStyle w:val="CommentText"/>
@@ -21881,7 +21464,7 @@
       </w:r>
     </w:p>
   </w:comment>
-  <w:comment w:id="20" w:author="Katrina Dotzlaw" w:date="2022-12-20T14:48:00Z" w:initials="KD">
+  <w:comment w:id="21" w:author="Katrina Dotzlaw" w:date="2022-12-20T14:48:00Z" w:initials="KD">
     <w:p>
       <w:pPr>
         <w:pStyle w:val="CommentText"/>
@@ -21901,7 +21484,7 @@
       </w:r>
     </w:p>
   </w:comment>
-  <w:comment w:id="21" w:author="Tan Da" w:date="2022-12-20T18:37:00Z" w:initials="TD">
+  <w:comment w:id="22" w:author="Tan Da" w:date="2022-12-20T18:37:00Z" w:initials="TD">
     <w:p>
       <w:pPr>
         <w:pStyle w:val="CommentText"/>
@@ -21921,7 +21504,7 @@
       </w:r>
     </w:p>
   </w:comment>
-  <w:comment w:id="23" w:author="Katrina Dotzlaw" w:date="2022-12-20T15:08:00Z" w:initials="KD">
+  <w:comment w:id="24" w:author="Katrina Dotzlaw" w:date="2022-12-20T15:08:00Z" w:initials="KD">
     <w:p>
       <w:pPr>
         <w:pStyle w:val="CommentText"/>
@@ -21954,7 +21537,7 @@
       </w:r>
     </w:p>
   </w:comment>
-  <w:comment w:id="24" w:author="Tan Da" w:date="2022-12-20T18:42:00Z" w:initials="TD">
+  <w:comment w:id="25" w:author="Tan Da" w:date="2022-12-20T18:42:00Z" w:initials="TD">
     <w:p>
       <w:pPr>
         <w:pStyle w:val="CommentText"/>
@@ -21974,7 +21557,7 @@
       </w:r>
     </w:p>
   </w:comment>
-  <w:comment w:id="25" w:author="Katrina Dotzlaw" w:date="2022-12-20T15:09:00Z" w:initials="KD">
+  <w:comment w:id="26" w:author="Katrina Dotzlaw" w:date="2022-12-20T15:09:00Z" w:initials="KD">
     <w:p>
       <w:pPr>
         <w:pStyle w:val="CommentText"/>
@@ -21994,7 +21577,7 @@
       </w:r>
     </w:p>
   </w:comment>
-  <w:comment w:id="26" w:author="Tan Da" w:date="2022-12-22T15:56:00Z" w:initials="TD">
+  <w:comment w:id="27" w:author="Tan Da" w:date="2022-12-22T15:56:00Z" w:initials="TD">
     <w:p>
       <w:pPr>
         <w:pStyle w:val="CommentText"/>
@@ -22011,7 +21594,7 @@
       </w:r>
     </w:p>
   </w:comment>
-  <w:comment w:id="27" w:author="Katrina Dotzlaw" w:date="2022-12-20T15:13:00Z" w:initials="KD">
+  <w:comment w:id="28" w:author="Katrina Dotzlaw" w:date="2022-12-20T15:13:00Z" w:initials="KD">
     <w:p>
       <w:pPr>
         <w:pStyle w:val="CommentText"/>
@@ -22031,7 +21614,7 @@
       </w:r>
     </w:p>
   </w:comment>
-  <w:comment w:id="28" w:author="Tan Da" w:date="2022-12-20T18:44:00Z" w:initials="TD">
+  <w:comment w:id="29" w:author="Tan Da" w:date="2022-12-20T18:44:00Z" w:initials="TD">
     <w:p>
       <w:pPr>
         <w:pStyle w:val="CommentText"/>
@@ -22055,15 +21638,16 @@
 </file>
 
 <file path=word/commentsExtended.xml><?xml version="1.0" encoding="utf-8"?>
-<w15:commentsEx xmlns:wpc="http://schemas.microsoft.com/office/word/2010/wordprocessingCanvas" xmlns:cx="http://schemas.microsoft.com/office/drawing/2014/chartex" xmlns:cx1="http://schemas.microsoft.com/office/drawing/2015/9/8/chartex" xmlns:cx2="http://schemas.microsoft.com/office/drawing/2015/10/21/chartex" xmlns:cx3="http://schemas.microsoft.com/office/drawing/2016/5/9/chartex" xmlns:cx4="http://schemas.microsoft.com/office/drawing/2016/5/10/chartex" xmlns:cx5="http://schemas.microsoft.com/office/drawing/2016/5/11/chartex" xmlns:cx6="http://schemas.microsoft.com/office/drawing/2016/5/12/chartex" xmlns:cx7="http://schemas.microsoft.com/office/drawing/2016/5/13/chartex" xmlns:cx8="http://schemas.microsoft.com/office/drawing/2016/5/14/chartex" xmlns:mc="http://schemas.openxmlformats.org/markup-compatibility/2006" xmlns:aink="http://schemas.microsoft.com/office/drawing/2016/ink" xmlns:am3d="http://schemas.microsoft.com/office/drawing/2017/model3d" xmlns:o="urn:schemas-microsoft-com:office:office" xmlns:r="http://schemas.openxmlformats.org/officeDocument/2006/relationships" xmlns:m="http://schemas.openxmlformats.org/officeDocument/2006/math" xmlns:v="urn:schemas-microsoft-com:vml" xmlns:wp14="http://schemas.microsoft.com/office/word/2010/wordprocessingDrawing" xmlns:wp="http://schemas.openxmlformats.org/drawingml/2006/wordprocessingDrawing" xmlns:w10="urn:schemas-microsoft-com:office:word" xmlns:w="http://schemas.openxmlformats.org/wordprocessingml/2006/main" xmlns:w14="http://schemas.microsoft.com/office/word/2010/wordml" xmlns:w15="http://schemas.microsoft.com/office/word/2012/wordml" xmlns:w16cex="http://schemas.microsoft.com/office/word/2018/wordml/cex" xmlns:w16cid="http://schemas.microsoft.com/office/word/2016/wordml/cid" xmlns:w16="http://schemas.microsoft.com/office/word/2018/wordml" xmlns:w16sdtdh="http://schemas.microsoft.com/office/word/2020/wordml/sdtdatahash" xmlns:w16se="http://schemas.microsoft.com/office/word/2015/wordml/symex" xmlns:wpg="http://schemas.microsoft.com/office/word/2010/wordprocessingGroup" xmlns:wpi="http://schemas.microsoft.com/office/word/2010/wordprocessingInk" xmlns:wne="http://schemas.microsoft.com/office/word/2006/wordml" xmlns:wps="http://schemas.microsoft.com/office/word/2010/wordprocessingShape" mc:Ignorable="w14 w15 w16se w16cid w16 w16cex w16sdtdh wp14">
+<w15:commentsEx xmlns:wpc="http://schemas.microsoft.com/office/word/2010/wordprocessingCanvas" xmlns:cx="http://schemas.microsoft.com/office/drawing/2014/chartex" xmlns:cx1="http://schemas.microsoft.com/office/drawing/2015/9/8/chartex" xmlns:cx2="http://schemas.microsoft.com/office/drawing/2015/10/21/chartex" xmlns:cx3="http://schemas.microsoft.com/office/drawing/2016/5/9/chartex" xmlns:cx4="http://schemas.microsoft.com/office/drawing/2016/5/10/chartex" xmlns:cx5="http://schemas.microsoft.com/office/drawing/2016/5/11/chartex" xmlns:cx6="http://schemas.microsoft.com/office/drawing/2016/5/12/chartex" xmlns:cx7="http://schemas.microsoft.com/office/drawing/2016/5/13/chartex" xmlns:cx8="http://schemas.microsoft.com/office/drawing/2016/5/14/chartex" xmlns:mc="http://schemas.openxmlformats.org/markup-compatibility/2006" xmlns:aink="http://schemas.microsoft.com/office/drawing/2016/ink" xmlns:am3d="http://schemas.microsoft.com/office/drawing/2017/model3d" xmlns:o="urn:schemas-microsoft-com:office:office" xmlns:oel="http://schemas.microsoft.com/office/2019/extlst" xmlns:r="http://schemas.openxmlformats.org/officeDocument/2006/relationships" xmlns:m="http://schemas.openxmlformats.org/officeDocument/2006/math" xmlns:v="urn:schemas-microsoft-com:vml" xmlns:wp14="http://schemas.microsoft.com/office/word/2010/wordprocessingDrawing" xmlns:wp="http://schemas.openxmlformats.org/drawingml/2006/wordprocessingDrawing" xmlns:w10="urn:schemas-microsoft-com:office:word" xmlns:w="http://schemas.openxmlformats.org/wordprocessingml/2006/main" xmlns:w14="http://schemas.microsoft.com/office/word/2010/wordml" xmlns:w15="http://schemas.microsoft.com/office/word/2012/wordml" xmlns:w16cex="http://schemas.microsoft.com/office/word/2018/wordml/cex" xmlns:w16cid="http://schemas.microsoft.com/office/word/2016/wordml/cid" xmlns:w16="http://schemas.microsoft.com/office/word/2018/wordml" xmlns:w16sdtdh="http://schemas.microsoft.com/office/word/2020/wordml/sdtdatahash" xmlns:w16se="http://schemas.microsoft.com/office/word/2015/wordml/symex" xmlns:wpg="http://schemas.microsoft.com/office/word/2010/wordprocessingGroup" xmlns:wpi="http://schemas.microsoft.com/office/word/2010/wordprocessingInk" xmlns:wne="http://schemas.microsoft.com/office/word/2006/wordml" xmlns:wps="http://schemas.microsoft.com/office/word/2010/wordprocessingShape" mc:Ignorable="w14 w15 w16se w16cid w16 w16cex w16sdtdh wp14">
   <w15:commentEx w15:paraId="253AE265" w15:done="1"/>
   <w15:commentEx w15:paraId="2E348395" w15:paraIdParent="253AE265" w15:done="1"/>
   <w15:commentEx w15:paraId="13F9D902" w15:done="1"/>
   <w15:commentEx w15:paraId="44EC86DC" w15:done="1"/>
-  <w15:commentEx w15:paraId="087C1D08" w15:done="0"/>
-  <w15:commentEx w15:paraId="2B036620" w15:done="0"/>
+  <w15:commentEx w15:paraId="087C1D08" w15:done="1"/>
+  <w15:commentEx w15:paraId="2B036620" w15:done="1"/>
   <w15:commentEx w15:paraId="7D1565CA" w15:done="1"/>
   <w15:commentEx w15:paraId="01A9F34F" w15:done="1"/>
+  <w15:commentEx w15:paraId="5D6C03C9" w15:done="0"/>
   <w15:commentEx w15:paraId="0C785CE5" w15:done="1"/>
   <w15:commentEx w15:paraId="1F2137CC" w15:paraIdParent="0C785CE5" w15:done="1"/>
   <w15:commentEx w15:paraId="36B6DB86" w15:done="1"/>
@@ -22088,7 +21672,7 @@
 </file>
 
 <file path=word/commentsExtensible.xml><?xml version="1.0" encoding="utf-8"?>
-<w16cex:commentsExtensible xmlns:wpc="http://schemas.microsoft.com/office/word/2010/wordprocessingCanvas" xmlns:cx="http://schemas.microsoft.com/office/drawing/2014/chartex" xmlns:cx1="http://schemas.microsoft.com/office/drawing/2015/9/8/chartex" xmlns:cx2="http://schemas.microsoft.com/office/drawing/2015/10/21/chartex" xmlns:cx3="http://schemas.microsoft.com/office/drawing/2016/5/9/chartex" xmlns:cx4="http://schemas.microsoft.com/office/drawing/2016/5/10/chartex" xmlns:cx5="http://schemas.microsoft.com/office/drawing/2016/5/11/chartex" xmlns:cx6="http://schemas.microsoft.com/office/drawing/2016/5/12/chartex" xmlns:cx7="http://schemas.microsoft.com/office/drawing/2016/5/13/chartex" xmlns:cx8="http://schemas.microsoft.com/office/drawing/2016/5/14/chartex" xmlns:mc="http://schemas.openxmlformats.org/markup-compatibility/2006" xmlns:aink="http://schemas.microsoft.com/office/drawing/2016/ink" xmlns:am3d="http://schemas.microsoft.com/office/drawing/2017/model3d" xmlns:o="urn:schemas-microsoft-com:office:office" xmlns:r="http://schemas.openxmlformats.org/officeDocument/2006/relationships" xmlns:m="http://schemas.openxmlformats.org/officeDocument/2006/math" xmlns:v="urn:schemas-microsoft-com:vml" xmlns:wp14="http://schemas.microsoft.com/office/word/2010/wordprocessingDrawing" xmlns:wp="http://schemas.openxmlformats.org/drawingml/2006/wordprocessingDrawing" xmlns:w10="urn:schemas-microsoft-com:office:word" xmlns:w="http://schemas.openxmlformats.org/wordprocessingml/2006/main" xmlns:w14="http://schemas.microsoft.com/office/word/2010/wordml" xmlns:w15="http://schemas.microsoft.com/office/word/2012/wordml" xmlns:w16cex="http://schemas.microsoft.com/office/word/2018/wordml/cex" xmlns:w16cid="http://schemas.microsoft.com/office/word/2016/wordml/cid" xmlns:w16="http://schemas.microsoft.com/office/word/2018/wordml" xmlns:w16sdtdh="http://schemas.microsoft.com/office/word/2020/wordml/sdtdatahash" xmlns:w16se="http://schemas.microsoft.com/office/word/2015/wordml/symex" xmlns:wpg="http://schemas.microsoft.com/office/word/2010/wordprocessingGroup" xmlns:wpi="http://schemas.microsoft.com/office/word/2010/wordprocessingInk" xmlns:wne="http://schemas.microsoft.com/office/word/2006/wordml" xmlns:wps="http://schemas.microsoft.com/office/word/2010/wordprocessingShape" mc:Ignorable="w14 w15 w16se w16cid w16 w16cex w16sdtdh wp14">
+<w16cex:commentsExtensible xmlns:wpc="http://schemas.microsoft.com/office/word/2010/wordprocessingCanvas" xmlns:cx="http://schemas.microsoft.com/office/drawing/2014/chartex" xmlns:cx1="http://schemas.microsoft.com/office/drawing/2015/9/8/chartex" xmlns:cx2="http://schemas.microsoft.com/office/drawing/2015/10/21/chartex" xmlns:cx3="http://schemas.microsoft.com/office/drawing/2016/5/9/chartex" xmlns:cx4="http://schemas.microsoft.com/office/drawing/2016/5/10/chartex" xmlns:cx5="http://schemas.microsoft.com/office/drawing/2016/5/11/chartex" xmlns:cx6="http://schemas.microsoft.com/office/drawing/2016/5/12/chartex" xmlns:cx7="http://schemas.microsoft.com/office/drawing/2016/5/13/chartex" xmlns:cx8="http://schemas.microsoft.com/office/drawing/2016/5/14/chartex" xmlns:mc="http://schemas.openxmlformats.org/markup-compatibility/2006" xmlns:aink="http://schemas.microsoft.com/office/drawing/2016/ink" xmlns:am3d="http://schemas.microsoft.com/office/drawing/2017/model3d" xmlns:o="urn:schemas-microsoft-com:office:office" xmlns:oel="http://schemas.microsoft.com/office/2019/extlst" xmlns:r="http://schemas.openxmlformats.org/officeDocument/2006/relationships" xmlns:m="http://schemas.openxmlformats.org/officeDocument/2006/math" xmlns:v="urn:schemas-microsoft-com:vml" xmlns:wp14="http://schemas.microsoft.com/office/word/2010/wordprocessingDrawing" xmlns:wp="http://schemas.openxmlformats.org/drawingml/2006/wordprocessingDrawing" xmlns:w10="urn:schemas-microsoft-com:office:word" xmlns:w="http://schemas.openxmlformats.org/wordprocessingml/2006/main" xmlns:w14="http://schemas.microsoft.com/office/word/2010/wordml" xmlns:w15="http://schemas.microsoft.com/office/word/2012/wordml" xmlns:w16cex="http://schemas.microsoft.com/office/word/2018/wordml/cex" xmlns:w16cid="http://schemas.microsoft.com/office/word/2016/wordml/cid" xmlns:w16="http://schemas.microsoft.com/office/word/2018/wordml" xmlns:w16sdtdh="http://schemas.microsoft.com/office/word/2020/wordml/sdtdatahash" xmlns:w16se="http://schemas.microsoft.com/office/word/2015/wordml/symex" xmlns:wpg="http://schemas.microsoft.com/office/word/2010/wordprocessingGroup" xmlns:wpi="http://schemas.microsoft.com/office/word/2010/wordprocessingInk" xmlns:wne="http://schemas.microsoft.com/office/word/2006/wordml" xmlns:wps="http://schemas.microsoft.com/office/word/2010/wordprocessingShape" mc:Ignorable="w14 w15 w16se w16cid w16 w16cex w16sdtdh wp14">
   <w16cex:commentExtensible w16cex:durableId="274C8CD6" w16cex:dateUtc="2022-12-21T01:34:00Z"/>
   <w16cex:commentExtensible w16cex:durableId="274EFA15" w16cex:dateUtc="2022-12-22T21:45:00Z"/>
   <w16cex:commentExtensible w16cex:durableId="2746EE70" w16cex:dateUtc="2022-12-16T19:17:00Z"/>
@@ -22097,6 +21681,7 @@
   <w16cex:commentExtensible w16cex:durableId="274ECBE2" w16cex:dateUtc="2022-12-22T18:28:00Z"/>
   <w16cex:commentExtensible w16cex:durableId="2746ED86" w16cex:dateUtc="2022-12-16T19:13:00Z"/>
   <w16cex:commentExtensible w16cex:durableId="2746F9CB" w16cex:dateUtc="2022-12-16T20:06:00Z"/>
+  <w16cex:commentExtensible w16cex:durableId="27502C0A" w16cex:dateUtc="2022-12-23T19:30:00Z"/>
   <w16cex:commentExtensible w16cex:durableId="274C38E9" w16cex:dateUtc="2022-12-20T19:36:00Z"/>
   <w16cex:commentExtensible w16cex:durableId="274C7C33" w16cex:dateUtc="2022-12-21T00:23:00Z"/>
   <w16cex:commentExtensible w16cex:durableId="274C3EC7" w16cex:dateUtc="2022-12-20T20:01:00Z"/>
@@ -22121,7 +21706,7 @@
 </file>
 
 <file path=word/commentsIds.xml><?xml version="1.0" encoding="utf-8"?>
-<w16cid:commentsIds xmlns:wpc="http://schemas.microsoft.com/office/word/2010/wordprocessingCanvas" xmlns:cx="http://schemas.microsoft.com/office/drawing/2014/chartex" xmlns:cx1="http://schemas.microsoft.com/office/drawing/2015/9/8/chartex" xmlns:cx2="http://schemas.microsoft.com/office/drawing/2015/10/21/chartex" xmlns:cx3="http://schemas.microsoft.com/office/drawing/2016/5/9/chartex" xmlns:cx4="http://schemas.microsoft.com/office/drawing/2016/5/10/chartex" xmlns:cx5="http://schemas.microsoft.com/office/drawing/2016/5/11/chartex" xmlns:cx6="http://schemas.microsoft.com/office/drawing/2016/5/12/chartex" xmlns:cx7="http://schemas.microsoft.com/office/drawing/2016/5/13/chartex" xmlns:cx8="http://schemas.microsoft.com/office/drawing/2016/5/14/chartex" xmlns:mc="http://schemas.openxmlformats.org/markup-compatibility/2006" xmlns:aink="http://schemas.microsoft.com/office/drawing/2016/ink" xmlns:am3d="http://schemas.microsoft.com/office/drawing/2017/model3d" xmlns:o="urn:schemas-microsoft-com:office:office" xmlns:r="http://schemas.openxmlformats.org/officeDocument/2006/relationships" xmlns:m="http://schemas.openxmlformats.org/officeDocument/2006/math" xmlns:v="urn:schemas-microsoft-com:vml" xmlns:wp14="http://schemas.microsoft.com/office/word/2010/wordprocessingDrawing" xmlns:wp="http://schemas.openxmlformats.org/drawingml/2006/wordprocessingDrawing" xmlns:w10="urn:schemas-microsoft-com:office:word" xmlns:w="http://schemas.openxmlformats.org/wordprocessingml/2006/main" xmlns:w14="http://schemas.microsoft.com/office/word/2010/wordml" xmlns:w15="http://schemas.microsoft.com/office/word/2012/wordml" xmlns:w16cex="http://schemas.microsoft.com/office/word/2018/wordml/cex" xmlns:w16cid="http://schemas.microsoft.com/office/word/2016/wordml/cid" xmlns:w16="http://schemas.microsoft.com/office/word/2018/wordml" xmlns:w16sdtdh="http://schemas.microsoft.com/office/word/2020/wordml/sdtdatahash" xmlns:w16se="http://schemas.microsoft.com/office/word/2015/wordml/symex" xmlns:wpg="http://schemas.microsoft.com/office/word/2010/wordprocessingGroup" xmlns:wpi="http://schemas.microsoft.com/office/word/2010/wordprocessingInk" xmlns:wne="http://schemas.microsoft.com/office/word/2006/wordml" xmlns:wps="http://schemas.microsoft.com/office/word/2010/wordprocessingShape" mc:Ignorable="w14 w15 w16se w16cid w16 w16cex w16sdtdh wp14">
+<w16cid:commentsIds xmlns:wpc="http://schemas.microsoft.com/office/word/2010/wordprocessingCanvas" xmlns:cx="http://schemas.microsoft.com/office/drawing/2014/chartex" xmlns:cx1="http://schemas.microsoft.com/office/drawing/2015/9/8/chartex" xmlns:cx2="http://schemas.microsoft.com/office/drawing/2015/10/21/chartex" xmlns:cx3="http://schemas.microsoft.com/office/drawing/2016/5/9/chartex" xmlns:cx4="http://schemas.microsoft.com/office/drawing/2016/5/10/chartex" xmlns:cx5="http://schemas.microsoft.com/office/drawing/2016/5/11/chartex" xmlns:cx6="http://schemas.microsoft.com/office/drawing/2016/5/12/chartex" xmlns:cx7="http://schemas.microsoft.com/office/drawing/2016/5/13/chartex" xmlns:cx8="http://schemas.microsoft.com/office/drawing/2016/5/14/chartex" xmlns:mc="http://schemas.openxmlformats.org/markup-compatibility/2006" xmlns:aink="http://schemas.microsoft.com/office/drawing/2016/ink" xmlns:am3d="http://schemas.microsoft.com/office/drawing/2017/model3d" xmlns:o="urn:schemas-microsoft-com:office:office" xmlns:oel="http://schemas.microsoft.com/office/2019/extlst" xmlns:r="http://schemas.openxmlformats.org/officeDocument/2006/relationships" xmlns:m="http://schemas.openxmlformats.org/officeDocument/2006/math" xmlns:v="urn:schemas-microsoft-com:vml" xmlns:wp14="http://schemas.microsoft.com/office/word/2010/wordprocessingDrawing" xmlns:wp="http://schemas.openxmlformats.org/drawingml/2006/wordprocessingDrawing" xmlns:w10="urn:schemas-microsoft-com:office:word" xmlns:w="http://schemas.openxmlformats.org/wordprocessingml/2006/main" xmlns:w14="http://schemas.microsoft.com/office/word/2010/wordml" xmlns:w15="http://schemas.microsoft.com/office/word/2012/wordml" xmlns:w16cex="http://schemas.microsoft.com/office/word/2018/wordml/cex" xmlns:w16cid="http://schemas.microsoft.com/office/word/2016/wordml/cid" xmlns:w16="http://schemas.microsoft.com/office/word/2018/wordml" xmlns:w16sdtdh="http://schemas.microsoft.com/office/word/2020/wordml/sdtdatahash" xmlns:w16se="http://schemas.microsoft.com/office/word/2015/wordml/symex" xmlns:wpg="http://schemas.microsoft.com/office/word/2010/wordprocessingGroup" xmlns:wpi="http://schemas.microsoft.com/office/word/2010/wordprocessingInk" xmlns:wne="http://schemas.microsoft.com/office/word/2006/wordml" xmlns:wps="http://schemas.microsoft.com/office/word/2010/wordprocessingShape" mc:Ignorable="w14 w15 w16se w16cid w16 w16cex w16sdtdh wp14">
   <w16cid:commentId w16cid:paraId="253AE265" w16cid:durableId="274C8CD6"/>
   <w16cid:commentId w16cid:paraId="2E348395" w16cid:durableId="274EFA15"/>
   <w16cid:commentId w16cid:paraId="13F9D902" w16cid:durableId="2746EE70"/>
@@ -22130,6 +21715,7 @@
   <w16cid:commentId w16cid:paraId="2B036620" w16cid:durableId="274ECBE2"/>
   <w16cid:commentId w16cid:paraId="7D1565CA" w16cid:durableId="2746ED86"/>
   <w16cid:commentId w16cid:paraId="01A9F34F" w16cid:durableId="2746F9CB"/>
+  <w16cid:commentId w16cid:paraId="5D6C03C9" w16cid:durableId="27502C0A"/>
   <w16cid:commentId w16cid:paraId="0C785CE5" w16cid:durableId="274C38E9"/>
   <w16cid:commentId w16cid:paraId="1F2137CC" w16cid:durableId="274C7C33"/>
   <w16cid:commentId w16cid:paraId="36B6DB86" w16cid:durableId="274C3EC7"/>
@@ -22154,7 +21740,7 @@
 </file>
 
 <file path=word/endnotes.xml><?xml version="1.0" encoding="utf-8"?>
-<w:endnotes xmlns:wpc="http://schemas.microsoft.com/office/word/2010/wordprocessingCanvas" xmlns:cx="http://schemas.microsoft.com/office/drawing/2014/chartex" xmlns:cx1="http://schemas.microsoft.com/office/drawing/2015/9/8/chartex" xmlns:cx2="http://schemas.microsoft.com/office/drawing/2015/10/21/chartex" xmlns:cx3="http://schemas.microsoft.com/office/drawing/2016/5/9/chartex" xmlns:cx4="http://schemas.microsoft.com/office/drawing/2016/5/10/chartex" xmlns:cx5="http://schemas.microsoft.com/office/drawing/2016/5/11/chartex" xmlns:cx6="http://schemas.microsoft.com/office/drawing/2016/5/12/chartex" xmlns:cx7="http://schemas.microsoft.com/office/drawing/2016/5/13/chartex" xmlns:cx8="http://schemas.microsoft.com/office/drawing/2016/5/14/chartex" xmlns:mc="http://schemas.openxmlformats.org/markup-compatibility/2006" xmlns:aink="http://schemas.microsoft.com/office/drawing/2016/ink" xmlns:am3d="http://schemas.microsoft.com/office/drawing/2017/model3d" xmlns:o="urn:schemas-microsoft-com:office:office" xmlns:r="http://schemas.openxmlformats.org/officeDocument/2006/relationships" xmlns:m="http://schemas.openxmlformats.org/officeDocument/2006/math" xmlns:v="urn:schemas-microsoft-com:vml" xmlns:wp14="http://schemas.microsoft.com/office/word/2010/wordprocessingDrawing" xmlns:wp="http://schemas.openxmlformats.org/drawingml/2006/wordprocessingDrawing" xmlns:w10="urn:schemas-microsoft-com:office:word" xmlns:w="http://schemas.openxmlformats.org/wordprocessingml/2006/main" xmlns:w14="http://schemas.microsoft.com/office/word/2010/wordml" xmlns:w15="http://schemas.microsoft.com/office/word/2012/wordml" xmlns:w16cex="http://schemas.microsoft.com/office/word/2018/wordml/cex" xmlns:w16cid="http://schemas.microsoft.com/office/word/2016/wordml/cid" xmlns:w16="http://schemas.microsoft.com/office/word/2018/wordml" xmlns:w16sdtdh="http://schemas.microsoft.com/office/word/2020/wordml/sdtdatahash" xmlns:w16se="http://schemas.microsoft.com/office/word/2015/wordml/symex" xmlns:wpg="http://schemas.microsoft.com/office/word/2010/wordprocessingGroup" xmlns:wpi="http://schemas.microsoft.com/office/word/2010/wordprocessingInk" xmlns:wne="http://schemas.microsoft.com/office/word/2006/wordml" xmlns:wps="http://schemas.microsoft.com/office/word/2010/wordprocessingShape" mc:Ignorable="w14 w15 w16se w16cid w16 w16cex w16sdtdh wp14">
+<w:endnotes xmlns:wpc="http://schemas.microsoft.com/office/word/2010/wordprocessingCanvas" xmlns:cx="http://schemas.microsoft.com/office/drawing/2014/chartex" xmlns:cx1="http://schemas.microsoft.com/office/drawing/2015/9/8/chartex" xmlns:cx2="http://schemas.microsoft.com/office/drawing/2015/10/21/chartex" xmlns:cx3="http://schemas.microsoft.com/office/drawing/2016/5/9/chartex" xmlns:cx4="http://schemas.microsoft.com/office/drawing/2016/5/10/chartex" xmlns:cx5="http://schemas.microsoft.com/office/drawing/2016/5/11/chartex" xmlns:cx6="http://schemas.microsoft.com/office/drawing/2016/5/12/chartex" xmlns:cx7="http://schemas.microsoft.com/office/drawing/2016/5/13/chartex" xmlns:cx8="http://schemas.microsoft.com/office/drawing/2016/5/14/chartex" xmlns:mc="http://schemas.openxmlformats.org/markup-compatibility/2006" xmlns:aink="http://schemas.microsoft.com/office/drawing/2016/ink" xmlns:am3d="http://schemas.microsoft.com/office/drawing/2017/model3d" xmlns:o="urn:schemas-microsoft-com:office:office" xmlns:oel="http://schemas.microsoft.com/office/2019/extlst" xmlns:r="http://schemas.openxmlformats.org/officeDocument/2006/relationships" xmlns:m="http://schemas.openxmlformats.org/officeDocument/2006/math" xmlns:v="urn:schemas-microsoft-com:vml" xmlns:wp14="http://schemas.microsoft.com/office/word/2010/wordprocessingDrawing" xmlns:wp="http://schemas.openxmlformats.org/drawingml/2006/wordprocessingDrawing" xmlns:w10="urn:schemas-microsoft-com:office:word" xmlns:w="http://schemas.openxmlformats.org/wordprocessingml/2006/main" xmlns:w14="http://schemas.microsoft.com/office/word/2010/wordml" xmlns:w15="http://schemas.microsoft.com/office/word/2012/wordml" xmlns:w16cex="http://schemas.microsoft.com/office/word/2018/wordml/cex" xmlns:w16cid="http://schemas.microsoft.com/office/word/2016/wordml/cid" xmlns:w16="http://schemas.microsoft.com/office/word/2018/wordml" xmlns:w16sdtdh="http://schemas.microsoft.com/office/word/2020/wordml/sdtdatahash" xmlns:w16se="http://schemas.microsoft.com/office/word/2015/wordml/symex" xmlns:wpg="http://schemas.microsoft.com/office/word/2010/wordprocessingGroup" xmlns:wpi="http://schemas.microsoft.com/office/word/2010/wordprocessingInk" xmlns:wne="http://schemas.microsoft.com/office/word/2006/wordml" xmlns:wps="http://schemas.microsoft.com/office/word/2010/wordprocessingShape" mc:Ignorable="w14 w15 w16se w16cid w16 w16cex w16sdtdh wp14">
   <w:endnote w:type="separator" w:id="-1">
     <w:p>
       <w:r>
@@ -22173,7 +21759,7 @@
 </file>
 
 <file path=word/footer1.xml><?xml version="1.0" encoding="utf-8"?>
-<w:ftr xmlns:wpc="http://schemas.microsoft.com/office/word/2010/wordprocessingCanvas" xmlns:cx="http://schemas.microsoft.com/office/drawing/2014/chartex" xmlns:cx1="http://schemas.microsoft.com/office/drawing/2015/9/8/chartex" xmlns:cx2="http://schemas.microsoft.com/office/drawing/2015/10/21/chartex" xmlns:cx3="http://schemas.microsoft.com/office/drawing/2016/5/9/chartex" xmlns:cx4="http://schemas.microsoft.com/office/drawing/2016/5/10/chartex" xmlns:cx5="http://schemas.microsoft.com/office/drawing/2016/5/11/chartex" xmlns:cx6="http://schemas.microsoft.com/office/drawing/2016/5/12/chartex" xmlns:cx7="http://schemas.microsoft.com/office/drawing/2016/5/13/chartex" xmlns:cx8="http://schemas.microsoft.com/office/drawing/2016/5/14/chartex" xmlns:mc="http://schemas.openxmlformats.org/markup-compatibility/2006" xmlns:aink="http://schemas.microsoft.com/office/drawing/2016/ink" xmlns:am3d="http://schemas.microsoft.com/office/drawing/2017/model3d" xmlns:o="urn:schemas-microsoft-com:office:office" xmlns:r="http://schemas.openxmlformats.org/officeDocument/2006/relationships" xmlns:m="http://schemas.openxmlformats.org/officeDocument/2006/math" xmlns:v="urn:schemas-microsoft-com:vml" xmlns:wp14="http://schemas.microsoft.com/office/word/2010/wordprocessingDrawing" xmlns:wp="http://schemas.openxmlformats.org/drawingml/2006/wordprocessingDrawing" xmlns:w10="urn:schemas-microsoft-com:office:word" xmlns:w="http://schemas.openxmlformats.org/wordprocessingml/2006/main" xmlns:w14="http://schemas.microsoft.com/office/word/2010/wordml" xmlns:w15="http://schemas.microsoft.com/office/word/2012/wordml" xmlns:w16cex="http://schemas.microsoft.com/office/word/2018/wordml/cex" xmlns:w16cid="http://schemas.microsoft.com/office/word/2016/wordml/cid" xmlns:w16="http://schemas.microsoft.com/office/word/2018/wordml" xmlns:w16sdtdh="http://schemas.microsoft.com/office/word/2020/wordml/sdtdatahash" xmlns:w16se="http://schemas.microsoft.com/office/word/2015/wordml/symex" xmlns:wpg="http://schemas.microsoft.com/office/word/2010/wordprocessingGroup" xmlns:wpi="http://schemas.microsoft.com/office/word/2010/wordprocessingInk" xmlns:wne="http://schemas.microsoft.com/office/word/2006/wordml" xmlns:wps="http://schemas.microsoft.com/office/word/2010/wordprocessingShape" mc:Ignorable="w14 w15 w16se w16cid w16 w16cex w16sdtdh wp14">
+<w:ftr xmlns:wpc="http://schemas.microsoft.com/office/word/2010/wordprocessingCanvas" xmlns:cx="http://schemas.microsoft.com/office/drawing/2014/chartex" xmlns:cx1="http://schemas.microsoft.com/office/drawing/2015/9/8/chartex" xmlns:cx2="http://schemas.microsoft.com/office/drawing/2015/10/21/chartex" xmlns:cx3="http://schemas.microsoft.com/office/drawing/2016/5/9/chartex" xmlns:cx4="http://schemas.microsoft.com/office/drawing/2016/5/10/chartex" xmlns:cx5="http://schemas.microsoft.com/office/drawing/2016/5/11/chartex" xmlns:cx6="http://schemas.microsoft.com/office/drawing/2016/5/12/chartex" xmlns:cx7="http://schemas.microsoft.com/office/drawing/2016/5/13/chartex" xmlns:cx8="http://schemas.microsoft.com/office/drawing/2016/5/14/chartex" xmlns:mc="http://schemas.openxmlformats.org/markup-compatibility/2006" xmlns:aink="http://schemas.microsoft.com/office/drawing/2016/ink" xmlns:am3d="http://schemas.microsoft.com/office/drawing/2017/model3d" xmlns:o="urn:schemas-microsoft-com:office:office" xmlns:oel="http://schemas.microsoft.com/office/2019/extlst" xmlns:r="http://schemas.openxmlformats.org/officeDocument/2006/relationships" xmlns:m="http://schemas.openxmlformats.org/officeDocument/2006/math" xmlns:v="urn:schemas-microsoft-com:vml" xmlns:wp14="http://schemas.microsoft.com/office/word/2010/wordprocessingDrawing" xmlns:wp="http://schemas.openxmlformats.org/drawingml/2006/wordprocessingDrawing" xmlns:w10="urn:schemas-microsoft-com:office:word" xmlns:w="http://schemas.openxmlformats.org/wordprocessingml/2006/main" xmlns:w14="http://schemas.microsoft.com/office/word/2010/wordml" xmlns:w15="http://schemas.microsoft.com/office/word/2012/wordml" xmlns:w16cex="http://schemas.microsoft.com/office/word/2018/wordml/cex" xmlns:w16cid="http://schemas.microsoft.com/office/word/2016/wordml/cid" xmlns:w16="http://schemas.microsoft.com/office/word/2018/wordml" xmlns:w16sdtdh="http://schemas.microsoft.com/office/word/2020/wordml/sdtdatahash" xmlns:w16se="http://schemas.microsoft.com/office/word/2015/wordml/symex" xmlns:wpg="http://schemas.microsoft.com/office/word/2010/wordprocessingGroup" xmlns:wpi="http://schemas.microsoft.com/office/word/2010/wordprocessingInk" xmlns:wne="http://schemas.microsoft.com/office/word/2006/wordml" xmlns:wps="http://schemas.microsoft.com/office/word/2010/wordprocessingShape" mc:Ignorable="w14 w15 w16se w16cid w16 w16cex w16sdtdh wp14">
   <w:sdt>
     <w:sdtPr>
       <w:id w:val="1339883456"/>
@@ -22231,7 +21817,7 @@
 </file>
 
 <file path=word/footer2.xml><?xml version="1.0" encoding="utf-8"?>
-<w:ftr xmlns:wpc="http://schemas.microsoft.com/office/word/2010/wordprocessingCanvas" xmlns:cx="http://schemas.microsoft.com/office/drawing/2014/chartex" xmlns:cx1="http://schemas.microsoft.com/office/drawing/2015/9/8/chartex" xmlns:cx2="http://schemas.microsoft.com/office/drawing/2015/10/21/chartex" xmlns:cx3="http://schemas.microsoft.com/office/drawing/2016/5/9/chartex" xmlns:cx4="http://schemas.microsoft.com/office/drawing/2016/5/10/chartex" xmlns:cx5="http://schemas.microsoft.com/office/drawing/2016/5/11/chartex" xmlns:cx6="http://schemas.microsoft.com/office/drawing/2016/5/12/chartex" xmlns:cx7="http://schemas.microsoft.com/office/drawing/2016/5/13/chartex" xmlns:cx8="http://schemas.microsoft.com/office/drawing/2016/5/14/chartex" xmlns:mc="http://schemas.openxmlformats.org/markup-compatibility/2006" xmlns:aink="http://schemas.microsoft.com/office/drawing/2016/ink" xmlns:am3d="http://schemas.microsoft.com/office/drawing/2017/model3d" xmlns:o="urn:schemas-microsoft-com:office:office" xmlns:r="http://schemas.openxmlformats.org/officeDocument/2006/relationships" xmlns:m="http://schemas.openxmlformats.org/officeDocument/2006/math" xmlns:v="urn:schemas-microsoft-com:vml" xmlns:wp14="http://schemas.microsoft.com/office/word/2010/wordprocessingDrawing" xmlns:wp="http://schemas.openxmlformats.org/drawingml/2006/wordprocessingDrawing" xmlns:w10="urn:schemas-microsoft-com:office:word" xmlns:w="http://schemas.openxmlformats.org/wordprocessingml/2006/main" xmlns:w14="http://schemas.microsoft.com/office/word/2010/wordml" xmlns:w15="http://schemas.microsoft.com/office/word/2012/wordml" xmlns:w16cex="http://schemas.microsoft.com/office/word/2018/wordml/cex" xmlns:w16cid="http://schemas.microsoft.com/office/word/2016/wordml/cid" xmlns:w16="http://schemas.microsoft.com/office/word/2018/wordml" xmlns:w16sdtdh="http://schemas.microsoft.com/office/word/2020/wordml/sdtdatahash" xmlns:w16se="http://schemas.microsoft.com/office/word/2015/wordml/symex" xmlns:wpg="http://schemas.microsoft.com/office/word/2010/wordprocessingGroup" xmlns:wpi="http://schemas.microsoft.com/office/word/2010/wordprocessingInk" xmlns:wne="http://schemas.microsoft.com/office/word/2006/wordml" xmlns:wps="http://schemas.microsoft.com/office/word/2010/wordprocessingShape" mc:Ignorable="w14 w15 w16se w16cid w16 w16cex w16sdtdh wp14">
+<w:ftr xmlns:wpc="http://schemas.microsoft.com/office/word/2010/wordprocessingCanvas" xmlns:cx="http://schemas.microsoft.com/office/drawing/2014/chartex" xmlns:cx1="http://schemas.microsoft.com/office/drawing/2015/9/8/chartex" xmlns:cx2="http://schemas.microsoft.com/office/drawing/2015/10/21/chartex" xmlns:cx3="http://schemas.microsoft.com/office/drawing/2016/5/9/chartex" xmlns:cx4="http://schemas.microsoft.com/office/drawing/2016/5/10/chartex" xmlns:cx5="http://schemas.microsoft.com/office/drawing/2016/5/11/chartex" xmlns:cx6="http://schemas.microsoft.com/office/drawing/2016/5/12/chartex" xmlns:cx7="http://schemas.microsoft.com/office/drawing/2016/5/13/chartex" xmlns:cx8="http://schemas.microsoft.com/office/drawing/2016/5/14/chartex" xmlns:mc="http://schemas.openxmlformats.org/markup-compatibility/2006" xmlns:aink="http://schemas.microsoft.com/office/drawing/2016/ink" xmlns:am3d="http://schemas.microsoft.com/office/drawing/2017/model3d" xmlns:o="urn:schemas-microsoft-com:office:office" xmlns:oel="http://schemas.microsoft.com/office/2019/extlst" xmlns:r="http://schemas.openxmlformats.org/officeDocument/2006/relationships" xmlns:m="http://schemas.openxmlformats.org/officeDocument/2006/math" xmlns:v="urn:schemas-microsoft-com:vml" xmlns:wp14="http://schemas.microsoft.com/office/word/2010/wordprocessingDrawing" xmlns:wp="http://schemas.openxmlformats.org/drawingml/2006/wordprocessingDrawing" xmlns:w10="urn:schemas-microsoft-com:office:word" xmlns:w="http://schemas.openxmlformats.org/wordprocessingml/2006/main" xmlns:w14="http://schemas.microsoft.com/office/word/2010/wordml" xmlns:w15="http://schemas.microsoft.com/office/word/2012/wordml" xmlns:w16cex="http://schemas.microsoft.com/office/word/2018/wordml/cex" xmlns:w16cid="http://schemas.microsoft.com/office/word/2016/wordml/cid" xmlns:w16="http://schemas.microsoft.com/office/word/2018/wordml" xmlns:w16sdtdh="http://schemas.microsoft.com/office/word/2020/wordml/sdtdatahash" xmlns:w16se="http://schemas.microsoft.com/office/word/2015/wordml/symex" xmlns:wpg="http://schemas.microsoft.com/office/word/2010/wordprocessingGroup" xmlns:wpi="http://schemas.microsoft.com/office/word/2010/wordprocessingInk" xmlns:wne="http://schemas.microsoft.com/office/word/2006/wordml" xmlns:wps="http://schemas.microsoft.com/office/word/2010/wordprocessingShape" mc:Ignorable="w14 w15 w16se w16cid w16 w16cex w16sdtdh wp14">
   <w:sdt>
     <w:sdtPr>
       <w:id w:val="145099489"/>
@@ -22289,7 +21875,7 @@
 </file>
 
 <file path=word/footnotes.xml><?xml version="1.0" encoding="utf-8"?>
-<w:footnotes xmlns:wpc="http://schemas.microsoft.com/office/word/2010/wordprocessingCanvas" xmlns:cx="http://schemas.microsoft.com/office/drawing/2014/chartex" xmlns:cx1="http://schemas.microsoft.com/office/drawing/2015/9/8/chartex" xmlns:cx2="http://schemas.microsoft.com/office/drawing/2015/10/21/chartex" xmlns:cx3="http://schemas.microsoft.com/office/drawing/2016/5/9/chartex" xmlns:cx4="http://schemas.microsoft.com/office/drawing/2016/5/10/chartex" xmlns:cx5="http://schemas.microsoft.com/office/drawing/2016/5/11/chartex" xmlns:cx6="http://schemas.microsoft.com/office/drawing/2016/5/12/chartex" xmlns:cx7="http://schemas.microsoft.com/office/drawing/2016/5/13/chartex" xmlns:cx8="http://schemas.microsoft.com/office/drawing/2016/5/14/chartex" xmlns:mc="http://schemas.openxmlformats.org/markup-compatibility/2006" xmlns:aink="http://schemas.microsoft.com/office/drawing/2016/ink" xmlns:am3d="http://schemas.microsoft.com/office/drawing/2017/model3d" xmlns:o="urn:schemas-microsoft-com:office:office" xmlns:r="http://schemas.openxmlformats.org/officeDocument/2006/relationships" xmlns:m="http://schemas.openxmlformats.org/officeDocument/2006/math" xmlns:v="urn:schemas-microsoft-com:vml" xmlns:wp14="http://schemas.microsoft.com/office/word/2010/wordprocessingDrawing" xmlns:wp="http://schemas.openxmlformats.org/drawingml/2006/wordprocessingDrawing" xmlns:w10="urn:schemas-microsoft-com:office:word" xmlns:w="http://schemas.openxmlformats.org/wordprocessingml/2006/main" xmlns:w14="http://schemas.microsoft.com/office/word/2010/wordml" xmlns:w15="http://schemas.microsoft.com/office/word/2012/wordml" xmlns:w16cex="http://schemas.microsoft.com/office/word/2018/wordml/cex" xmlns:w16cid="http://schemas.microsoft.com/office/word/2016/wordml/cid" xmlns:w16="http://schemas.microsoft.com/office/word/2018/wordml" xmlns:w16sdtdh="http://schemas.microsoft.com/office/word/2020/wordml/sdtdatahash" xmlns:w16se="http://schemas.microsoft.com/office/word/2015/wordml/symex" xmlns:wpg="http://schemas.microsoft.com/office/word/2010/wordprocessingGroup" xmlns:wpi="http://schemas.microsoft.com/office/word/2010/wordprocessingInk" xmlns:wne="http://schemas.microsoft.com/office/word/2006/wordml" xmlns:wps="http://schemas.microsoft.com/office/word/2010/wordprocessingShape" mc:Ignorable="w14 w15 w16se w16cid w16 w16cex w16sdtdh wp14">
+<w:footnotes xmlns:wpc="http://schemas.microsoft.com/office/word/2010/wordprocessingCanvas" xmlns:cx="http://schemas.microsoft.com/office/drawing/2014/chartex" xmlns:cx1="http://schemas.microsoft.com/office/drawing/2015/9/8/chartex" xmlns:cx2="http://schemas.microsoft.com/office/drawing/2015/10/21/chartex" xmlns:cx3="http://schemas.microsoft.com/office/drawing/2016/5/9/chartex" xmlns:cx4="http://schemas.microsoft.com/office/drawing/2016/5/10/chartex" xmlns:cx5="http://schemas.microsoft.com/office/drawing/2016/5/11/chartex" xmlns:cx6="http://schemas.microsoft.com/office/drawing/2016/5/12/chartex" xmlns:cx7="http://schemas.microsoft.com/office/drawing/2016/5/13/chartex" xmlns:cx8="http://schemas.microsoft.com/office/drawing/2016/5/14/chartex" xmlns:mc="http://schemas.openxmlformats.org/markup-compatibility/2006" xmlns:aink="http://schemas.microsoft.com/office/drawing/2016/ink" xmlns:am3d="http://schemas.microsoft.com/office/drawing/2017/model3d" xmlns:o="urn:schemas-microsoft-com:office:office" xmlns:oel="http://schemas.microsoft.com/office/2019/extlst" xmlns:r="http://schemas.openxmlformats.org/officeDocument/2006/relationships" xmlns:m="http://schemas.openxmlformats.org/officeDocument/2006/math" xmlns:v="urn:schemas-microsoft-com:vml" xmlns:wp14="http://schemas.microsoft.com/office/word/2010/wordprocessingDrawing" xmlns:wp="http://schemas.openxmlformats.org/drawingml/2006/wordprocessingDrawing" xmlns:w10="urn:schemas-microsoft-com:office:word" xmlns:w="http://schemas.openxmlformats.org/wordprocessingml/2006/main" xmlns:w14="http://schemas.microsoft.com/office/word/2010/wordml" xmlns:w15="http://schemas.microsoft.com/office/word/2012/wordml" xmlns:w16cex="http://schemas.microsoft.com/office/word/2018/wordml/cex" xmlns:w16cid="http://schemas.microsoft.com/office/word/2016/wordml/cid" xmlns:w16="http://schemas.microsoft.com/office/word/2018/wordml" xmlns:w16sdtdh="http://schemas.microsoft.com/office/word/2020/wordml/sdtdatahash" xmlns:w16se="http://schemas.microsoft.com/office/word/2015/wordml/symex" xmlns:wpg="http://schemas.microsoft.com/office/word/2010/wordprocessingGroup" xmlns:wpi="http://schemas.microsoft.com/office/word/2010/wordprocessingInk" xmlns:wne="http://schemas.microsoft.com/office/word/2006/wordml" xmlns:wps="http://schemas.microsoft.com/office/word/2010/wordprocessingShape" mc:Ignorable="w14 w15 w16se w16cid w16 w16cex w16sdtdh wp14">
   <w:footnote w:type="separator" w:id="-1">
     <w:p>
       <w:r>
@@ -22454,7 +22040,7 @@
 </file>
 
 <file path=word/numbering.xml><?xml version="1.0" encoding="utf-8"?>
-<w:numbering xmlns:wpc="http://schemas.microsoft.com/office/word/2010/wordprocessingCanvas" xmlns:cx="http://schemas.microsoft.com/office/drawing/2014/chartex" xmlns:cx1="http://schemas.microsoft.com/office/drawing/2015/9/8/chartex" xmlns:cx2="http://schemas.microsoft.com/office/drawing/2015/10/21/chartex" xmlns:cx3="http://schemas.microsoft.com/office/drawing/2016/5/9/chartex" xmlns:cx4="http://schemas.microsoft.com/office/drawing/2016/5/10/chartex" xmlns:cx5="http://schemas.microsoft.com/office/drawing/2016/5/11/chartex" xmlns:cx6="http://schemas.microsoft.com/office/drawing/2016/5/12/chartex" xmlns:cx7="http://schemas.microsoft.com/office/drawing/2016/5/13/chartex" xmlns:cx8="http://schemas.microsoft.com/office/drawing/2016/5/14/chartex" xmlns:mc="http://schemas.openxmlformats.org/markup-compatibility/2006" xmlns:aink="http://schemas.microsoft.com/office/drawing/2016/ink" xmlns:am3d="http://schemas.microsoft.com/office/drawing/2017/model3d" xmlns:o="urn:schemas-microsoft-com:office:office" xmlns:r="http://schemas.openxmlformats.org/officeDocument/2006/relationships" xmlns:m="http://schemas.openxmlformats.org/officeDocument/2006/math" xmlns:v="urn:schemas-microsoft-com:vml" xmlns:wp14="http://schemas.microsoft.com/office/word/2010/wordprocessingDrawing" xmlns:wp="http://schemas.openxmlformats.org/drawingml/2006/wordprocessingDrawing" xmlns:w10="urn:schemas-microsoft-com:office:word" xmlns:w="http://schemas.openxmlformats.org/wordprocessingml/2006/main" xmlns:w14="http://schemas.microsoft.com/office/word/2010/wordml" xmlns:w15="http://schemas.microsoft.com/office/word/2012/wordml" xmlns:w16cex="http://schemas.microsoft.com/office/word/2018/wordml/cex" xmlns:w16cid="http://schemas.microsoft.com/office/word/2016/wordml/cid" xmlns:w16="http://schemas.microsoft.com/office/word/2018/wordml" xmlns:w16sdtdh="http://schemas.microsoft.com/office/word/2020/wordml/sdtdatahash" xmlns:w16se="http://schemas.microsoft.com/office/word/2015/wordml/symex" xmlns:wpg="http://schemas.microsoft.com/office/word/2010/wordprocessingGroup" xmlns:wpi="http://schemas.microsoft.com/office/word/2010/wordprocessingInk" xmlns:wne="http://schemas.microsoft.com/office/word/2006/wordml" xmlns:wps="http://schemas.microsoft.com/office/word/2010/wordprocessingShape" mc:Ignorable="w14 w15 w16se w16cid w16 w16cex w16sdtdh wp14">
+<w:numbering xmlns:wpc="http://schemas.microsoft.com/office/word/2010/wordprocessingCanvas" xmlns:cx="http://schemas.microsoft.com/office/drawing/2014/chartex" xmlns:cx1="http://schemas.microsoft.com/office/drawing/2015/9/8/chartex" xmlns:cx2="http://schemas.microsoft.com/office/drawing/2015/10/21/chartex" xmlns:cx3="http://schemas.microsoft.com/office/drawing/2016/5/9/chartex" xmlns:cx4="http://schemas.microsoft.com/office/drawing/2016/5/10/chartex" xmlns:cx5="http://schemas.microsoft.com/office/drawing/2016/5/11/chartex" xmlns:cx6="http://schemas.microsoft.com/office/drawing/2016/5/12/chartex" xmlns:cx7="http://schemas.microsoft.com/office/drawing/2016/5/13/chartex" xmlns:cx8="http://schemas.microsoft.com/office/drawing/2016/5/14/chartex" xmlns:mc="http://schemas.openxmlformats.org/markup-compatibility/2006" xmlns:aink="http://schemas.microsoft.com/office/drawing/2016/ink" xmlns:am3d="http://schemas.microsoft.com/office/drawing/2017/model3d" xmlns:o="urn:schemas-microsoft-com:office:office" xmlns:oel="http://schemas.microsoft.com/office/2019/extlst" xmlns:r="http://schemas.openxmlformats.org/officeDocument/2006/relationships" xmlns:m="http://schemas.openxmlformats.org/officeDocument/2006/math" xmlns:v="urn:schemas-microsoft-com:vml" xmlns:wp14="http://schemas.microsoft.com/office/word/2010/wordprocessingDrawing" xmlns:wp="http://schemas.openxmlformats.org/drawingml/2006/wordprocessingDrawing" xmlns:w10="urn:schemas-microsoft-com:office:word" xmlns:w="http://schemas.openxmlformats.org/wordprocessingml/2006/main" xmlns:w14="http://schemas.microsoft.com/office/word/2010/wordml" xmlns:w15="http://schemas.microsoft.com/office/word/2012/wordml" xmlns:w16cex="http://schemas.microsoft.com/office/word/2018/wordml/cex" xmlns:w16cid="http://schemas.microsoft.com/office/word/2016/wordml/cid" xmlns:w16="http://schemas.microsoft.com/office/word/2018/wordml" xmlns:w16sdtdh="http://schemas.microsoft.com/office/word/2020/wordml/sdtdatahash" xmlns:w16se="http://schemas.microsoft.com/office/word/2015/wordml/symex" xmlns:wpg="http://schemas.microsoft.com/office/word/2010/wordprocessingGroup" xmlns:wpi="http://schemas.microsoft.com/office/word/2010/wordprocessingInk" xmlns:wne="http://schemas.microsoft.com/office/word/2006/wordml" xmlns:wps="http://schemas.microsoft.com/office/word/2010/wordprocessingShape" mc:Ignorable="w14 w15 w16se w16cid w16 w16cex w16sdtdh wp14">
   <w:abstractNum w:abstractNumId="0" w15:restartNumberingAfterBreak="0">
     <w:nsid w:val="FFFFFF1D"/>
     <w:multiLevelType w:val="multilevel"/>
@@ -26268,155 +25854,155 @@
       </w:pPr>
     </w:lvl>
   </w:abstractNum>
-  <w:num w:numId="1">
+  <w:num w:numId="1" w16cid:durableId="1421290870">
     <w:abstractNumId w:val="26"/>
   </w:num>
-  <w:num w:numId="2">
+  <w:num w:numId="2" w16cid:durableId="1600216844">
     <w:abstractNumId w:val="40"/>
   </w:num>
-  <w:num w:numId="3">
+  <w:num w:numId="3" w16cid:durableId="1124273982">
     <w:abstractNumId w:val="22"/>
   </w:num>
-  <w:num w:numId="4">
+  <w:num w:numId="4" w16cid:durableId="683671974">
     <w:abstractNumId w:val="31"/>
   </w:num>
-  <w:num w:numId="5">
+  <w:num w:numId="5" w16cid:durableId="489295845">
     <w:abstractNumId w:val="31"/>
   </w:num>
-  <w:num w:numId="6">
+  <w:num w:numId="6" w16cid:durableId="113136065">
     <w:abstractNumId w:val="31"/>
   </w:num>
-  <w:num w:numId="7">
+  <w:num w:numId="7" w16cid:durableId="16853427">
     <w:abstractNumId w:val="31"/>
   </w:num>
-  <w:num w:numId="8">
+  <w:num w:numId="8" w16cid:durableId="946234485">
     <w:abstractNumId w:val="35"/>
   </w:num>
-  <w:num w:numId="9">
+  <w:num w:numId="9" w16cid:durableId="876163972">
     <w:abstractNumId w:val="41"/>
   </w:num>
-  <w:num w:numId="10">
+  <w:num w:numId="10" w16cid:durableId="1098409260">
     <w:abstractNumId w:val="28"/>
   </w:num>
-  <w:num w:numId="11">
+  <w:num w:numId="11" w16cid:durableId="1178616423">
     <w:abstractNumId w:val="15"/>
   </w:num>
-  <w:num w:numId="12">
+  <w:num w:numId="12" w16cid:durableId="1796754843">
     <w:abstractNumId w:val="14"/>
   </w:num>
-  <w:num w:numId="13">
+  <w:num w:numId="13" w16cid:durableId="358972305">
     <w:abstractNumId w:val="0"/>
   </w:num>
-  <w:num w:numId="14">
+  <w:num w:numId="14" w16cid:durableId="20666850">
     <w:abstractNumId w:val="10"/>
   </w:num>
-  <w:num w:numId="15">
+  <w:num w:numId="15" w16cid:durableId="173423652">
     <w:abstractNumId w:val="8"/>
   </w:num>
-  <w:num w:numId="16">
+  <w:num w:numId="16" w16cid:durableId="877355235">
     <w:abstractNumId w:val="7"/>
   </w:num>
-  <w:num w:numId="17">
+  <w:num w:numId="17" w16cid:durableId="95180426">
     <w:abstractNumId w:val="6"/>
   </w:num>
-  <w:num w:numId="18">
+  <w:num w:numId="18" w16cid:durableId="1481193004">
     <w:abstractNumId w:val="5"/>
   </w:num>
-  <w:num w:numId="19">
+  <w:num w:numId="19" w16cid:durableId="602612043">
     <w:abstractNumId w:val="9"/>
   </w:num>
-  <w:num w:numId="20">
+  <w:num w:numId="20" w16cid:durableId="813765283">
     <w:abstractNumId w:val="4"/>
   </w:num>
-  <w:num w:numId="21">
+  <w:num w:numId="21" w16cid:durableId="379206505">
     <w:abstractNumId w:val="3"/>
   </w:num>
-  <w:num w:numId="22">
+  <w:num w:numId="22" w16cid:durableId="101803928">
     <w:abstractNumId w:val="2"/>
   </w:num>
-  <w:num w:numId="23">
+  <w:num w:numId="23" w16cid:durableId="1697729274">
     <w:abstractNumId w:val="1"/>
   </w:num>
-  <w:num w:numId="24">
+  <w:num w:numId="24" w16cid:durableId="922105211">
     <w:abstractNumId w:val="33"/>
   </w:num>
-  <w:num w:numId="25">
+  <w:num w:numId="25" w16cid:durableId="2044867456">
     <w:abstractNumId w:val="11"/>
   </w:num>
-  <w:num w:numId="26">
+  <w:num w:numId="26" w16cid:durableId="1717073864">
     <w:abstractNumId w:val="29"/>
   </w:num>
-  <w:num w:numId="27">
+  <w:num w:numId="27" w16cid:durableId="1350257605">
     <w:abstractNumId w:val="17"/>
   </w:num>
-  <w:num w:numId="28">
+  <w:num w:numId="28" w16cid:durableId="739602306">
     <w:abstractNumId w:val="12"/>
   </w:num>
-  <w:num w:numId="29">
+  <w:num w:numId="29" w16cid:durableId="658581696">
     <w:abstractNumId w:val="21"/>
   </w:num>
-  <w:num w:numId="30">
+  <w:num w:numId="30" w16cid:durableId="1560701372">
     <w:abstractNumId w:val="25"/>
   </w:num>
-  <w:num w:numId="31">
+  <w:num w:numId="31" w16cid:durableId="1527795119">
     <w:abstractNumId w:val="36"/>
   </w:num>
-  <w:num w:numId="32">
+  <w:num w:numId="32" w16cid:durableId="1622610539">
     <w:abstractNumId w:val="30"/>
   </w:num>
-  <w:num w:numId="33">
+  <w:num w:numId="33" w16cid:durableId="910240070">
     <w:abstractNumId w:val="13"/>
   </w:num>
-  <w:num w:numId="34">
+  <w:num w:numId="34" w16cid:durableId="102388038">
     <w:abstractNumId w:val="42"/>
   </w:num>
-  <w:num w:numId="35">
+  <w:num w:numId="35" w16cid:durableId="908534863">
     <w:abstractNumId w:val="24"/>
   </w:num>
-  <w:num w:numId="36">
+  <w:num w:numId="36" w16cid:durableId="599802536">
     <w:abstractNumId w:val="38"/>
   </w:num>
-  <w:num w:numId="37">
+  <w:num w:numId="37" w16cid:durableId="878512294">
     <w:abstractNumId w:val="20"/>
   </w:num>
-  <w:num w:numId="38">
+  <w:num w:numId="38" w16cid:durableId="1610702121">
     <w:abstractNumId w:val="18"/>
   </w:num>
-  <w:num w:numId="39">
+  <w:num w:numId="39" w16cid:durableId="404109685">
     <w:abstractNumId w:val="34"/>
   </w:num>
-  <w:num w:numId="40">
+  <w:num w:numId="40" w16cid:durableId="1341547462">
     <w:abstractNumId w:val="44"/>
   </w:num>
-  <w:num w:numId="41">
+  <w:num w:numId="41" w16cid:durableId="539827454">
     <w:abstractNumId w:val="19"/>
   </w:num>
-  <w:num w:numId="42">
+  <w:num w:numId="42" w16cid:durableId="1603999238">
     <w:abstractNumId w:val="27"/>
   </w:num>
-  <w:num w:numId="43">
+  <w:num w:numId="43" w16cid:durableId="300616962">
     <w:abstractNumId w:val="43"/>
   </w:num>
-  <w:num w:numId="44">
+  <w:num w:numId="44" w16cid:durableId="1078475084">
     <w:abstractNumId w:val="39"/>
   </w:num>
-  <w:num w:numId="45">
+  <w:num w:numId="45" w16cid:durableId="1718358136">
     <w:abstractNumId w:val="32"/>
   </w:num>
-  <w:num w:numId="46">
+  <w:num w:numId="46" w16cid:durableId="1192691141">
     <w:abstractNumId w:val="23"/>
   </w:num>
-  <w:num w:numId="47">
+  <w:num w:numId="47" w16cid:durableId="1920559820">
     <w:abstractNumId w:val="16"/>
   </w:num>
-  <w:num w:numId="48">
+  <w:num w:numId="48" w16cid:durableId="1601597142">
     <w:abstractNumId w:val="37"/>
   </w:num>
 </w:numbering>
 </file>
 
 <file path=word/people.xml><?xml version="1.0" encoding="utf-8"?>
-<w15:people xmlns:wpc="http://schemas.microsoft.com/office/word/2010/wordprocessingCanvas" xmlns:cx="http://schemas.microsoft.com/office/drawing/2014/chartex" xmlns:cx1="http://schemas.microsoft.com/office/drawing/2015/9/8/chartex" xmlns:cx2="http://schemas.microsoft.com/office/drawing/2015/10/21/chartex" xmlns:cx3="http://schemas.microsoft.com/office/drawing/2016/5/9/chartex" xmlns:cx4="http://schemas.microsoft.com/office/drawing/2016/5/10/chartex" xmlns:cx5="http://schemas.microsoft.com/office/drawing/2016/5/11/chartex" xmlns:cx6="http://schemas.microsoft.com/office/drawing/2016/5/12/chartex" xmlns:cx7="http://schemas.microsoft.com/office/drawing/2016/5/13/chartex" xmlns:cx8="http://schemas.microsoft.com/office/drawing/2016/5/14/chartex" xmlns:mc="http://schemas.openxmlformats.org/markup-compatibility/2006" xmlns:aink="http://schemas.microsoft.com/office/drawing/2016/ink" xmlns:am3d="http://schemas.microsoft.com/office/drawing/2017/model3d" xmlns:o="urn:schemas-microsoft-com:office:office" xmlns:r="http://schemas.openxmlformats.org/officeDocument/2006/relationships" xmlns:m="http://schemas.openxmlformats.org/officeDocument/2006/math" xmlns:v="urn:schemas-microsoft-com:vml" xmlns:wp14="http://schemas.microsoft.com/office/word/2010/wordprocessingDrawing" xmlns:wp="http://schemas.openxmlformats.org/drawingml/2006/wordprocessingDrawing" xmlns:w10="urn:schemas-microsoft-com:office:word" xmlns:w="http://schemas.openxmlformats.org/wordprocessingml/2006/main" xmlns:w14="http://schemas.microsoft.com/office/word/2010/wordml" xmlns:w15="http://schemas.microsoft.com/office/word/2012/wordml" xmlns:w16cex="http://schemas.microsoft.com/office/word/2018/wordml/cex" xmlns:w16cid="http://schemas.microsoft.com/office/word/2016/wordml/cid" xmlns:w16="http://schemas.microsoft.com/office/word/2018/wordml" xmlns:w16sdtdh="http://schemas.microsoft.com/office/word/2020/wordml/sdtdatahash" xmlns:w16se="http://schemas.microsoft.com/office/word/2015/wordml/symex" xmlns:wpg="http://schemas.microsoft.com/office/word/2010/wordprocessingGroup" xmlns:wpi="http://schemas.microsoft.com/office/word/2010/wordprocessingInk" xmlns:wne="http://schemas.microsoft.com/office/word/2006/wordml" xmlns:wps="http://schemas.microsoft.com/office/word/2010/wordprocessingShape" mc:Ignorable="w14 w15 w16se w16cid w16 w16cex w16sdtdh wp14">
+<w15:people xmlns:wpc="http://schemas.microsoft.com/office/word/2010/wordprocessingCanvas" xmlns:cx="http://schemas.microsoft.com/office/drawing/2014/chartex" xmlns:cx1="http://schemas.microsoft.com/office/drawing/2015/9/8/chartex" xmlns:cx2="http://schemas.microsoft.com/office/drawing/2015/10/21/chartex" xmlns:cx3="http://schemas.microsoft.com/office/drawing/2016/5/9/chartex" xmlns:cx4="http://schemas.microsoft.com/office/drawing/2016/5/10/chartex" xmlns:cx5="http://schemas.microsoft.com/office/drawing/2016/5/11/chartex" xmlns:cx6="http://schemas.microsoft.com/office/drawing/2016/5/12/chartex" xmlns:cx7="http://schemas.microsoft.com/office/drawing/2016/5/13/chartex" xmlns:cx8="http://schemas.microsoft.com/office/drawing/2016/5/14/chartex" xmlns:mc="http://schemas.openxmlformats.org/markup-compatibility/2006" xmlns:aink="http://schemas.microsoft.com/office/drawing/2016/ink" xmlns:am3d="http://schemas.microsoft.com/office/drawing/2017/model3d" xmlns:o="urn:schemas-microsoft-com:office:office" xmlns:oel="http://schemas.microsoft.com/office/2019/extlst" xmlns:r="http://schemas.openxmlformats.org/officeDocument/2006/relationships" xmlns:m="http://schemas.openxmlformats.org/officeDocument/2006/math" xmlns:v="urn:schemas-microsoft-com:vml" xmlns:wp14="http://schemas.microsoft.com/office/word/2010/wordprocessingDrawing" xmlns:wp="http://schemas.openxmlformats.org/drawingml/2006/wordprocessingDrawing" xmlns:w10="urn:schemas-microsoft-com:office:word" xmlns:w="http://schemas.openxmlformats.org/wordprocessingml/2006/main" xmlns:w14="http://schemas.microsoft.com/office/word/2010/wordml" xmlns:w15="http://schemas.microsoft.com/office/word/2012/wordml" xmlns:w16cex="http://schemas.microsoft.com/office/word/2018/wordml/cex" xmlns:w16cid="http://schemas.microsoft.com/office/word/2016/wordml/cid" xmlns:w16="http://schemas.microsoft.com/office/word/2018/wordml" xmlns:w16sdtdh="http://schemas.microsoft.com/office/word/2020/wordml/sdtdatahash" xmlns:w16se="http://schemas.microsoft.com/office/word/2015/wordml/symex" xmlns:wpg="http://schemas.microsoft.com/office/word/2010/wordprocessingGroup" xmlns:wpi="http://schemas.microsoft.com/office/word/2010/wordprocessingInk" xmlns:wne="http://schemas.microsoft.com/office/word/2006/wordml" xmlns:wps="http://schemas.microsoft.com/office/word/2010/wordprocessingShape" mc:Ignorable="w14 w15 w16se w16cid w16 w16cex w16sdtdh wp14">
   <w15:person w15:author="Katrina Dotzlaw">
     <w15:presenceInfo w15:providerId="Windows Live" w15:userId="4b7e025c4eec2af8"/>
   </w15:person>
@@ -27659,7 +27245,7 @@
     <b:JournalName>ACM SIGKDD Explorations Newsletter</b:JournalName>
     <b:Volume>2</b:Volume>
     <b:Issue>1</b:Issue>
-    <b:RefOrder>8</b:RefOrder>
+    <b:RefOrder>1</b:RefOrder>
   </b:Source>
   <b:Source>
     <b:Tag>Ken22</b:Tag>
@@ -27678,7 +27264,7 @@
     </b:Author>
     <b:ProductionCompany>OCHA</b:ProductionCompany>
     <b:URL>https://data.humdata.org/dataset/long-covidresearchagenda</b:URL>
-    <b:RefOrder>9</b:RefOrder>
+    <b:RefOrder>2</b:RefOrder>
   </b:Source>
   <b:Source>
     <b:Tag>Par20</b:Tag>
@@ -27709,7 +27295,7 @@
     <b:Pages>369-411</b:Pages>
     <b:Volume>34</b:Volume>
     <b:Issue>5</b:Issue>
-    <b:RefOrder>10</b:RefOrder>
+    <b:RefOrder>3</b:RefOrder>
   </b:Source>
   <b:Source>
     <b:Tag>Kur10</b:Tag>
@@ -27737,7 +27323,7 @@
     <b:Pages>1-13</b:Pages>
     <b:Volume>36</b:Volume>
     <b:Issue>11</b:Issue>
-    <b:RefOrder>11</b:RefOrder>
+    <b:RefOrder>4</b:RefOrder>
   </b:Source>
   <b:Source>
     <b:Tag>Uni22</b:Tag>
@@ -27755,7 +27341,7 @@
     <b:YearAccessed>2022</b:YearAccessed>
     <b:MonthAccessed>September</b:MonthAccessed>
     <b:URL>https://www.census.gov/programs-surveys/household-pulse-survey/datasets.html</b:URL>
-    <b:RefOrder>1</b:RefOrder>
+    <b:RefOrder>5</b:RefOrder>
   </b:Source>
   <b:Source>
     <b:Tag>Fou13</b:Tag>
@@ -27779,7 +27365,7 @@
     <b:YearAccessed>2022</b:YearAccessed>
     <b:MonthAccessed>October</b:MonthAccessed>
     <b:URL>https://data-mining.philippe-fournier-viger.com/how-to-auto-adjust-the-minimum-support-threshold-according-to-the-data-size/</b:URL>
-    <b:RefOrder>7</b:RefOrder>
+    <b:RefOrder>6</b:RefOrder>
   </b:Source>
   <b:Source>
     <b:Tag>The221</b:Tag>
@@ -27797,7 +27383,7 @@
     <b:YearAccessed>2022</b:YearAccessed>
     <b:MonthAccessed>October</b:MonthAccessed>
     <b:URL>https://docs.python.org/3/library/math.html</b:URL>
-    <b:RefOrder>2</b:RefOrder>
+    <b:RefOrder>7</b:RefOrder>
   </b:Source>
   <b:Source>
     <b:Tag>Num22</b:Tag>
@@ -27813,7 +27399,7 @@
     <b:YearAccessed>2022</b:YearAccessed>
     <b:MonthAccessed>October</b:MonthAccessed>
     <b:URL>https://numpy.org/doc/stable/</b:URL>
-    <b:RefOrder>3</b:RefOrder>
+    <b:RefOrder>8</b:RefOrder>
   </b:Source>
   <b:Source>
     <b:Tag>The222</b:Tag>
@@ -27829,7 +27415,7 @@
     <b:YearAccessed>2022</b:YearAccessed>
     <b:MonthAccessed>October</b:MonthAccessed>
     <b:URL>https://matplotlib.org/stable/</b:URL>
-    <b:RefOrder>4</b:RefOrder>
+    <b:RefOrder>9</b:RefOrder>
   </b:Source>
   <b:Source>
     <b:Tag>Ras18</b:Tag>
@@ -27852,7 +27438,7 @@
     <b:JournalName>The Open Journal</b:JournalName>
     <b:Volume>3</b:Volume>
     <b:Issue>24</b:Issue>
-    <b:RefOrder>5</b:RefOrder>
+    <b:RefOrder>10</b:RefOrder>
   </b:Source>
   <b:Source>
     <b:Tag>The20</b:Tag>
@@ -27871,7 +27457,7 @@
     <b:MonthAccessed>October</b:MonthAccessed>
     <b:URL>https://doi.org/10.5281/zenodo.3509134</b:URL>
     <b:ProductionCompany>Zenodo</b:ProductionCompany>
-    <b:RefOrder>6</b:RefOrder>
+    <b:RefOrder>11</b:RefOrder>
   </b:Source>
   <b:Source>
     <b:Tag>The223</b:Tag>
@@ -27901,7 +27487,7 @@
     <b:Day>21</b:Day>
     <b:YearAccessed>2022</b:YearAccessed>
     <b:URL>https://cran.r-project.org/web/packages/rpart/rpart.pdf; https://github.com/bethatkinson/rpart</b:URL>
-    <b:RefOrder>13</b:RefOrder>
+    <b:RefOrder>12</b:RefOrder>
   </b:Source>
   <b:Source>
     <b:Tag>Kuh19</b:Tag>
@@ -27923,7 +27509,7 @@
     <b:Day>27</b:Day>
     <b:YearAccessed>2022</b:YearAccessed>
     <b:URL>https://topepo.github.io/caret/</b:URL>
-    <b:RefOrder>14</b:RefOrder>
+    <b:RefOrder>13</b:RefOrder>
   </b:Source>
   <b:Source>
     <b:Tag>Cut22</b:Tag>
@@ -27957,7 +27543,7 @@
     <b:Day>14</b:Day>
     <b:YearAccessed>2022</b:YearAccessed>
     <b:URL>https://cran.r-project.org/web/packages/randomForest/randomForest.pdf</b:URL>
-    <b:RefOrder>15</b:RefOrder>
+    <b:RefOrder>14</b:RefOrder>
   </b:Source>
   <b:Source>
     <b:Tag>Goy17</b:Tag>
@@ -27983,7 +27569,7 @@
     <b:JournalName>International Journal of Advanced Research in Computer Science</b:JournalName>
     <b:Volume>8</b:Volume>
     <b:Issue>7</b:Issue>
-    <b:RefOrder>16</b:RefOrder>
+    <b:RefOrder>15</b:RefOrder>
   </b:Source>
   <b:Source>
     <b:Tag>Cui20</b:Tag>
@@ -28005,7 +27591,7 @@
       </b:Author>
     </b:Author>
     <b:City>China</b:City>
-    <b:RefOrder>17</b:RefOrder>
+    <b:RefOrder>16</b:RefOrder>
   </b:Source>
   <b:Source>
     <b:Tag>Faw06</b:Tag>
@@ -28026,13 +27612,13 @@
     <b:Year>2006</b:Year>
     <b:Pages>861-874</b:Pages>
     <b:Volume>27</b:Volume>
-    <b:RefOrder>12</b:RefOrder>
+    <b:RefOrder>17</b:RefOrder>
   </b:Source>
 </b:Sources>
 </file>
 
 <file path=customXml/itemProps1.xml><?xml version="1.0" encoding="utf-8"?>
-<ds:datastoreItem xmlns:ds="http://schemas.openxmlformats.org/officeDocument/2006/customXml" ds:itemID="{E3916610-C364-40DC-A75E-605BF5298949}">
+<ds:datastoreItem xmlns:ds="http://schemas.openxmlformats.org/officeDocument/2006/customXml" ds:itemID="{1386DC36-DBC9-4C02-9620-995BEEB78914}">
   <ds:schemaRefs>
     <ds:schemaRef ds:uri="http://schemas.openxmlformats.org/officeDocument/2006/bibliography"/>
   </ds:schemaRefs>

</xml_diff>